<commit_message>
Added licensing to user documentation.
</commit_message>
<xml_diff>
--- a/GM User Documentation.docx
+++ b/GM User Documentation.docx
@@ -61,13 +61,13 @@
           <w:r>
             <w:fldChar w:fldCharType="separate"/>
           </w:r>
-          <w:hyperlink w:anchor="_Toc66372025" w:history="1">
+          <w:hyperlink w:anchor="_Toc66550234" w:history="1">
             <w:r>
               <w:rPr>
                 <w:rStyle w:val="Hyperlink"/>
                 <w:noProof/>
               </w:rPr>
-              <w:t>Introduction</w:t>
+              <w:t>Licensing</w:t>
             </w:r>
             <w:r>
               <w:rPr>
@@ -88,7 +88,7 @@
                 <w:noProof/>
                 <w:webHidden/>
               </w:rPr>
-              <w:instrText xml:space="preserve"> PAGEREF _Toc66372025 \h </w:instrText>
+              <w:instrText xml:space="preserve"> PAGEREF _Toc66550234 \h </w:instrText>
             </w:r>
             <w:r>
               <w:rPr>
@@ -130,13 +130,13 @@
               <w:noProof/>
             </w:rPr>
           </w:pPr>
-          <w:hyperlink w:anchor="_Toc66372026" w:history="1">
+          <w:hyperlink w:anchor="_Toc66550235" w:history="1">
             <w:r>
               <w:rPr>
                 <w:rStyle w:val="Hyperlink"/>
                 <w:noProof/>
               </w:rPr>
-              <w:t>Design Assumptions For This Framework</w:t>
+              <w:t>Introduction</w:t>
             </w:r>
             <w:r>
               <w:rPr>
@@ -157,7 +157,7 @@
                 <w:noProof/>
                 <w:webHidden/>
               </w:rPr>
-              <w:instrText xml:space="preserve"> PAGEREF _Toc66372026 \h </w:instrText>
+              <w:instrText xml:space="preserve"> PAGEREF _Toc66550235 \h </w:instrText>
             </w:r>
             <w:r>
               <w:rPr>
@@ -199,13 +199,13 @@
               <w:noProof/>
             </w:rPr>
           </w:pPr>
-          <w:hyperlink w:anchor="_Toc66372027" w:history="1">
+          <w:hyperlink w:anchor="_Toc66550236" w:history="1">
             <w:r>
               <w:rPr>
                 <w:rStyle w:val="Hyperlink"/>
                 <w:noProof/>
               </w:rPr>
-              <w:t>Number One Rule For Using This Framework</w:t>
+              <w:t>Design Assumptions For This Framework</w:t>
             </w:r>
             <w:r>
               <w:rPr>
@@ -226,7 +226,7 @@
                 <w:noProof/>
                 <w:webHidden/>
               </w:rPr>
-              <w:instrText xml:space="preserve"> PAGEREF _Toc66372027 \h </w:instrText>
+              <w:instrText xml:space="preserve"> PAGEREF _Toc66550236 \h </w:instrText>
             </w:r>
             <w:r>
               <w:rPr>
@@ -246,7 +246,7 @@
                 <w:noProof/>
                 <w:webHidden/>
               </w:rPr>
-              <w:t>3</w:t>
+              <w:t>2</w:t>
             </w:r>
             <w:r>
               <w:rPr>
@@ -268,13 +268,13 @@
               <w:noProof/>
             </w:rPr>
           </w:pPr>
-          <w:hyperlink w:anchor="_Toc66372028" w:history="1">
+          <w:hyperlink w:anchor="_Toc66550237" w:history="1">
             <w:r>
               <w:rPr>
                 <w:rStyle w:val="Hyperlink"/>
                 <w:noProof/>
               </w:rPr>
-              <w:t>Why Use MapTool</w:t>
+              <w:t>Number One Rule For Using This Framework</w:t>
             </w:r>
             <w:r>
               <w:rPr>
@@ -295,7 +295,7 @@
                 <w:noProof/>
                 <w:webHidden/>
               </w:rPr>
-              <w:instrText xml:space="preserve"> PAGEREF _Toc66372028 \h </w:instrText>
+              <w:instrText xml:space="preserve"> PAGEREF _Toc66550237 \h </w:instrText>
             </w:r>
             <w:r>
               <w:rPr>
@@ -337,13 +337,13 @@
               <w:noProof/>
             </w:rPr>
           </w:pPr>
-          <w:hyperlink w:anchor="_Toc66372029" w:history="1">
+          <w:hyperlink w:anchor="_Toc66550238" w:history="1">
             <w:r>
               <w:rPr>
                 <w:rStyle w:val="Hyperlink"/>
                 <w:noProof/>
               </w:rPr>
-              <w:t>What Does MapTool Need</w:t>
+              <w:t>Why Use MapTool</w:t>
             </w:r>
             <w:r>
               <w:rPr>
@@ -364,7 +364,7 @@
                 <w:noProof/>
                 <w:webHidden/>
               </w:rPr>
-              <w:instrText xml:space="preserve"> PAGEREF _Toc66372029 \h </w:instrText>
+              <w:instrText xml:space="preserve"> PAGEREF _Toc66550238 \h </w:instrText>
             </w:r>
             <w:r>
               <w:rPr>
@@ -406,12 +406,81 @@
               <w:noProof/>
             </w:rPr>
           </w:pPr>
-          <w:hyperlink w:anchor="_Toc66372030" w:history="1">
+          <w:hyperlink w:anchor="_Toc66550239" w:history="1">
             <w:r>
               <w:rPr>
                 <w:rStyle w:val="Hyperlink"/>
                 <w:noProof/>
               </w:rPr>
+              <w:t>What Does MapTool Need</w:t>
+            </w:r>
+            <w:r>
+              <w:rPr>
+                <w:noProof/>
+                <w:webHidden/>
+              </w:rPr>
+              <w:tab/>
+            </w:r>
+            <w:r>
+              <w:rPr>
+                <w:noProof/>
+                <w:webHidden/>
+              </w:rPr>
+              <w:fldChar w:fldCharType="begin"/>
+            </w:r>
+            <w:r>
+              <w:rPr>
+                <w:noProof/>
+                <w:webHidden/>
+              </w:rPr>
+              <w:instrText xml:space="preserve"> PAGEREF _Toc66550239 \h </w:instrText>
+            </w:r>
+            <w:r>
+              <w:rPr>
+                <w:noProof/>
+                <w:webHidden/>
+              </w:rPr>
+            </w:r>
+            <w:r>
+              <w:rPr>
+                <w:noProof/>
+                <w:webHidden/>
+              </w:rPr>
+              <w:fldChar w:fldCharType="separate"/>
+            </w:r>
+            <w:r>
+              <w:rPr>
+                <w:noProof/>
+                <w:webHidden/>
+              </w:rPr>
+              <w:t>4</w:t>
+            </w:r>
+            <w:r>
+              <w:rPr>
+                <w:noProof/>
+                <w:webHidden/>
+              </w:rPr>
+              <w:fldChar w:fldCharType="end"/>
+            </w:r>
+          </w:hyperlink>
+        </w:p>
+        <w:p>
+          <w:pPr>
+            <w:pStyle w:val="TOC1"/>
+            <w:tabs>
+              <w:tab w:val="right" w:leader="dot" w:pos="10790"/>
+            </w:tabs>
+            <w:rPr>
+              <w:rFonts w:eastAsiaTheme="minorEastAsia"/>
+              <w:noProof/>
+            </w:rPr>
+          </w:pPr>
+          <w:hyperlink w:anchor="_Toc66550240" w:history="1">
+            <w:r>
+              <w:rPr>
+                <w:rStyle w:val="Hyperlink"/>
+                <w:noProof/>
+              </w:rPr>
               <w:t>Major Framework Components</w:t>
             </w:r>
             <w:r>
@@ -433,7 +502,7 @@
                 <w:noProof/>
                 <w:webHidden/>
               </w:rPr>
-              <w:instrText xml:space="preserve"> PAGEREF _Toc66372030 \h </w:instrText>
+              <w:instrText xml:space="preserve"> PAGEREF _Toc66550240 \h </w:instrText>
             </w:r>
             <w:r>
               <w:rPr>
@@ -475,7 +544,7 @@
               <w:noProof/>
             </w:rPr>
           </w:pPr>
-          <w:hyperlink w:anchor="_Toc66372031" w:history="1">
+          <w:hyperlink w:anchor="_Toc66550241" w:history="1">
             <w:r>
               <w:rPr>
                 <w:rStyle w:val="Hyperlink"/>
@@ -502,7 +571,7 @@
                 <w:noProof/>
                 <w:webHidden/>
               </w:rPr>
-              <w:instrText xml:space="preserve"> PAGEREF _Toc66372031 \h </w:instrText>
+              <w:instrText xml:space="preserve"> PAGEREF _Toc66550241 \h </w:instrText>
             </w:r>
             <w:r>
               <w:rPr>
@@ -544,7 +613,7 @@
               <w:noProof/>
             </w:rPr>
           </w:pPr>
-          <w:hyperlink w:anchor="_Toc66372032" w:history="1">
+          <w:hyperlink w:anchor="_Toc66550242" w:history="1">
             <w:r>
               <w:rPr>
                 <w:rStyle w:val="Hyperlink"/>
@@ -571,7 +640,7 @@
                 <w:noProof/>
                 <w:webHidden/>
               </w:rPr>
-              <w:instrText xml:space="preserve"> PAGEREF _Toc66372032 \h </w:instrText>
+              <w:instrText xml:space="preserve"> PAGEREF _Toc66550242 \h </w:instrText>
             </w:r>
             <w:r>
               <w:rPr>
@@ -613,7 +682,7 @@
               <w:noProof/>
             </w:rPr>
           </w:pPr>
-          <w:hyperlink w:anchor="_Toc66372033" w:history="1">
+          <w:hyperlink w:anchor="_Toc66550243" w:history="1">
             <w:r>
               <w:rPr>
                 <w:rStyle w:val="Hyperlink"/>
@@ -640,7 +709,7 @@
                 <w:noProof/>
                 <w:webHidden/>
               </w:rPr>
-              <w:instrText xml:space="preserve"> PAGEREF _Toc66372033 \h </w:instrText>
+              <w:instrText xml:space="preserve"> PAGEREF _Toc66550243 \h </w:instrText>
             </w:r>
             <w:r>
               <w:rPr>
@@ -682,7 +751,7 @@
               <w:noProof/>
             </w:rPr>
           </w:pPr>
-          <w:hyperlink w:anchor="_Toc66372034" w:history="1">
+          <w:hyperlink w:anchor="_Toc66550244" w:history="1">
             <w:r>
               <w:rPr>
                 <w:rStyle w:val="Hyperlink"/>
@@ -709,7 +778,7 @@
                 <w:noProof/>
                 <w:webHidden/>
               </w:rPr>
-              <w:instrText xml:space="preserve"> PAGEREF _Toc66372034 \h </w:instrText>
+              <w:instrText xml:space="preserve"> PAGEREF _Toc66550244 \h </w:instrText>
             </w:r>
             <w:r>
               <w:rPr>
@@ -751,7 +820,7 @@
               <w:noProof/>
             </w:rPr>
           </w:pPr>
-          <w:hyperlink w:anchor="_Toc66372035" w:history="1">
+          <w:hyperlink w:anchor="_Toc66550245" w:history="1">
             <w:r>
               <w:rPr>
                 <w:rStyle w:val="Hyperlink"/>
@@ -778,7 +847,7 @@
                 <w:noProof/>
                 <w:webHidden/>
               </w:rPr>
-              <w:instrText xml:space="preserve"> PAGEREF _Toc66372035 \h </w:instrText>
+              <w:instrText xml:space="preserve"> PAGEREF _Toc66550245 \h </w:instrText>
             </w:r>
             <w:r>
               <w:rPr>
@@ -820,7 +889,7 @@
               <w:noProof/>
             </w:rPr>
           </w:pPr>
-          <w:hyperlink w:anchor="_Toc66372036" w:history="1">
+          <w:hyperlink w:anchor="_Toc66550246" w:history="1">
             <w:r>
               <w:rPr>
                 <w:rStyle w:val="Hyperlink"/>
@@ -847,7 +916,7 @@
                 <w:noProof/>
                 <w:webHidden/>
               </w:rPr>
-              <w:instrText xml:space="preserve"> PAGEREF _Toc66372036 \h </w:instrText>
+              <w:instrText xml:space="preserve"> PAGEREF _Toc66550246 \h </w:instrText>
             </w:r>
             <w:r>
               <w:rPr>
@@ -889,7 +958,7 @@
               <w:noProof/>
             </w:rPr>
           </w:pPr>
-          <w:hyperlink w:anchor="_Toc66372037" w:history="1">
+          <w:hyperlink w:anchor="_Toc66550247" w:history="1">
             <w:r>
               <w:rPr>
                 <w:rStyle w:val="Hyperlink"/>
@@ -916,7 +985,7 @@
                 <w:noProof/>
                 <w:webHidden/>
               </w:rPr>
-              <w:instrText xml:space="preserve"> PAGEREF _Toc66372037 \h </w:instrText>
+              <w:instrText xml:space="preserve"> PAGEREF _Toc66550247 \h </w:instrText>
             </w:r>
             <w:r>
               <w:rPr>
@@ -936,7 +1005,7 @@
                 <w:noProof/>
                 <w:webHidden/>
               </w:rPr>
-              <w:t>4</w:t>
+              <w:t>5</w:t>
             </w:r>
             <w:r>
               <w:rPr>
@@ -958,7 +1027,7 @@
               <w:noProof/>
             </w:rPr>
           </w:pPr>
-          <w:hyperlink w:anchor="_Toc66372038" w:history="1">
+          <w:hyperlink w:anchor="_Toc66550248" w:history="1">
             <w:r>
               <w:rPr>
                 <w:rStyle w:val="Hyperlink"/>
@@ -985,7 +1054,7 @@
                 <w:noProof/>
                 <w:webHidden/>
               </w:rPr>
-              <w:instrText xml:space="preserve"> PAGEREF _Toc66372038 \h </w:instrText>
+              <w:instrText xml:space="preserve"> PAGEREF _Toc66550248 \h </w:instrText>
             </w:r>
             <w:r>
               <w:rPr>
@@ -1005,7 +1074,7 @@
                 <w:noProof/>
                 <w:webHidden/>
               </w:rPr>
-              <w:t>4</w:t>
+              <w:t>5</w:t>
             </w:r>
             <w:r>
               <w:rPr>
@@ -1027,7 +1096,7 @@
               <w:noProof/>
             </w:rPr>
           </w:pPr>
-          <w:hyperlink w:anchor="_Toc66372039" w:history="1">
+          <w:hyperlink w:anchor="_Toc66550249" w:history="1">
             <w:r>
               <w:rPr>
                 <w:rStyle w:val="Hyperlink"/>
@@ -1054,7 +1123,7 @@
                 <w:noProof/>
                 <w:webHidden/>
               </w:rPr>
-              <w:instrText xml:space="preserve"> PAGEREF _Toc66372039 \h </w:instrText>
+              <w:instrText xml:space="preserve"> PAGEREF _Toc66550249 \h </w:instrText>
             </w:r>
             <w:r>
               <w:rPr>
@@ -1074,7 +1143,7 @@
                 <w:noProof/>
                 <w:webHidden/>
               </w:rPr>
-              <w:t>4</w:t>
+              <w:t>5</w:t>
             </w:r>
             <w:r>
               <w:rPr>
@@ -1096,7 +1165,7 @@
               <w:noProof/>
             </w:rPr>
           </w:pPr>
-          <w:hyperlink w:anchor="_Toc66372040" w:history="1">
+          <w:hyperlink w:anchor="_Toc66550250" w:history="1">
             <w:r>
               <w:rPr>
                 <w:rStyle w:val="Hyperlink"/>
@@ -1123,7 +1192,7 @@
                 <w:noProof/>
                 <w:webHidden/>
               </w:rPr>
-              <w:instrText xml:space="preserve"> PAGEREF _Toc66372040 \h </w:instrText>
+              <w:instrText xml:space="preserve"> PAGEREF _Toc66550250 \h </w:instrText>
             </w:r>
             <w:r>
               <w:rPr>
@@ -1165,7 +1234,7 @@
               <w:noProof/>
             </w:rPr>
           </w:pPr>
-          <w:hyperlink w:anchor="_Toc66372041" w:history="1">
+          <w:hyperlink w:anchor="_Toc66550251" w:history="1">
             <w:r>
               <w:rPr>
                 <w:rStyle w:val="Hyperlink"/>
@@ -1192,7 +1261,7 @@
                 <w:noProof/>
                 <w:webHidden/>
               </w:rPr>
-              <w:instrText xml:space="preserve"> PAGEREF _Toc66372041 \h </w:instrText>
+              <w:instrText xml:space="preserve"> PAGEREF _Toc66550251 \h </w:instrText>
             </w:r>
             <w:r>
               <w:rPr>
@@ -1234,7 +1303,7 @@
               <w:noProof/>
             </w:rPr>
           </w:pPr>
-          <w:hyperlink w:anchor="_Toc66372042" w:history="1">
+          <w:hyperlink w:anchor="_Toc66550252" w:history="1">
             <w:r>
               <w:rPr>
                 <w:rStyle w:val="Hyperlink"/>
@@ -1261,7 +1330,7 @@
                 <w:noProof/>
                 <w:webHidden/>
               </w:rPr>
-              <w:instrText xml:space="preserve"> PAGEREF _Toc66372042 \h </w:instrText>
+              <w:instrText xml:space="preserve"> PAGEREF _Toc66550252 \h </w:instrText>
             </w:r>
             <w:r>
               <w:rPr>
@@ -1303,7 +1372,7 @@
               <w:noProof/>
             </w:rPr>
           </w:pPr>
-          <w:hyperlink w:anchor="_Toc66372043" w:history="1">
+          <w:hyperlink w:anchor="_Toc66550253" w:history="1">
             <w:r>
               <w:rPr>
                 <w:rStyle w:val="Hyperlink"/>
@@ -1330,7 +1399,7 @@
                 <w:noProof/>
                 <w:webHidden/>
               </w:rPr>
-              <w:instrText xml:space="preserve"> PAGEREF _Toc66372043 \h </w:instrText>
+              <w:instrText xml:space="preserve"> PAGEREF _Toc66550253 \h </w:instrText>
             </w:r>
             <w:r>
               <w:rPr>
@@ -1372,7 +1441,7 @@
               <w:noProof/>
             </w:rPr>
           </w:pPr>
-          <w:hyperlink w:anchor="_Toc66372044" w:history="1">
+          <w:hyperlink w:anchor="_Toc66550254" w:history="1">
             <w:r>
               <w:rPr>
                 <w:rStyle w:val="Hyperlink"/>
@@ -1399,7 +1468,7 @@
                 <w:noProof/>
                 <w:webHidden/>
               </w:rPr>
-              <w:instrText xml:space="preserve"> PAGEREF _Toc66372044 \h </w:instrText>
+              <w:instrText xml:space="preserve"> PAGEREF _Toc66550254 \h </w:instrText>
             </w:r>
             <w:r>
               <w:rPr>
@@ -1441,7 +1510,7 @@
               <w:noProof/>
             </w:rPr>
           </w:pPr>
-          <w:hyperlink w:anchor="_Toc66372045" w:history="1">
+          <w:hyperlink w:anchor="_Toc66550255" w:history="1">
             <w:r>
               <w:rPr>
                 <w:rStyle w:val="Hyperlink"/>
@@ -1468,7 +1537,7 @@
                 <w:noProof/>
                 <w:webHidden/>
               </w:rPr>
-              <w:instrText xml:space="preserve"> PAGEREF _Toc66372045 \h </w:instrText>
+              <w:instrText xml:space="preserve"> PAGEREF _Toc66550255 \h </w:instrText>
             </w:r>
             <w:r>
               <w:rPr>
@@ -1510,7 +1579,7 @@
               <w:noProof/>
             </w:rPr>
           </w:pPr>
-          <w:hyperlink w:anchor="_Toc66372046" w:history="1">
+          <w:hyperlink w:anchor="_Toc66550256" w:history="1">
             <w:r>
               <w:rPr>
                 <w:rStyle w:val="Hyperlink"/>
@@ -1537,7 +1606,7 @@
                 <w:noProof/>
                 <w:webHidden/>
               </w:rPr>
-              <w:instrText xml:space="preserve"> PAGEREF _Toc66372046 \h </w:instrText>
+              <w:instrText xml:space="preserve"> PAGEREF _Toc66550256 \h </w:instrText>
             </w:r>
             <w:r>
               <w:rPr>
@@ -1579,7 +1648,7 @@
               <w:noProof/>
             </w:rPr>
           </w:pPr>
-          <w:hyperlink w:anchor="_Toc66372047" w:history="1">
+          <w:hyperlink w:anchor="_Toc66550257" w:history="1">
             <w:r>
               <w:rPr>
                 <w:rStyle w:val="Hyperlink"/>
@@ -1606,7 +1675,7 @@
                 <w:noProof/>
                 <w:webHidden/>
               </w:rPr>
-              <w:instrText xml:space="preserve"> PAGEREF _Toc66372047 \h </w:instrText>
+              <w:instrText xml:space="preserve"> PAGEREF _Toc66550257 \h </w:instrText>
             </w:r>
             <w:r>
               <w:rPr>
@@ -1648,7 +1717,7 @@
               <w:noProof/>
             </w:rPr>
           </w:pPr>
-          <w:hyperlink w:anchor="_Toc66372048" w:history="1">
+          <w:hyperlink w:anchor="_Toc66550258" w:history="1">
             <w:r>
               <w:rPr>
                 <w:rStyle w:val="Hyperlink"/>
@@ -1675,7 +1744,7 @@
                 <w:noProof/>
                 <w:webHidden/>
               </w:rPr>
-              <w:instrText xml:space="preserve"> PAGEREF _Toc66372048 \h </w:instrText>
+              <w:instrText xml:space="preserve"> PAGEREF _Toc66550258 \h </w:instrText>
             </w:r>
             <w:r>
               <w:rPr>
@@ -1717,7 +1786,7 @@
               <w:noProof/>
             </w:rPr>
           </w:pPr>
-          <w:hyperlink w:anchor="_Toc66372049" w:history="1">
+          <w:hyperlink w:anchor="_Toc66550259" w:history="1">
             <w:r>
               <w:rPr>
                 <w:rStyle w:val="Hyperlink"/>
@@ -1744,7 +1813,7 @@
                 <w:noProof/>
                 <w:webHidden/>
               </w:rPr>
-              <w:instrText xml:space="preserve"> PAGEREF _Toc66372049 \h </w:instrText>
+              <w:instrText xml:space="preserve"> PAGEREF _Toc66550259 \h </w:instrText>
             </w:r>
             <w:r>
               <w:rPr>
@@ -1786,7 +1855,7 @@
               <w:noProof/>
             </w:rPr>
           </w:pPr>
-          <w:hyperlink w:anchor="_Toc66372050" w:history="1">
+          <w:hyperlink w:anchor="_Toc66550260" w:history="1">
             <w:r>
               <w:rPr>
                 <w:rStyle w:val="Hyperlink"/>
@@ -1813,7 +1882,7 @@
                 <w:noProof/>
                 <w:webHidden/>
               </w:rPr>
-              <w:instrText xml:space="preserve"> PAGEREF _Toc66372050 \h </w:instrText>
+              <w:instrText xml:space="preserve"> PAGEREF _Toc66550260 \h </w:instrText>
             </w:r>
             <w:r>
               <w:rPr>
@@ -1855,7 +1924,7 @@
               <w:noProof/>
             </w:rPr>
           </w:pPr>
-          <w:hyperlink w:anchor="_Toc66372051" w:history="1">
+          <w:hyperlink w:anchor="_Toc66550261" w:history="1">
             <w:r>
               <w:rPr>
                 <w:rStyle w:val="Hyperlink"/>
@@ -1882,7 +1951,7 @@
                 <w:noProof/>
                 <w:webHidden/>
               </w:rPr>
-              <w:instrText xml:space="preserve"> PAGEREF _Toc66372051 \h </w:instrText>
+              <w:instrText xml:space="preserve"> PAGEREF _Toc66550261 \h </w:instrText>
             </w:r>
             <w:r>
               <w:rPr>
@@ -1924,7 +1993,7 @@
               <w:noProof/>
             </w:rPr>
           </w:pPr>
-          <w:hyperlink w:anchor="_Toc66372052" w:history="1">
+          <w:hyperlink w:anchor="_Toc66550262" w:history="1">
             <w:r>
               <w:rPr>
                 <w:rStyle w:val="Hyperlink"/>
@@ -1951,7 +2020,7 @@
                 <w:noProof/>
                 <w:webHidden/>
               </w:rPr>
-              <w:instrText xml:space="preserve"> PAGEREF _Toc66372052 \h </w:instrText>
+              <w:instrText xml:space="preserve"> PAGEREF _Toc66550262 \h </w:instrText>
             </w:r>
             <w:r>
               <w:rPr>
@@ -1993,7 +2062,7 @@
               <w:noProof/>
             </w:rPr>
           </w:pPr>
-          <w:hyperlink w:anchor="_Toc66372053" w:history="1">
+          <w:hyperlink w:anchor="_Toc66550263" w:history="1">
             <w:r>
               <w:rPr>
                 <w:rStyle w:val="Hyperlink"/>
@@ -2020,7 +2089,7 @@
                 <w:noProof/>
                 <w:webHidden/>
               </w:rPr>
-              <w:instrText xml:space="preserve"> PAGEREF _Toc66372053 \h </w:instrText>
+              <w:instrText xml:space="preserve"> PAGEREF _Toc66550263 \h </w:instrText>
             </w:r>
             <w:r>
               <w:rPr>
@@ -2062,7 +2131,7 @@
               <w:noProof/>
             </w:rPr>
           </w:pPr>
-          <w:hyperlink w:anchor="_Toc66372054" w:history="1">
+          <w:hyperlink w:anchor="_Toc66550264" w:history="1">
             <w:r>
               <w:rPr>
                 <w:rStyle w:val="Hyperlink"/>
@@ -2089,7 +2158,7 @@
                 <w:noProof/>
                 <w:webHidden/>
               </w:rPr>
-              <w:instrText xml:space="preserve"> PAGEREF _Toc66372054 \h </w:instrText>
+              <w:instrText xml:space="preserve"> PAGEREF _Toc66550264 \h </w:instrText>
             </w:r>
             <w:r>
               <w:rPr>
@@ -2131,7 +2200,7 @@
               <w:noProof/>
             </w:rPr>
           </w:pPr>
-          <w:hyperlink w:anchor="_Toc66372055" w:history="1">
+          <w:hyperlink w:anchor="_Toc66550265" w:history="1">
             <w:r>
               <w:rPr>
                 <w:rStyle w:val="Hyperlink"/>
@@ -2158,7 +2227,7 @@
                 <w:noProof/>
                 <w:webHidden/>
               </w:rPr>
-              <w:instrText xml:space="preserve"> PAGEREF _Toc66372055 \h </w:instrText>
+              <w:instrText xml:space="preserve"> PAGEREF _Toc66550265 \h </w:instrText>
             </w:r>
             <w:r>
               <w:rPr>
@@ -2200,7 +2269,7 @@
               <w:noProof/>
             </w:rPr>
           </w:pPr>
-          <w:hyperlink w:anchor="_Toc66372056" w:history="1">
+          <w:hyperlink w:anchor="_Toc66550266" w:history="1">
             <w:r>
               <w:rPr>
                 <w:rStyle w:val="Hyperlink"/>
@@ -2227,7 +2296,7 @@
                 <w:noProof/>
                 <w:webHidden/>
               </w:rPr>
-              <w:instrText xml:space="preserve"> PAGEREF _Toc66372056 \h </w:instrText>
+              <w:instrText xml:space="preserve"> PAGEREF _Toc66550266 \h </w:instrText>
             </w:r>
             <w:r>
               <w:rPr>
@@ -2269,7 +2338,7 @@
               <w:noProof/>
             </w:rPr>
           </w:pPr>
-          <w:hyperlink w:anchor="_Toc66372057" w:history="1">
+          <w:hyperlink w:anchor="_Toc66550267" w:history="1">
             <w:r>
               <w:rPr>
                 <w:rStyle w:val="Hyperlink"/>
@@ -2296,7 +2365,7 @@
                 <w:noProof/>
                 <w:webHidden/>
               </w:rPr>
-              <w:instrText xml:space="preserve"> PAGEREF _Toc66372057 \h </w:instrText>
+              <w:instrText xml:space="preserve"> PAGEREF _Toc66550267 \h </w:instrText>
             </w:r>
             <w:r>
               <w:rPr>
@@ -2338,7 +2407,7 @@
               <w:noProof/>
             </w:rPr>
           </w:pPr>
-          <w:hyperlink w:anchor="_Toc66372058" w:history="1">
+          <w:hyperlink w:anchor="_Toc66550268" w:history="1">
             <w:r>
               <w:rPr>
                 <w:rStyle w:val="Hyperlink"/>
@@ -2365,7 +2434,7 @@
                 <w:noProof/>
                 <w:webHidden/>
               </w:rPr>
-              <w:instrText xml:space="preserve"> PAGEREF _Toc66372058 \h </w:instrText>
+              <w:instrText xml:space="preserve"> PAGEREF _Toc66550268 \h </w:instrText>
             </w:r>
             <w:r>
               <w:rPr>
@@ -2407,7 +2476,7 @@
               <w:noProof/>
             </w:rPr>
           </w:pPr>
-          <w:hyperlink w:anchor="_Toc66372059" w:history="1">
+          <w:hyperlink w:anchor="_Toc66550269" w:history="1">
             <w:r>
               <w:rPr>
                 <w:rStyle w:val="Hyperlink"/>
@@ -2434,7 +2503,7 @@
                 <w:noProof/>
                 <w:webHidden/>
               </w:rPr>
-              <w:instrText xml:space="preserve"> PAGEREF _Toc66372059 \h </w:instrText>
+              <w:instrText xml:space="preserve"> PAGEREF _Toc66550269 \h </w:instrText>
             </w:r>
             <w:r>
               <w:rPr>
@@ -2476,7 +2545,7 @@
               <w:noProof/>
             </w:rPr>
           </w:pPr>
-          <w:hyperlink w:anchor="_Toc66372060" w:history="1">
+          <w:hyperlink w:anchor="_Toc66550270" w:history="1">
             <w:r>
               <w:rPr>
                 <w:rStyle w:val="Hyperlink"/>
@@ -2503,7 +2572,7 @@
                 <w:noProof/>
                 <w:webHidden/>
               </w:rPr>
-              <w:instrText xml:space="preserve"> PAGEREF _Toc66372060 \h </w:instrText>
+              <w:instrText xml:space="preserve"> PAGEREF _Toc66550270 \h </w:instrText>
             </w:r>
             <w:r>
               <w:rPr>
@@ -2545,7 +2614,7 @@
               <w:noProof/>
             </w:rPr>
           </w:pPr>
-          <w:hyperlink w:anchor="_Toc66372061" w:history="1">
+          <w:hyperlink w:anchor="_Toc66550271" w:history="1">
             <w:r>
               <w:rPr>
                 <w:rStyle w:val="Hyperlink"/>
@@ -2572,7 +2641,7 @@
                 <w:noProof/>
                 <w:webHidden/>
               </w:rPr>
-              <w:instrText xml:space="preserve"> PAGEREF _Toc66372061 \h </w:instrText>
+              <w:instrText xml:space="preserve"> PAGEREF _Toc66550271 \h </w:instrText>
             </w:r>
             <w:r>
               <w:rPr>
@@ -2619,11 +2688,48 @@
       <w:pPr>
         <w:pStyle w:val="Heading1"/>
       </w:pPr>
-      <w:bookmarkStart w:id="0" w:name="_Toc66372025"/>
+      <w:bookmarkStart w:id="0" w:name="_Toc66550234"/>
+      <w:r>
+        <w:t>Licensing</w:t>
+      </w:r>
+      <w:bookmarkEnd w:id="0"/>
+    </w:p>
+    <w:p>
+      <w:r>
+        <w:t xml:space="preserve">In terms of licensing, this document is part of the “Software” located on  </w:t>
+      </w:r>
+      <w:hyperlink r:id="rId8" w:history="1">
+        <w:r>
+          <w:rPr>
+            <w:rStyle w:val="Hyperlink"/>
+          </w:rPr>
+          <w:t>GitHub</w:t>
+        </w:r>
+      </w:hyperlink>
+      <w:r>
+        <w:t xml:space="preserve"> and is covered by the </w:t>
+      </w:r>
+      <w:hyperlink r:id="rId9" w:history="1">
+        <w:r>
+          <w:rPr>
+            <w:rStyle w:val="Hyperlink"/>
+          </w:rPr>
+          <w:t>license</w:t>
+        </w:r>
+      </w:hyperlink>
+      <w:r>
+        <w:t>.</w:t>
+      </w:r>
+    </w:p>
+    <w:p>
+      <w:pPr>
+        <w:pStyle w:val="Heading1"/>
+      </w:pPr>
+      <w:bookmarkStart w:id="1" w:name="_Toc66550235"/>
       <w:r>
         <w:t>Introduction</w:t>
       </w:r>
-      <w:bookmarkEnd w:id="0"/>
+      <w:bookmarkEnd w:id="1"/>
     </w:p>
     <w:p>
       <w:r>
@@ -2637,11 +2743,11 @@
       <w:pPr>
         <w:pStyle w:val="Heading1"/>
       </w:pPr>
-      <w:bookmarkStart w:id="1" w:name="_Toc66372026"/>
+      <w:bookmarkStart w:id="2" w:name="_Toc66550236"/>
       <w:r>
         <w:t>Design Assumptions For This Framework</w:t>
       </w:r>
-      <w:bookmarkEnd w:id="1"/>
+      <w:bookmarkEnd w:id="2"/>
     </w:p>
     <w:p>
       <w:r>
@@ -3129,6 +3235,7 @@
           <w:sz w:val="24"/>
           <w:szCs w:val="24"/>
         </w:rPr>
+        <w:lastRenderedPageBreak/>
         <w:t>Hero Lab(R) is needed especially by GMs to import NPCs into this framework, otherwise it would take too long to enter the data.</w:t>
       </w:r>
       <w:r>
@@ -3189,7 +3296,6 @@
           <w:sz w:val="24"/>
           <w:szCs w:val="24"/>
         </w:rPr>
-        <w:lastRenderedPageBreak/>
         <w:t>Upgrades for PC and NPC tokens should be fully automated, even if the tokens have not been used for a long time and are suddenly thrown onto a map and used.</w:t>
       </w:r>
       <w:r>
@@ -3227,14 +3333,14 @@
       <w:pPr>
         <w:pStyle w:val="Heading1"/>
       </w:pPr>
-      <w:bookmarkStart w:id="2" w:name="_Toc66372027"/>
+      <w:bookmarkStart w:id="3" w:name="_Toc66550237"/>
       <w:r>
         <w:t>Number One Rule</w:t>
       </w:r>
       <w:r>
         <w:t xml:space="preserve"> For Using This Framework</w:t>
       </w:r>
-      <w:bookmarkEnd w:id="2"/>
+      <w:bookmarkEnd w:id="3"/>
     </w:p>
     <w:p>
       <w:pPr>
@@ -3276,7 +3382,7 @@
       <w:pPr>
         <w:pStyle w:val="Heading1"/>
       </w:pPr>
-      <w:bookmarkStart w:id="3" w:name="_Toc66372028"/>
+      <w:bookmarkStart w:id="4" w:name="_Toc66550238"/>
       <w:r>
         <w:t xml:space="preserve">Why Use </w:t>
       </w:r>
@@ -3284,7 +3390,7 @@
       <w:r>
         <w:t>MapTool</w:t>
       </w:r>
-      <w:bookmarkEnd w:id="3"/>
+      <w:bookmarkEnd w:id="4"/>
       <w:proofErr w:type="spellEnd"/>
     </w:p>
     <w:p>
@@ -3491,8 +3597,9 @@
       <w:pPr>
         <w:pStyle w:val="Heading1"/>
       </w:pPr>
-      <w:bookmarkStart w:id="4" w:name="_Toc66372029"/>
-      <w:r>
+      <w:bookmarkStart w:id="5" w:name="_Toc66550239"/>
+      <w:r>
+        <w:lastRenderedPageBreak/>
         <w:t xml:space="preserve">What Does </w:t>
       </w:r>
       <w:proofErr w:type="spellStart"/>
@@ -3503,7 +3610,7 @@
       <w:r>
         <w:t xml:space="preserve"> Need</w:t>
       </w:r>
-      <w:bookmarkEnd w:id="4"/>
+      <w:bookmarkEnd w:id="5"/>
     </w:p>
     <w:p>
       <w:r>
@@ -3561,7 +3668,6 @@
     </w:p>
     <w:p>
       <w:r>
-        <w:lastRenderedPageBreak/>
         <w:t xml:space="preserve"> However, there is now a VTT that does support elevation but I am not as happy with it as </w:t>
       </w:r>
       <w:proofErr w:type="spellStart"/>
@@ -3609,11 +3715,11 @@
       <w:pPr>
         <w:pStyle w:val="Heading1"/>
       </w:pPr>
-      <w:bookmarkStart w:id="5" w:name="_Toc66372030"/>
+      <w:bookmarkStart w:id="6" w:name="_Toc66550240"/>
       <w:r>
         <w:t>Major Framework Components</w:t>
       </w:r>
-      <w:bookmarkEnd w:id="5"/>
+      <w:bookmarkEnd w:id="6"/>
     </w:p>
     <w:p>
       <w:r>
@@ -3684,11 +3790,11 @@
       <w:pPr>
         <w:pStyle w:val="Heading2"/>
       </w:pPr>
-      <w:bookmarkStart w:id="6" w:name="_Toc66372031"/>
+      <w:bookmarkStart w:id="7" w:name="_Toc66550241"/>
       <w:r>
         <w:t>Campaign Properties</w:t>
       </w:r>
-      <w:bookmarkEnd w:id="6"/>
+      <w:bookmarkEnd w:id="7"/>
     </w:p>
     <w:p>
       <w:r>
@@ -3793,11 +3899,11 @@
       <w:pPr>
         <w:pStyle w:val="Heading3"/>
       </w:pPr>
-      <w:bookmarkStart w:id="7" w:name="_Toc66372032"/>
+      <w:bookmarkStart w:id="8" w:name="_Toc66550242"/>
       <w:r>
         <w:t>Basic</w:t>
       </w:r>
-      <w:bookmarkEnd w:id="7"/>
+      <w:bookmarkEnd w:id="8"/>
     </w:p>
     <w:p>
       <w:r>
@@ -3808,11 +3914,11 @@
       <w:pPr>
         <w:pStyle w:val="Heading3"/>
       </w:pPr>
-      <w:bookmarkStart w:id="8" w:name="_Toc66372033"/>
+      <w:bookmarkStart w:id="9" w:name="_Toc66550243"/>
       <w:r>
         <w:t>Hero Lab POR File</w:t>
       </w:r>
-      <w:bookmarkEnd w:id="8"/>
+      <w:bookmarkEnd w:id="9"/>
     </w:p>
     <w:p>
       <w:r>
@@ -3826,84 +3932,85 @@
       <w:pPr>
         <w:pStyle w:val="Heading3"/>
       </w:pPr>
-      <w:bookmarkStart w:id="9" w:name="_Toc66372034"/>
+      <w:bookmarkStart w:id="10" w:name="_Toc66550244"/>
       <w:proofErr w:type="spellStart"/>
       <w:r>
         <w:t>TokenLibCampaignData</w:t>
-      </w:r>
-      <w:bookmarkEnd w:id="9"/>
-      <w:proofErr w:type="spellEnd"/>
-    </w:p>
-    <w:p>
-      <w:r>
-        <w:t>This is the type for the library token used to hold campaign data.</w:t>
-      </w:r>
-    </w:p>
-    <w:p>
-      <w:pPr>
-        <w:pStyle w:val="Heading3"/>
-      </w:pPr>
-      <w:bookmarkStart w:id="10" w:name="_Toc66372035"/>
-      <w:proofErr w:type="spellStart"/>
-      <w:r>
-        <w:t>TokenLibCharacterSheet</w:t>
       </w:r>
       <w:bookmarkEnd w:id="10"/>
       <w:proofErr w:type="spellEnd"/>
     </w:p>
     <w:p>
       <w:r>
-        <w:t>This is the type for the library token used to hold macros that interact with a character’s character sheet.</w:t>
+        <w:t>This is the type for the library token used to hold campaign data.</w:t>
       </w:r>
     </w:p>
     <w:p>
       <w:pPr>
         <w:pStyle w:val="Heading3"/>
       </w:pPr>
-      <w:bookmarkStart w:id="11" w:name="_Toc66372036"/>
+      <w:bookmarkStart w:id="11" w:name="_Toc66550245"/>
       <w:proofErr w:type="spellStart"/>
       <w:r>
-        <w:t>TokenLibCharacterSheetData</w:t>
+        <w:t>TokenLibCharacterSheet</w:t>
       </w:r>
       <w:bookmarkEnd w:id="11"/>
       <w:proofErr w:type="spellEnd"/>
     </w:p>
     <w:p>
       <w:r>
-        <w:t>This is the type for the library token used to hold data global to all character sheets.</w:t>
+        <w:t>This is the type for the library token used to hold macros that interact with a character’s character sheet.</w:t>
       </w:r>
     </w:p>
     <w:p>
       <w:pPr>
         <w:pStyle w:val="Heading3"/>
       </w:pPr>
-      <w:bookmarkStart w:id="12" w:name="_Toc66372037"/>
+      <w:bookmarkStart w:id="12" w:name="_Toc66550246"/>
       <w:proofErr w:type="spellStart"/>
       <w:r>
-        <w:t>TokenLibConfiguration</w:t>
+        <w:t>TokenLibCharacterSheetData</w:t>
       </w:r>
       <w:bookmarkEnd w:id="12"/>
       <w:proofErr w:type="spellEnd"/>
     </w:p>
     <w:p>
       <w:r>
-        <w:t>This is the type for the library token used to hold configuration data for the campaign.</w:t>
+        <w:t>This is the type for the library token used to hold data global to all character sheets.</w:t>
       </w:r>
     </w:p>
     <w:p>
       <w:pPr>
         <w:pStyle w:val="Heading3"/>
       </w:pPr>
-      <w:bookmarkStart w:id="13" w:name="_Toc66372038"/>
+      <w:bookmarkStart w:id="13" w:name="_Toc66550247"/>
       <w:proofErr w:type="spellStart"/>
       <w:r>
-        <w:t>TokenLibUtilities</w:t>
+        <w:lastRenderedPageBreak/>
+        <w:t>TokenLibConfiguration</w:t>
       </w:r>
       <w:bookmarkEnd w:id="13"/>
       <w:proofErr w:type="spellEnd"/>
     </w:p>
     <w:p>
       <w:r>
+        <w:t>This is the type for the library token used to hold configuration data for the campaign.</w:t>
+      </w:r>
+    </w:p>
+    <w:p>
+      <w:pPr>
+        <w:pStyle w:val="Heading3"/>
+      </w:pPr>
+      <w:bookmarkStart w:id="14" w:name="_Toc66550248"/>
+      <w:proofErr w:type="spellStart"/>
+      <w:r>
+        <w:t>TokenLibUtilities</w:t>
+      </w:r>
+      <w:bookmarkEnd w:id="14"/>
+      <w:proofErr w:type="spellEnd"/>
+    </w:p>
+    <w:p>
+      <w:r>
         <w:t>This is the type for the library token used for macros used by the GM mostly for campaign management.</w:t>
       </w:r>
     </w:p>
@@ -3911,11 +4018,11 @@
       <w:pPr>
         <w:pStyle w:val="Heading2"/>
       </w:pPr>
-      <w:bookmarkStart w:id="14" w:name="_Toc66372039"/>
+      <w:bookmarkStart w:id="15" w:name="_Toc66550249"/>
       <w:r>
         <w:t>Library Tokens</w:t>
       </w:r>
-      <w:bookmarkEnd w:id="14"/>
+      <w:bookmarkEnd w:id="15"/>
     </w:p>
     <w:p>
       <w:r>
@@ -3940,7 +4047,6 @@
       </w:pPr>
       <w:proofErr w:type="spellStart"/>
       <w:r>
-        <w:lastRenderedPageBreak/>
         <w:t>Lib:Configuration</w:t>
       </w:r>
       <w:proofErr w:type="spellEnd"/>
@@ -4098,11 +4204,11 @@
       <w:pPr>
         <w:pStyle w:val="Heading2"/>
       </w:pPr>
-      <w:bookmarkStart w:id="15" w:name="_Toc66372040"/>
+      <w:bookmarkStart w:id="16" w:name="_Toc66550250"/>
       <w:r>
         <w:t>Image Tables</w:t>
       </w:r>
-      <w:bookmarkEnd w:id="15"/>
+      <w:bookmarkEnd w:id="16"/>
     </w:p>
     <w:p>
       <w:r>
@@ -4113,11 +4219,11 @@
       <w:pPr>
         <w:pStyle w:val="Heading2"/>
       </w:pPr>
-      <w:bookmarkStart w:id="16" w:name="_Toc66372041"/>
+      <w:bookmarkStart w:id="17" w:name="_Toc66550251"/>
       <w:r>
         <w:t>Campaign Macros</w:t>
       </w:r>
-      <w:bookmarkEnd w:id="16"/>
+      <w:bookmarkEnd w:id="17"/>
     </w:p>
     <w:p>
       <w:r>
@@ -4128,11 +4234,11 @@
       <w:pPr>
         <w:pStyle w:val="Heading2"/>
       </w:pPr>
-      <w:bookmarkStart w:id="17" w:name="_Toc66372042"/>
+      <w:bookmarkStart w:id="18" w:name="_Toc66550252"/>
       <w:r>
         <w:t>GM Macros</w:t>
       </w:r>
-      <w:bookmarkEnd w:id="17"/>
+      <w:bookmarkEnd w:id="18"/>
     </w:p>
     <w:p>
       <w:r>
@@ -4143,11 +4249,11 @@
       <w:pPr>
         <w:pStyle w:val="Heading1"/>
       </w:pPr>
-      <w:bookmarkStart w:id="18" w:name="_Toc66372043"/>
+      <w:bookmarkStart w:id="19" w:name="_Toc66550253"/>
       <w:r>
         <w:t>Windows Used For Macros By This Framework</w:t>
       </w:r>
-      <w:bookmarkEnd w:id="18"/>
+      <w:bookmarkEnd w:id="19"/>
     </w:p>
     <w:p>
       <w:r>
@@ -4194,11 +4300,11 @@
       <w:pPr>
         <w:pStyle w:val="Heading2"/>
       </w:pPr>
-      <w:bookmarkStart w:id="19" w:name="_Toc66372044"/>
+      <w:bookmarkStart w:id="20" w:name="_Toc66550254"/>
       <w:r>
         <w:t>Campaign Window</w:t>
       </w:r>
-      <w:bookmarkEnd w:id="19"/>
+      <w:bookmarkEnd w:id="20"/>
     </w:p>
     <w:p>
       <w:r>
@@ -4214,11 +4320,11 @@
       <w:pPr>
         <w:pStyle w:val="Heading2"/>
       </w:pPr>
-      <w:bookmarkStart w:id="20" w:name="_Toc66372045"/>
+      <w:bookmarkStart w:id="21" w:name="_Toc66550255"/>
       <w:r>
         <w:t>GM Window</w:t>
       </w:r>
-      <w:bookmarkEnd w:id="20"/>
+      <w:bookmarkEnd w:id="21"/>
     </w:p>
     <w:p>
       <w:r>
@@ -4229,11 +4335,11 @@
       <w:pPr>
         <w:pStyle w:val="Heading2"/>
       </w:pPr>
-      <w:bookmarkStart w:id="21" w:name="_Toc66372046"/>
+      <w:bookmarkStart w:id="22" w:name="_Toc66550256"/>
       <w:r>
         <w:t>Selection Window</w:t>
       </w:r>
-      <w:bookmarkEnd w:id="21"/>
+      <w:bookmarkEnd w:id="22"/>
     </w:p>
     <w:p>
       <w:r>
@@ -4272,7 +4378,7 @@
                     <pic:cNvPicPr/>
                   </pic:nvPicPr>
                   <pic:blipFill>
-                    <a:blip r:embed="rId8"/>
+                    <a:blip r:embed="rId10"/>
                     <a:stretch>
                       <a:fillRect/>
                     </a:stretch>
@@ -4297,11 +4403,11 @@
       <w:pPr>
         <w:pStyle w:val="Heading1"/>
       </w:pPr>
-      <w:bookmarkStart w:id="22" w:name="_Toc66372047"/>
+      <w:bookmarkStart w:id="23" w:name="_Toc66550257"/>
       <w:r>
         <w:t>Recommended Optional Additions To This Framework</w:t>
       </w:r>
-      <w:bookmarkEnd w:id="22"/>
+      <w:bookmarkEnd w:id="23"/>
       <w:r>
         <w:t xml:space="preserve"> </w:t>
       </w:r>
@@ -4310,7 +4416,7 @@
       <w:pPr>
         <w:pStyle w:val="Heading2"/>
       </w:pPr>
-      <w:bookmarkStart w:id="23" w:name="_Toc66372048"/>
+      <w:bookmarkStart w:id="24" w:name="_Toc66550258"/>
       <w:proofErr w:type="spellStart"/>
       <w:r>
         <w:t>MapTool</w:t>
@@ -4319,7 +4425,7 @@
       <w:r>
         <w:t xml:space="preserve"> Help, Add Default Tables</w:t>
       </w:r>
-      <w:bookmarkEnd w:id="23"/>
+      <w:bookmarkEnd w:id="24"/>
       <w:r>
         <w:t xml:space="preserve"> </w:t>
       </w:r>
@@ -4363,7 +4469,7 @@
                     </pic:cNvPicPr>
                   </pic:nvPicPr>
                   <pic:blipFill>
-                    <a:blip r:embed="rId9">
+                    <a:blip r:embed="rId11">
                       <a:extLst>
                         <a:ext uri="{28A0092B-C50C-407E-A947-70E740481C1C}">
                           <a14:useLocalDpi xmlns:a14="http://schemas.microsoft.com/office/drawing/2010/main" val="0"/>
@@ -4404,12 +4510,12 @@
       <w:pPr>
         <w:pStyle w:val="Heading2"/>
       </w:pPr>
-      <w:bookmarkStart w:id="24" w:name="_Toc66372049"/>
+      <w:bookmarkStart w:id="25" w:name="_Toc66550259"/>
       <w:proofErr w:type="spellStart"/>
       <w:r>
         <w:t>lib:frames</w:t>
       </w:r>
-      <w:bookmarkEnd w:id="24"/>
+      <w:bookmarkEnd w:id="25"/>
       <w:proofErr w:type="spellEnd"/>
       <w:r>
         <w:t xml:space="preserve"> </w:t>
@@ -4472,7 +4578,7 @@
         </w:rPr>
         <w:t xml:space="preserve"> </w:t>
       </w:r>
-      <w:hyperlink r:id="rId10" w:history="1">
+      <w:hyperlink r:id="rId12" w:history="1">
         <w:r>
           <w:rPr>
             <w:rStyle w:val="Hyperlink"/>
@@ -4524,7 +4630,7 @@
                     <pic:cNvPicPr/>
                   </pic:nvPicPr>
                   <pic:blipFill>
-                    <a:blip r:embed="rId11"/>
+                    <a:blip r:embed="rId13"/>
                     <a:stretch>
                       <a:fillRect/>
                     </a:stretch>
@@ -4577,7 +4683,7 @@
                     <pic:cNvPicPr/>
                   </pic:nvPicPr>
                   <pic:blipFill>
-                    <a:blip r:embed="rId12"/>
+                    <a:blip r:embed="rId14"/>
                     <a:stretch>
                       <a:fillRect/>
                     </a:stretch>
@@ -4648,7 +4754,7 @@
                     </pic:cNvPicPr>
                   </pic:nvPicPr>
                   <pic:blipFill>
-                    <a:blip r:embed="rId13">
+                    <a:blip r:embed="rId15">
                       <a:extLst>
                         <a:ext uri="{28A0092B-C50C-407E-A947-70E740481C1C}">
                           <a14:useLocalDpi xmlns:a14="http://schemas.microsoft.com/office/drawing/2010/main" val="0"/>
@@ -4703,7 +4809,7 @@
                     </pic:cNvPicPr>
                   </pic:nvPicPr>
                   <pic:blipFill>
-                    <a:blip r:embed="rId14">
+                    <a:blip r:embed="rId16">
                       <a:extLst>
                         <a:ext uri="{28A0092B-C50C-407E-A947-70E740481C1C}">
                           <a14:useLocalDpi xmlns:a14="http://schemas.microsoft.com/office/drawing/2010/main" val="0"/>
@@ -4948,7 +5054,7 @@
                     <pic:cNvPicPr/>
                   </pic:nvPicPr>
                   <pic:blipFill>
-                    <a:blip r:embed="rId15"/>
+                    <a:blip r:embed="rId17"/>
                     <a:stretch>
                       <a:fillRect/>
                     </a:stretch>
@@ -5019,7 +5125,7 @@
                     <pic:cNvPicPr/>
                   </pic:nvPicPr>
                   <pic:blipFill>
-                    <a:blip r:embed="rId16"/>
+                    <a:blip r:embed="rId18"/>
                     <a:stretch>
                       <a:fillRect/>
                     </a:stretch>
@@ -5044,11 +5150,11 @@
       <w:pPr>
         <w:pStyle w:val="Heading1"/>
       </w:pPr>
-      <w:bookmarkStart w:id="25" w:name="_Toc66372050"/>
+      <w:bookmarkStart w:id="26" w:name="_Toc66550260"/>
       <w:r>
         <w:t>Upgrading To Newer Version Of My Framework</w:t>
       </w:r>
-      <w:bookmarkEnd w:id="25"/>
+      <w:bookmarkEnd w:id="26"/>
     </w:p>
     <w:p>
       <w:r>
@@ -5107,14 +5213,14 @@
       <w:pPr>
         <w:pStyle w:val="Heading2"/>
       </w:pPr>
-      <w:bookmarkStart w:id="26" w:name="_Toc66372051"/>
+      <w:bookmarkStart w:id="27" w:name="_Toc66550261"/>
       <w:r>
         <w:t xml:space="preserve">Upgrading </w:t>
       </w:r>
       <w:r>
         <w:t>Campaign Settings</w:t>
       </w:r>
-      <w:bookmarkEnd w:id="26"/>
+      <w:bookmarkEnd w:id="27"/>
     </w:p>
     <w:p>
       <w:r>
@@ -5261,11 +5367,11 @@
       <w:pPr>
         <w:pStyle w:val="Heading2"/>
       </w:pPr>
-      <w:bookmarkStart w:id="27" w:name="_Toc66372052"/>
+      <w:bookmarkStart w:id="28" w:name="_Toc66550262"/>
       <w:r>
         <w:t>Upgrading The Library Tokens</w:t>
       </w:r>
-      <w:bookmarkEnd w:id="27"/>
+      <w:bookmarkEnd w:id="28"/>
     </w:p>
     <w:p>
       <w:pPr>
@@ -5347,11 +5453,11 @@
       <w:pPr>
         <w:pStyle w:val="Heading2"/>
       </w:pPr>
-      <w:bookmarkStart w:id="28" w:name="_Toc66372053"/>
+      <w:bookmarkStart w:id="29" w:name="_Toc66550263"/>
       <w:r>
         <w:t>How The Upgrade Process Works</w:t>
       </w:r>
-      <w:bookmarkEnd w:id="28"/>
+      <w:bookmarkEnd w:id="29"/>
     </w:p>
     <w:p>
       <w:r>
@@ -5362,7 +5468,7 @@
       <w:pPr>
         <w:pStyle w:val="Heading1"/>
       </w:pPr>
-      <w:bookmarkStart w:id="29" w:name="_Toc66372054"/>
+      <w:bookmarkStart w:id="30" w:name="_Toc66550264"/>
       <w:r>
         <w:t xml:space="preserve">Settings To Use To Start The </w:t>
       </w:r>
@@ -5374,7 +5480,7 @@
       <w:r>
         <w:t xml:space="preserve"> Server</w:t>
       </w:r>
-      <w:bookmarkEnd w:id="29"/>
+      <w:bookmarkEnd w:id="30"/>
     </w:p>
     <w:p>
       <w:r>
@@ -5407,7 +5513,7 @@
                     <pic:cNvPicPr/>
                   </pic:nvPicPr>
                   <pic:blipFill>
-                    <a:blip r:embed="rId17"/>
+                    <a:blip r:embed="rId19"/>
                     <a:stretch>
                       <a:fillRect/>
                     </a:stretch>
@@ -5432,11 +5538,11 @@
       <w:pPr>
         <w:pStyle w:val="Heading1"/>
       </w:pPr>
-      <w:bookmarkStart w:id="30" w:name="_Toc66372055"/>
+      <w:bookmarkStart w:id="31" w:name="_Toc66550265"/>
       <w:r>
         <w:t>Hero Lab® Import And Synchronization</w:t>
       </w:r>
-      <w:bookmarkEnd w:id="30"/>
+      <w:bookmarkEnd w:id="31"/>
     </w:p>
     <w:p>
       <w:r>
@@ -5464,11 +5570,11 @@
       <w:pPr>
         <w:pStyle w:val="Heading2"/>
       </w:pPr>
-      <w:bookmarkStart w:id="31" w:name="_Toc66372056"/>
+      <w:bookmarkStart w:id="32" w:name="_Toc66550266"/>
       <w:r>
         <w:t>How To Do The Initial Hero Lab® Import</w:t>
       </w:r>
-      <w:bookmarkEnd w:id="31"/>
+      <w:bookmarkEnd w:id="32"/>
     </w:p>
     <w:p>
       <w:r>
@@ -5523,11 +5629,11 @@
       <w:pPr>
         <w:pStyle w:val="Heading2"/>
       </w:pPr>
-      <w:bookmarkStart w:id="32" w:name="_Toc66372057"/>
+      <w:bookmarkStart w:id="33" w:name="_Toc66550267"/>
       <w:r>
         <w:t>Add Resource to Library</w:t>
       </w:r>
-      <w:bookmarkEnd w:id="32"/>
+      <w:bookmarkEnd w:id="33"/>
     </w:p>
     <w:p>
       <w:r>
@@ -5565,7 +5671,7 @@
                     </pic:cNvPicPr>
                   </pic:nvPicPr>
                   <pic:blipFill>
-                    <a:blip r:embed="rId18">
+                    <a:blip r:embed="rId20">
                       <a:extLst>
                         <a:ext uri="{28A0092B-C50C-407E-A947-70E740481C1C}">
                           <a14:useLocalDpi xmlns:a14="http://schemas.microsoft.com/office/drawing/2010/main" val="0"/>
@@ -5623,7 +5729,7 @@
                     <pic:cNvPicPr/>
                   </pic:nvPicPr>
                   <pic:blipFill>
-                    <a:blip r:embed="rId19"/>
+                    <a:blip r:embed="rId21"/>
                     <a:stretch>
                       <a:fillRect/>
                     </a:stretch>
@@ -5648,11 +5754,11 @@
       <w:pPr>
         <w:pStyle w:val="Heading2"/>
       </w:pPr>
-      <w:bookmarkStart w:id="33" w:name="_Toc66372058"/>
+      <w:bookmarkStart w:id="34" w:name="_Toc66550268"/>
       <w:r>
         <w:t>Drag Hero Lab® POR File Token To Map</w:t>
       </w:r>
-      <w:bookmarkEnd w:id="33"/>
+      <w:bookmarkEnd w:id="34"/>
     </w:p>
     <w:p>
       <w:r>
@@ -5695,7 +5801,7 @@
                     <pic:cNvPicPr/>
                   </pic:nvPicPr>
                   <pic:blipFill>
-                    <a:blip r:embed="rId20"/>
+                    <a:blip r:embed="rId22"/>
                     <a:stretch>
                       <a:fillRect/>
                     </a:stretch>
@@ -5737,7 +5843,7 @@
                     <pic:cNvPicPr/>
                   </pic:nvPicPr>
                   <pic:blipFill>
-                    <a:blip r:embed="rId21"/>
+                    <a:blip r:embed="rId23"/>
                     <a:stretch>
                       <a:fillRect/>
                     </a:stretch>
@@ -5762,11 +5868,11 @@
       <w:pPr>
         <w:pStyle w:val="Heading2"/>
       </w:pPr>
-      <w:bookmarkStart w:id="34" w:name="_Toc66372059"/>
+      <w:bookmarkStart w:id="35" w:name="_Toc66550269"/>
       <w:r>
         <w:t>Run GM Macro “Sync Token With Hero Lab® POR File”</w:t>
       </w:r>
-      <w:bookmarkEnd w:id="34"/>
+      <w:bookmarkEnd w:id="35"/>
     </w:p>
     <w:p>
       <w:r>
@@ -5797,7 +5903,7 @@
                     </pic:cNvPicPr>
                   </pic:nvPicPr>
                   <pic:blipFill>
-                    <a:blip r:embed="rId22">
+                    <a:blip r:embed="rId24">
                       <a:extLst>
                         <a:ext uri="{28A0092B-C50C-407E-A947-70E740481C1C}">
                           <a14:useLocalDpi xmlns:a14="http://schemas.microsoft.com/office/drawing/2010/main" val="0"/>
@@ -5855,7 +5961,7 @@
                     <pic:cNvPicPr/>
                   </pic:nvPicPr>
                   <pic:blipFill>
-                    <a:blip r:embed="rId23"/>
+                    <a:blip r:embed="rId25"/>
                     <a:stretch>
                       <a:fillRect/>
                     </a:stretch>
@@ -5930,7 +6036,7 @@
                     <pic:cNvPicPr/>
                   </pic:nvPicPr>
                   <pic:blipFill>
-                    <a:blip r:embed="rId24"/>
+                    <a:blip r:embed="rId26"/>
                     <a:stretch>
                       <a:fillRect/>
                     </a:stretch>
@@ -7777,12 +7883,12 @@
       <w:pPr>
         <w:pStyle w:val="Heading2"/>
       </w:pPr>
-      <w:bookmarkStart w:id="35" w:name="_Toc66372060"/>
+      <w:bookmarkStart w:id="36" w:name="_Toc66550270"/>
       <w:r>
         <w:lastRenderedPageBreak/>
         <w:t>Synchronize Token With Hero Lab® POR File</w:t>
       </w:r>
-      <w:bookmarkEnd w:id="35"/>
+      <w:bookmarkEnd w:id="36"/>
     </w:p>
     <w:p>
       <w:r>
@@ -7815,7 +7921,7 @@
                     </pic:cNvPicPr>
                   </pic:nvPicPr>
                   <pic:blipFill>
-                    <a:blip r:embed="rId25">
+                    <a:blip r:embed="rId27">
                       <a:extLst>
                         <a:ext uri="{28A0092B-C50C-407E-A947-70E740481C1C}">
                           <a14:useLocalDpi xmlns:a14="http://schemas.microsoft.com/office/drawing/2010/main" val="0"/>
@@ -7876,7 +7982,7 @@
                     <pic:cNvPicPr/>
                   </pic:nvPicPr>
                   <pic:blipFill>
-                    <a:blip r:embed="rId26"/>
+                    <a:blip r:embed="rId28"/>
                     <a:stretch>
                       <a:fillRect/>
                     </a:stretch>
@@ -7930,7 +8036,7 @@
                     </pic:cNvPicPr>
                   </pic:nvPicPr>
                   <pic:blipFill>
-                    <a:blip r:embed="rId22">
+                    <a:blip r:embed="rId24">
                       <a:extLst>
                         <a:ext uri="{28A0092B-C50C-407E-A947-70E740481C1C}">
                           <a14:useLocalDpi xmlns:a14="http://schemas.microsoft.com/office/drawing/2010/main" val="0"/>
@@ -7971,11 +8077,11 @@
       <w:pPr>
         <w:pStyle w:val="Heading2"/>
       </w:pPr>
-      <w:bookmarkStart w:id="36" w:name="_Toc66372061"/>
+      <w:bookmarkStart w:id="37" w:name="_Toc66550271"/>
       <w:r>
         <w:t>Do A Bunch Of Tokens At Once</w:t>
       </w:r>
-      <w:bookmarkEnd w:id="36"/>
+      <w:bookmarkEnd w:id="37"/>
     </w:p>
     <w:p>
       <w:r>
@@ -7988,7 +8094,7 @@
       </w:r>
     </w:p>
     <w:sectPr>
-      <w:footerReference w:type="default" r:id="rId27"/>
+      <w:footerReference w:type="default" r:id="rId29"/>
       <w:pgSz w:w="12240" w:h="15840"/>
       <w:pgMar w:top="360" w:right="720" w:bottom="360" w:left="720" w:header="720" w:footer="720" w:gutter="0"/>
       <w:cols w:space="720"/>
@@ -9795,6 +9901,18 @@
       </w:tblBorders>
     </w:tblPr>
   </w:style>
+  <w:style w:type="character" w:styleId="UnresolvedMention">
+    <w:name w:val="Unresolved Mention"/>
+    <w:basedOn w:val="DefaultParagraphFont"/>
+    <w:uiPriority w:val="99"/>
+    <w:semiHidden/>
+    <w:unhideWhenUsed/>
+    <w:rsid w:val="000A1753"/>
+    <w:rPr>
+      <w:color w:val="605E5C"/>
+      <w:shd w:val="clear" w:color="auto" w:fill="E1DFDD"/>
+    </w:rPr>
+  </w:style>
 </w:styles>
 </file>
 

</xml_diff>

<commit_message>
Updated Hero Lab import details
I added some minor details describing the Hero Lab import feature and cleaned up part of the introductory section of the GM User Documentation.
</commit_message>
<xml_diff>
--- a/GM User Documentation.docx
+++ b/GM User Documentation.docx
@@ -16,7 +16,19 @@
         <w:jc w:val="center"/>
       </w:pPr>
       <w:r>
-        <w:t>Last Updated:  4/14/2021</w:t>
+        <w:t xml:space="preserve">Last Updated:  </w:t>
+      </w:r>
+      <w:r>
+        <w:t>11</w:t>
+      </w:r>
+      <w:r>
+        <w:t>/</w:t>
+      </w:r>
+      <w:r>
+        <w:t>13</w:t>
+      </w:r>
+      <w:r>
+        <w:t>/2021</w:t>
       </w:r>
     </w:p>
     <w:sdt>
@@ -69,7 +81,7 @@
           <w:r>
             <w:fldChar w:fldCharType="separate"/>
           </w:r>
-          <w:hyperlink w:anchor="_Toc69332084" w:history="1">
+          <w:hyperlink w:anchor="_Toc87731378" w:history="1">
             <w:r>
               <w:rPr>
                 <w:rStyle w:val="Hyperlink"/>
@@ -96,7 +108,7 @@
                 <w:noProof/>
                 <w:webHidden/>
               </w:rPr>
-              <w:instrText xml:space="preserve"> PAGEREF _Toc69332084 \h </w:instrText>
+              <w:instrText xml:space="preserve"> PAGEREF _Toc87731378 \h </w:instrText>
             </w:r>
             <w:r>
               <w:rPr>
@@ -138,7 +150,7 @@
               <w:noProof/>
             </w:rPr>
           </w:pPr>
-          <w:hyperlink w:anchor="_Toc69332085" w:history="1">
+          <w:hyperlink w:anchor="_Toc87731379" w:history="1">
             <w:r>
               <w:rPr>
                 <w:rStyle w:val="Hyperlink"/>
@@ -165,7 +177,7 @@
                 <w:noProof/>
                 <w:webHidden/>
               </w:rPr>
-              <w:instrText xml:space="preserve"> PAGEREF _Toc69332085 \h </w:instrText>
+              <w:instrText xml:space="preserve"> PAGEREF _Toc87731379 \h </w:instrText>
             </w:r>
             <w:r>
               <w:rPr>
@@ -207,7 +219,7 @@
               <w:noProof/>
             </w:rPr>
           </w:pPr>
-          <w:hyperlink w:anchor="_Toc69332086" w:history="1">
+          <w:hyperlink w:anchor="_Toc87731380" w:history="1">
             <w:r>
               <w:rPr>
                 <w:rStyle w:val="Hyperlink"/>
@@ -234,7 +246,7 @@
                 <w:noProof/>
                 <w:webHidden/>
               </w:rPr>
-              <w:instrText xml:space="preserve"> PAGEREF _Toc69332086 \h </w:instrText>
+              <w:instrText xml:space="preserve"> PAGEREF _Toc87731380 \h </w:instrText>
             </w:r>
             <w:r>
               <w:rPr>
@@ -276,7 +288,7 @@
               <w:noProof/>
             </w:rPr>
           </w:pPr>
-          <w:hyperlink w:anchor="_Toc69332087" w:history="1">
+          <w:hyperlink w:anchor="_Toc87731381" w:history="1">
             <w:r>
               <w:rPr>
                 <w:rStyle w:val="Hyperlink"/>
@@ -303,7 +315,7 @@
                 <w:noProof/>
                 <w:webHidden/>
               </w:rPr>
-              <w:instrText xml:space="preserve"> PAGEREF _Toc69332087 \h </w:instrText>
+              <w:instrText xml:space="preserve"> PAGEREF _Toc87731381 \h </w:instrText>
             </w:r>
             <w:r>
               <w:rPr>
@@ -345,7 +357,7 @@
               <w:noProof/>
             </w:rPr>
           </w:pPr>
-          <w:hyperlink w:anchor="_Toc69332088" w:history="1">
+          <w:hyperlink w:anchor="_Toc87731382" w:history="1">
             <w:r>
               <w:rPr>
                 <w:rStyle w:val="Hyperlink"/>
@@ -372,7 +384,7 @@
                 <w:noProof/>
                 <w:webHidden/>
               </w:rPr>
-              <w:instrText xml:space="preserve"> PAGEREF _Toc69332088 \h </w:instrText>
+              <w:instrText xml:space="preserve"> PAGEREF _Toc87731382 \h </w:instrText>
             </w:r>
             <w:r>
               <w:rPr>
@@ -414,13 +426,13 @@
               <w:noProof/>
             </w:rPr>
           </w:pPr>
-          <w:hyperlink w:anchor="_Toc69332089" w:history="1">
+          <w:hyperlink w:anchor="_Toc87731383" w:history="1">
             <w:r>
               <w:rPr>
                 <w:rStyle w:val="Hyperlink"/>
                 <w:noProof/>
               </w:rPr>
-              <w:t>What Does MapTool Need</w:t>
+              <w:t>Advanced Topic:  lib:elevation Will Make You Fly (Strongly Recommended)</w:t>
             </w:r>
             <w:r>
               <w:rPr>
@@ -441,7 +453,7 @@
                 <w:noProof/>
                 <w:webHidden/>
               </w:rPr>
-              <w:instrText xml:space="preserve"> PAGEREF _Toc69332089 \h </w:instrText>
+              <w:instrText xml:space="preserve"> PAGEREF _Toc87731383 \h </w:instrText>
             </w:r>
             <w:r>
               <w:rPr>
@@ -483,7 +495,7 @@
               <w:noProof/>
             </w:rPr>
           </w:pPr>
-          <w:hyperlink w:anchor="_Toc69332090" w:history="1">
+          <w:hyperlink w:anchor="_Toc87731384" w:history="1">
             <w:r>
               <w:rPr>
                 <w:rStyle w:val="Hyperlink"/>
@@ -510,7 +522,7 @@
                 <w:noProof/>
                 <w:webHidden/>
               </w:rPr>
-              <w:instrText xml:space="preserve"> PAGEREF _Toc69332090 \h </w:instrText>
+              <w:instrText xml:space="preserve"> PAGEREF _Toc87731384 \h </w:instrText>
             </w:r>
             <w:r>
               <w:rPr>
@@ -530,7 +542,7 @@
                 <w:noProof/>
                 <w:webHidden/>
               </w:rPr>
-              <w:t>4</w:t>
+              <w:t>5</w:t>
             </w:r>
             <w:r>
               <w:rPr>
@@ -552,7 +564,7 @@
               <w:noProof/>
             </w:rPr>
           </w:pPr>
-          <w:hyperlink w:anchor="_Toc69332091" w:history="1">
+          <w:hyperlink w:anchor="_Toc87731385" w:history="1">
             <w:r>
               <w:rPr>
                 <w:rStyle w:val="Hyperlink"/>
@@ -579,7 +591,7 @@
                 <w:noProof/>
                 <w:webHidden/>
               </w:rPr>
-              <w:instrText xml:space="preserve"> PAGEREF _Toc69332091 \h </w:instrText>
+              <w:instrText xml:space="preserve"> PAGEREF _Toc87731385 \h </w:instrText>
             </w:r>
             <w:r>
               <w:rPr>
@@ -599,7 +611,7 @@
                 <w:noProof/>
                 <w:webHidden/>
               </w:rPr>
-              <w:t>4</w:t>
+              <w:t>5</w:t>
             </w:r>
             <w:r>
               <w:rPr>
@@ -621,7 +633,7 @@
               <w:noProof/>
             </w:rPr>
           </w:pPr>
-          <w:hyperlink w:anchor="_Toc69332092" w:history="1">
+          <w:hyperlink w:anchor="_Toc87731386" w:history="1">
             <w:r>
               <w:rPr>
                 <w:rStyle w:val="Hyperlink"/>
@@ -648,7 +660,7 @@
                 <w:noProof/>
                 <w:webHidden/>
               </w:rPr>
-              <w:instrText xml:space="preserve"> PAGEREF _Toc69332092 \h </w:instrText>
+              <w:instrText xml:space="preserve"> PAGEREF _Toc87731386 \h </w:instrText>
             </w:r>
             <w:r>
               <w:rPr>
@@ -690,7 +702,7 @@
               <w:noProof/>
             </w:rPr>
           </w:pPr>
-          <w:hyperlink w:anchor="_Toc69332093" w:history="1">
+          <w:hyperlink w:anchor="_Toc87731387" w:history="1">
             <w:r>
               <w:rPr>
                 <w:rStyle w:val="Hyperlink"/>
@@ -717,7 +729,7 @@
                 <w:noProof/>
                 <w:webHidden/>
               </w:rPr>
-              <w:instrText xml:space="preserve"> PAGEREF _Toc69332093 \h </w:instrText>
+              <w:instrText xml:space="preserve"> PAGEREF _Toc87731387 \h </w:instrText>
             </w:r>
             <w:r>
               <w:rPr>
@@ -759,7 +771,7 @@
               <w:noProof/>
             </w:rPr>
           </w:pPr>
-          <w:hyperlink w:anchor="_Toc69332094" w:history="1">
+          <w:hyperlink w:anchor="_Toc87731388" w:history="1">
             <w:r>
               <w:rPr>
                 <w:rStyle w:val="Hyperlink"/>
@@ -786,7 +798,7 @@
                 <w:noProof/>
                 <w:webHidden/>
               </w:rPr>
-              <w:instrText xml:space="preserve"> PAGEREF _Toc69332094 \h </w:instrText>
+              <w:instrText xml:space="preserve"> PAGEREF _Toc87731388 \h </w:instrText>
             </w:r>
             <w:r>
               <w:rPr>
@@ -828,7 +840,7 @@
               <w:noProof/>
             </w:rPr>
           </w:pPr>
-          <w:hyperlink w:anchor="_Toc69332095" w:history="1">
+          <w:hyperlink w:anchor="_Toc87731389" w:history="1">
             <w:r>
               <w:rPr>
                 <w:rStyle w:val="Hyperlink"/>
@@ -855,7 +867,7 @@
                 <w:noProof/>
                 <w:webHidden/>
               </w:rPr>
-              <w:instrText xml:space="preserve"> PAGEREF _Toc69332095 \h </w:instrText>
+              <w:instrText xml:space="preserve"> PAGEREF _Toc87731389 \h </w:instrText>
             </w:r>
             <w:r>
               <w:rPr>
@@ -897,7 +909,7 @@
               <w:noProof/>
             </w:rPr>
           </w:pPr>
-          <w:hyperlink w:anchor="_Toc69332096" w:history="1">
+          <w:hyperlink w:anchor="_Toc87731390" w:history="1">
             <w:r>
               <w:rPr>
                 <w:rStyle w:val="Hyperlink"/>
@@ -924,7 +936,7 @@
                 <w:noProof/>
                 <w:webHidden/>
               </w:rPr>
-              <w:instrText xml:space="preserve"> PAGEREF _Toc69332096 \h </w:instrText>
+              <w:instrText xml:space="preserve"> PAGEREF _Toc87731390 \h </w:instrText>
             </w:r>
             <w:r>
               <w:rPr>
@@ -966,7 +978,7 @@
               <w:noProof/>
             </w:rPr>
           </w:pPr>
-          <w:hyperlink w:anchor="_Toc69332097" w:history="1">
+          <w:hyperlink w:anchor="_Toc87731391" w:history="1">
             <w:r>
               <w:rPr>
                 <w:rStyle w:val="Hyperlink"/>
@@ -993,7 +1005,7 @@
                 <w:noProof/>
                 <w:webHidden/>
               </w:rPr>
-              <w:instrText xml:space="preserve"> PAGEREF _Toc69332097 \h </w:instrText>
+              <w:instrText xml:space="preserve"> PAGEREF _Toc87731391 \h </w:instrText>
             </w:r>
             <w:r>
               <w:rPr>
@@ -1035,7 +1047,7 @@
               <w:noProof/>
             </w:rPr>
           </w:pPr>
-          <w:hyperlink w:anchor="_Toc69332098" w:history="1">
+          <w:hyperlink w:anchor="_Toc87731392" w:history="1">
             <w:r>
               <w:rPr>
                 <w:rStyle w:val="Hyperlink"/>
@@ -1062,7 +1074,7 @@
                 <w:noProof/>
                 <w:webHidden/>
               </w:rPr>
-              <w:instrText xml:space="preserve"> PAGEREF _Toc69332098 \h </w:instrText>
+              <w:instrText xml:space="preserve"> PAGEREF _Toc87731392 \h </w:instrText>
             </w:r>
             <w:r>
               <w:rPr>
@@ -1104,7 +1116,7 @@
               <w:noProof/>
             </w:rPr>
           </w:pPr>
-          <w:hyperlink w:anchor="_Toc69332099" w:history="1">
+          <w:hyperlink w:anchor="_Toc87731393" w:history="1">
             <w:r>
               <w:rPr>
                 <w:rStyle w:val="Hyperlink"/>
@@ -1131,7 +1143,7 @@
                 <w:noProof/>
                 <w:webHidden/>
               </w:rPr>
-              <w:instrText xml:space="preserve"> PAGEREF _Toc69332099 \h </w:instrText>
+              <w:instrText xml:space="preserve"> PAGEREF _Toc87731393 \h </w:instrText>
             </w:r>
             <w:r>
               <w:rPr>
@@ -1173,7 +1185,7 @@
               <w:noProof/>
             </w:rPr>
           </w:pPr>
-          <w:hyperlink w:anchor="_Toc69332100" w:history="1">
+          <w:hyperlink w:anchor="_Toc87731394" w:history="1">
             <w:r>
               <w:rPr>
                 <w:rStyle w:val="Hyperlink"/>
@@ -1200,7 +1212,7 @@
                 <w:noProof/>
                 <w:webHidden/>
               </w:rPr>
-              <w:instrText xml:space="preserve"> PAGEREF _Toc69332100 \h </w:instrText>
+              <w:instrText xml:space="preserve"> PAGEREF _Toc87731394 \h </w:instrText>
             </w:r>
             <w:r>
               <w:rPr>
@@ -1220,7 +1232,7 @@
                 <w:noProof/>
                 <w:webHidden/>
               </w:rPr>
-              <w:t>5</w:t>
+              <w:t>6</w:t>
             </w:r>
             <w:r>
               <w:rPr>
@@ -1242,7 +1254,7 @@
               <w:noProof/>
             </w:rPr>
           </w:pPr>
-          <w:hyperlink w:anchor="_Toc69332101" w:history="1">
+          <w:hyperlink w:anchor="_Toc87731395" w:history="1">
             <w:r>
               <w:rPr>
                 <w:rStyle w:val="Hyperlink"/>
@@ -1269,7 +1281,7 @@
                 <w:noProof/>
                 <w:webHidden/>
               </w:rPr>
-              <w:instrText xml:space="preserve"> PAGEREF _Toc69332101 \h </w:instrText>
+              <w:instrText xml:space="preserve"> PAGEREF _Toc87731395 \h </w:instrText>
             </w:r>
             <w:r>
               <w:rPr>
@@ -1289,7 +1301,7 @@
                 <w:noProof/>
                 <w:webHidden/>
               </w:rPr>
-              <w:t>5</w:t>
+              <w:t>6</w:t>
             </w:r>
             <w:r>
               <w:rPr>
@@ -1311,7 +1323,7 @@
               <w:noProof/>
             </w:rPr>
           </w:pPr>
-          <w:hyperlink w:anchor="_Toc69332102" w:history="1">
+          <w:hyperlink w:anchor="_Toc87731396" w:history="1">
             <w:r>
               <w:rPr>
                 <w:rStyle w:val="Hyperlink"/>
@@ -1338,7 +1350,7 @@
                 <w:noProof/>
                 <w:webHidden/>
               </w:rPr>
-              <w:instrText xml:space="preserve"> PAGEREF _Toc69332102 \h </w:instrText>
+              <w:instrText xml:space="preserve"> PAGEREF _Toc87731396 \h </w:instrText>
             </w:r>
             <w:r>
               <w:rPr>
@@ -1358,7 +1370,7 @@
                 <w:noProof/>
                 <w:webHidden/>
               </w:rPr>
-              <w:t>5</w:t>
+              <w:t>6</w:t>
             </w:r>
             <w:r>
               <w:rPr>
@@ -1380,7 +1392,7 @@
               <w:noProof/>
             </w:rPr>
           </w:pPr>
-          <w:hyperlink w:anchor="_Toc69332103" w:history="1">
+          <w:hyperlink w:anchor="_Toc87731397" w:history="1">
             <w:r>
               <w:rPr>
                 <w:rStyle w:val="Hyperlink"/>
@@ -1407,7 +1419,7 @@
                 <w:noProof/>
                 <w:webHidden/>
               </w:rPr>
-              <w:instrText xml:space="preserve"> PAGEREF _Toc69332103 \h </w:instrText>
+              <w:instrText xml:space="preserve"> PAGEREF _Toc87731397 \h </w:instrText>
             </w:r>
             <w:r>
               <w:rPr>
@@ -1449,7 +1461,7 @@
               <w:noProof/>
             </w:rPr>
           </w:pPr>
-          <w:hyperlink w:anchor="_Toc69332104" w:history="1">
+          <w:hyperlink w:anchor="_Toc87731398" w:history="1">
             <w:r>
               <w:rPr>
                 <w:rStyle w:val="Hyperlink"/>
@@ -1476,7 +1488,7 @@
                 <w:noProof/>
                 <w:webHidden/>
               </w:rPr>
-              <w:instrText xml:space="preserve"> PAGEREF _Toc69332104 \h </w:instrText>
+              <w:instrText xml:space="preserve"> PAGEREF _Toc87731398 \h </w:instrText>
             </w:r>
             <w:r>
               <w:rPr>
@@ -1518,7 +1530,7 @@
               <w:noProof/>
             </w:rPr>
           </w:pPr>
-          <w:hyperlink w:anchor="_Toc69332105" w:history="1">
+          <w:hyperlink w:anchor="_Toc87731399" w:history="1">
             <w:r>
               <w:rPr>
                 <w:rStyle w:val="Hyperlink"/>
@@ -1545,7 +1557,7 @@
                 <w:noProof/>
                 <w:webHidden/>
               </w:rPr>
-              <w:instrText xml:space="preserve"> PAGEREF _Toc69332105 \h </w:instrText>
+              <w:instrText xml:space="preserve"> PAGEREF _Toc87731399 \h </w:instrText>
             </w:r>
             <w:r>
               <w:rPr>
@@ -1587,7 +1599,7 @@
               <w:noProof/>
             </w:rPr>
           </w:pPr>
-          <w:hyperlink w:anchor="_Toc69332106" w:history="1">
+          <w:hyperlink w:anchor="_Toc87731400" w:history="1">
             <w:r>
               <w:rPr>
                 <w:rStyle w:val="Hyperlink"/>
@@ -1614,7 +1626,7 @@
                 <w:noProof/>
                 <w:webHidden/>
               </w:rPr>
-              <w:instrText xml:space="preserve"> PAGEREF _Toc69332106 \h </w:instrText>
+              <w:instrText xml:space="preserve"> PAGEREF _Toc87731400 \h </w:instrText>
             </w:r>
             <w:r>
               <w:rPr>
@@ -1656,7 +1668,7 @@
               <w:noProof/>
             </w:rPr>
           </w:pPr>
-          <w:hyperlink w:anchor="_Toc69332107" w:history="1">
+          <w:hyperlink w:anchor="_Toc87731401" w:history="1">
             <w:r>
               <w:rPr>
                 <w:rStyle w:val="Hyperlink"/>
@@ -1683,7 +1695,7 @@
                 <w:noProof/>
                 <w:webHidden/>
               </w:rPr>
-              <w:instrText xml:space="preserve"> PAGEREF _Toc69332107 \h </w:instrText>
+              <w:instrText xml:space="preserve"> PAGEREF _Toc87731401 \h </w:instrText>
             </w:r>
             <w:r>
               <w:rPr>
@@ -1703,7 +1715,7 @@
                 <w:noProof/>
                 <w:webHidden/>
               </w:rPr>
-              <w:t>6</w:t>
+              <w:t>7</w:t>
             </w:r>
             <w:r>
               <w:rPr>
@@ -1725,7 +1737,7 @@
               <w:noProof/>
             </w:rPr>
           </w:pPr>
-          <w:hyperlink w:anchor="_Toc69332108" w:history="1">
+          <w:hyperlink w:anchor="_Toc87731402" w:history="1">
             <w:r>
               <w:rPr>
                 <w:rStyle w:val="Hyperlink"/>
@@ -1752,7 +1764,7 @@
                 <w:noProof/>
                 <w:webHidden/>
               </w:rPr>
-              <w:instrText xml:space="preserve"> PAGEREF _Toc69332108 \h </w:instrText>
+              <w:instrText xml:space="preserve"> PAGEREF _Toc87731402 \h </w:instrText>
             </w:r>
             <w:r>
               <w:rPr>
@@ -1772,7 +1784,7 @@
                 <w:noProof/>
                 <w:webHidden/>
               </w:rPr>
-              <w:t>6</w:t>
+              <w:t>7</w:t>
             </w:r>
             <w:r>
               <w:rPr>
@@ -1794,7 +1806,7 @@
               <w:noProof/>
             </w:rPr>
           </w:pPr>
-          <w:hyperlink w:anchor="_Toc69332109" w:history="1">
+          <w:hyperlink w:anchor="_Toc87731403" w:history="1">
             <w:r>
               <w:rPr>
                 <w:rStyle w:val="Hyperlink"/>
@@ -1821,7 +1833,7 @@
                 <w:noProof/>
                 <w:webHidden/>
               </w:rPr>
-              <w:instrText xml:space="preserve"> PAGEREF _Toc69332109 \h </w:instrText>
+              <w:instrText xml:space="preserve"> PAGEREF _Toc87731403 \h </w:instrText>
             </w:r>
             <w:r>
               <w:rPr>
@@ -1841,7 +1853,7 @@
                 <w:noProof/>
                 <w:webHidden/>
               </w:rPr>
-              <w:t>6</w:t>
+              <w:t>7</w:t>
             </w:r>
             <w:r>
               <w:rPr>
@@ -1863,7 +1875,7 @@
               <w:noProof/>
             </w:rPr>
           </w:pPr>
-          <w:hyperlink w:anchor="_Toc69332110" w:history="1">
+          <w:hyperlink w:anchor="_Toc87731404" w:history="1">
             <w:r>
               <w:rPr>
                 <w:rStyle w:val="Hyperlink"/>
@@ -1890,7 +1902,7 @@
                 <w:noProof/>
                 <w:webHidden/>
               </w:rPr>
-              <w:instrText xml:space="preserve"> PAGEREF _Toc69332110 \h </w:instrText>
+              <w:instrText xml:space="preserve"> PAGEREF _Toc87731404 \h </w:instrText>
             </w:r>
             <w:r>
               <w:rPr>
@@ -1910,7 +1922,7 @@
                 <w:noProof/>
                 <w:webHidden/>
               </w:rPr>
-              <w:t>8</w:t>
+              <w:t>9</w:t>
             </w:r>
             <w:r>
               <w:rPr>
@@ -1932,7 +1944,7 @@
               <w:noProof/>
             </w:rPr>
           </w:pPr>
-          <w:hyperlink w:anchor="_Toc69332111" w:history="1">
+          <w:hyperlink w:anchor="_Toc87731405" w:history="1">
             <w:r>
               <w:rPr>
                 <w:rStyle w:val="Hyperlink"/>
@@ -1959,7 +1971,7 @@
                 <w:noProof/>
                 <w:webHidden/>
               </w:rPr>
-              <w:instrText xml:space="preserve"> PAGEREF _Toc69332111 \h </w:instrText>
+              <w:instrText xml:space="preserve"> PAGEREF _Toc87731405 \h </w:instrText>
             </w:r>
             <w:r>
               <w:rPr>
@@ -1979,7 +1991,7 @@
                 <w:noProof/>
                 <w:webHidden/>
               </w:rPr>
-              <w:t>8</w:t>
+              <w:t>9</w:t>
             </w:r>
             <w:r>
               <w:rPr>
@@ -2001,7 +2013,7 @@
               <w:noProof/>
             </w:rPr>
           </w:pPr>
-          <w:hyperlink w:anchor="_Toc69332112" w:history="1">
+          <w:hyperlink w:anchor="_Toc87731406" w:history="1">
             <w:r>
               <w:rPr>
                 <w:rStyle w:val="Hyperlink"/>
@@ -2028,7 +2040,7 @@
                 <w:noProof/>
                 <w:webHidden/>
               </w:rPr>
-              <w:instrText xml:space="preserve"> PAGEREF _Toc69332112 \h </w:instrText>
+              <w:instrText xml:space="preserve"> PAGEREF _Toc87731406 \h </w:instrText>
             </w:r>
             <w:r>
               <w:rPr>
@@ -2070,7 +2082,7 @@
               <w:noProof/>
             </w:rPr>
           </w:pPr>
-          <w:hyperlink w:anchor="_Toc69332113" w:history="1">
+          <w:hyperlink w:anchor="_Toc87731407" w:history="1">
             <w:r>
               <w:rPr>
                 <w:rStyle w:val="Hyperlink"/>
@@ -2097,7 +2109,7 @@
                 <w:noProof/>
                 <w:webHidden/>
               </w:rPr>
-              <w:instrText xml:space="preserve"> PAGEREF _Toc69332113 \h </w:instrText>
+              <w:instrText xml:space="preserve"> PAGEREF _Toc87731407 \h </w:instrText>
             </w:r>
             <w:r>
               <w:rPr>
@@ -2139,7 +2151,7 @@
               <w:noProof/>
             </w:rPr>
           </w:pPr>
-          <w:hyperlink w:anchor="_Toc69332114" w:history="1">
+          <w:hyperlink w:anchor="_Toc87731408" w:history="1">
             <w:r>
               <w:rPr>
                 <w:rStyle w:val="Hyperlink"/>
@@ -2166,7 +2178,7 @@
                 <w:noProof/>
                 <w:webHidden/>
               </w:rPr>
-              <w:instrText xml:space="preserve"> PAGEREF _Toc69332114 \h </w:instrText>
+              <w:instrText xml:space="preserve"> PAGEREF _Toc87731408 \h </w:instrText>
             </w:r>
             <w:r>
               <w:rPr>
@@ -2208,7 +2220,7 @@
               <w:noProof/>
             </w:rPr>
           </w:pPr>
-          <w:hyperlink w:anchor="_Toc69332115" w:history="1">
+          <w:hyperlink w:anchor="_Toc87731409" w:history="1">
             <w:r>
               <w:rPr>
                 <w:rStyle w:val="Hyperlink"/>
@@ -2235,7 +2247,7 @@
                 <w:noProof/>
                 <w:webHidden/>
               </w:rPr>
-              <w:instrText xml:space="preserve"> PAGEREF _Toc69332115 \h </w:instrText>
+              <w:instrText xml:space="preserve"> PAGEREF _Toc87731409 \h </w:instrText>
             </w:r>
             <w:r>
               <w:rPr>
@@ -2255,7 +2267,7 @@
                 <w:noProof/>
                 <w:webHidden/>
               </w:rPr>
-              <w:t>9</w:t>
+              <w:t>10</w:t>
             </w:r>
             <w:r>
               <w:rPr>
@@ -2277,7 +2289,7 @@
               <w:noProof/>
             </w:rPr>
           </w:pPr>
-          <w:hyperlink w:anchor="_Toc69332116" w:history="1">
+          <w:hyperlink w:anchor="_Toc87731410" w:history="1">
             <w:r>
               <w:rPr>
                 <w:rStyle w:val="Hyperlink"/>
@@ -2304,7 +2316,7 @@
                 <w:noProof/>
                 <w:webHidden/>
               </w:rPr>
-              <w:instrText xml:space="preserve"> PAGEREF _Toc69332116 \h </w:instrText>
+              <w:instrText xml:space="preserve"> PAGEREF _Toc87731410 \h </w:instrText>
             </w:r>
             <w:r>
               <w:rPr>
@@ -2346,7 +2358,7 @@
               <w:noProof/>
             </w:rPr>
           </w:pPr>
-          <w:hyperlink w:anchor="_Toc69332117" w:history="1">
+          <w:hyperlink w:anchor="_Toc87731411" w:history="1">
             <w:r>
               <w:rPr>
                 <w:rStyle w:val="Hyperlink"/>
@@ -2373,7 +2385,7 @@
                 <w:noProof/>
                 <w:webHidden/>
               </w:rPr>
-              <w:instrText xml:space="preserve"> PAGEREF _Toc69332117 \h </w:instrText>
+              <w:instrText xml:space="preserve"> PAGEREF _Toc87731411 \h </w:instrText>
             </w:r>
             <w:r>
               <w:rPr>
@@ -2415,7 +2427,7 @@
               <w:noProof/>
             </w:rPr>
           </w:pPr>
-          <w:hyperlink w:anchor="_Toc69332118" w:history="1">
+          <w:hyperlink w:anchor="_Toc87731412" w:history="1">
             <w:r>
               <w:rPr>
                 <w:rStyle w:val="Hyperlink"/>
@@ -2442,7 +2454,7 @@
                 <w:noProof/>
                 <w:webHidden/>
               </w:rPr>
-              <w:instrText xml:space="preserve"> PAGEREF _Toc69332118 \h </w:instrText>
+              <w:instrText xml:space="preserve"> PAGEREF _Toc87731412 \h </w:instrText>
             </w:r>
             <w:r>
               <w:rPr>
@@ -2462,7 +2474,7 @@
                 <w:noProof/>
                 <w:webHidden/>
               </w:rPr>
-              <w:t>10</w:t>
+              <w:t>11</w:t>
             </w:r>
             <w:r>
               <w:rPr>
@@ -2484,7 +2496,7 @@
               <w:noProof/>
             </w:rPr>
           </w:pPr>
-          <w:hyperlink w:anchor="_Toc69332119" w:history="1">
+          <w:hyperlink w:anchor="_Toc87731413" w:history="1">
             <w:r>
               <w:rPr>
                 <w:rStyle w:val="Hyperlink"/>
@@ -2511,7 +2523,7 @@
                 <w:noProof/>
                 <w:webHidden/>
               </w:rPr>
-              <w:instrText xml:space="preserve"> PAGEREF _Toc69332119 \h </w:instrText>
+              <w:instrText xml:space="preserve"> PAGEREF _Toc87731413 \h </w:instrText>
             </w:r>
             <w:r>
               <w:rPr>
@@ -2531,7 +2543,7 @@
                 <w:noProof/>
                 <w:webHidden/>
               </w:rPr>
-              <w:t>11</w:t>
+              <w:t>12</w:t>
             </w:r>
             <w:r>
               <w:rPr>
@@ -2553,13 +2565,13 @@
               <w:noProof/>
             </w:rPr>
           </w:pPr>
-          <w:hyperlink w:anchor="_Toc69332120" w:history="1">
+          <w:hyperlink w:anchor="_Toc87731414" w:history="1">
             <w:r>
               <w:rPr>
                 <w:rStyle w:val="Hyperlink"/>
                 <w:noProof/>
               </w:rPr>
-              <w:t>Synchronize Token With Hero Lab® POR File</w:t>
+              <w:t>GM Macro “Optimize Token Data For Game Play”</w:t>
             </w:r>
             <w:r>
               <w:rPr>
@@ -2580,7 +2592,7 @@
                 <w:noProof/>
                 <w:webHidden/>
               </w:rPr>
-              <w:instrText xml:space="preserve"> PAGEREF _Toc69332120 \h </w:instrText>
+              <w:instrText xml:space="preserve"> PAGEREF _Toc87731414 \h </w:instrText>
             </w:r>
             <w:r>
               <w:rPr>
@@ -2600,7 +2612,7 @@
                 <w:noProof/>
                 <w:webHidden/>
               </w:rPr>
-              <w:t>15</w:t>
+              <w:t>16</w:t>
             </w:r>
             <w:r>
               <w:rPr>
@@ -2622,12 +2634,150 @@
               <w:noProof/>
             </w:rPr>
           </w:pPr>
-          <w:hyperlink w:anchor="_Toc69332121" w:history="1">
+          <w:hyperlink w:anchor="_Toc87731415" w:history="1">
             <w:r>
               <w:rPr>
                 <w:rStyle w:val="Hyperlink"/>
                 <w:noProof/>
               </w:rPr>
+              <w:t>Consider Doing It All In One Step With “Sync &amp; Optimize Token With Hero Lab® POR File”</w:t>
+            </w:r>
+            <w:r>
+              <w:rPr>
+                <w:noProof/>
+                <w:webHidden/>
+              </w:rPr>
+              <w:tab/>
+            </w:r>
+            <w:r>
+              <w:rPr>
+                <w:noProof/>
+                <w:webHidden/>
+              </w:rPr>
+              <w:fldChar w:fldCharType="begin"/>
+            </w:r>
+            <w:r>
+              <w:rPr>
+                <w:noProof/>
+                <w:webHidden/>
+              </w:rPr>
+              <w:instrText xml:space="preserve"> PAGEREF _Toc87731415 \h </w:instrText>
+            </w:r>
+            <w:r>
+              <w:rPr>
+                <w:noProof/>
+                <w:webHidden/>
+              </w:rPr>
+            </w:r>
+            <w:r>
+              <w:rPr>
+                <w:noProof/>
+                <w:webHidden/>
+              </w:rPr>
+              <w:fldChar w:fldCharType="separate"/>
+            </w:r>
+            <w:r>
+              <w:rPr>
+                <w:noProof/>
+                <w:webHidden/>
+              </w:rPr>
+              <w:t>16</w:t>
+            </w:r>
+            <w:r>
+              <w:rPr>
+                <w:noProof/>
+                <w:webHidden/>
+              </w:rPr>
+              <w:fldChar w:fldCharType="end"/>
+            </w:r>
+          </w:hyperlink>
+        </w:p>
+        <w:p>
+          <w:pPr>
+            <w:pStyle w:val="TOC2"/>
+            <w:tabs>
+              <w:tab w:val="right" w:leader="dot" w:pos="10790"/>
+            </w:tabs>
+            <w:rPr>
+              <w:rFonts w:eastAsiaTheme="minorEastAsia"/>
+              <w:noProof/>
+            </w:rPr>
+          </w:pPr>
+          <w:hyperlink w:anchor="_Toc87731416" w:history="1">
+            <w:r>
+              <w:rPr>
+                <w:rStyle w:val="Hyperlink"/>
+                <w:noProof/>
+              </w:rPr>
+              <w:t>Synchronize Token With Hero Lab® POR File</w:t>
+            </w:r>
+            <w:r>
+              <w:rPr>
+                <w:noProof/>
+                <w:webHidden/>
+              </w:rPr>
+              <w:tab/>
+            </w:r>
+            <w:r>
+              <w:rPr>
+                <w:noProof/>
+                <w:webHidden/>
+              </w:rPr>
+              <w:fldChar w:fldCharType="begin"/>
+            </w:r>
+            <w:r>
+              <w:rPr>
+                <w:noProof/>
+                <w:webHidden/>
+              </w:rPr>
+              <w:instrText xml:space="preserve"> PAGEREF _Toc87731416 \h </w:instrText>
+            </w:r>
+            <w:r>
+              <w:rPr>
+                <w:noProof/>
+                <w:webHidden/>
+              </w:rPr>
+            </w:r>
+            <w:r>
+              <w:rPr>
+                <w:noProof/>
+                <w:webHidden/>
+              </w:rPr>
+              <w:fldChar w:fldCharType="separate"/>
+            </w:r>
+            <w:r>
+              <w:rPr>
+                <w:noProof/>
+                <w:webHidden/>
+              </w:rPr>
+              <w:t>16</w:t>
+            </w:r>
+            <w:r>
+              <w:rPr>
+                <w:noProof/>
+                <w:webHidden/>
+              </w:rPr>
+              <w:fldChar w:fldCharType="end"/>
+            </w:r>
+          </w:hyperlink>
+        </w:p>
+        <w:p>
+          <w:pPr>
+            <w:pStyle w:val="TOC2"/>
+            <w:tabs>
+              <w:tab w:val="right" w:leader="dot" w:pos="10790"/>
+            </w:tabs>
+            <w:rPr>
+              <w:rFonts w:eastAsiaTheme="minorEastAsia"/>
+              <w:noProof/>
+            </w:rPr>
+          </w:pPr>
+          <w:hyperlink w:anchor="_Toc87731417" w:history="1">
+            <w:r>
+              <w:rPr>
+                <w:rStyle w:val="Hyperlink"/>
+                <w:noProof/>
+              </w:rPr>
               <w:t>Do A Bunch Of Tokens At Once</w:t>
             </w:r>
             <w:r>
@@ -2649,7 +2799,7 @@
                 <w:noProof/>
                 <w:webHidden/>
               </w:rPr>
-              <w:instrText xml:space="preserve"> PAGEREF _Toc69332121 \h </w:instrText>
+              <w:instrText xml:space="preserve"> PAGEREF _Toc87731417 \h </w:instrText>
             </w:r>
             <w:r>
               <w:rPr>
@@ -2669,7 +2819,76 @@
                 <w:noProof/>
                 <w:webHidden/>
               </w:rPr>
-              <w:t>15</w:t>
+              <w:t>17</w:t>
+            </w:r>
+            <w:r>
+              <w:rPr>
+                <w:noProof/>
+                <w:webHidden/>
+              </w:rPr>
+              <w:fldChar w:fldCharType="end"/>
+            </w:r>
+          </w:hyperlink>
+        </w:p>
+        <w:p>
+          <w:pPr>
+            <w:pStyle w:val="TOC2"/>
+            <w:tabs>
+              <w:tab w:val="right" w:leader="dot" w:pos="10790"/>
+            </w:tabs>
+            <w:rPr>
+              <w:rFonts w:eastAsiaTheme="minorEastAsia"/>
+              <w:noProof/>
+            </w:rPr>
+          </w:pPr>
+          <w:hyperlink w:anchor="_Toc87731418" w:history="1">
+            <w:r>
+              <w:rPr>
+                <w:rStyle w:val="Hyperlink"/>
+                <w:noProof/>
+              </w:rPr>
+              <w:t>What’s Not Done Yet</w:t>
+            </w:r>
+            <w:r>
+              <w:rPr>
+                <w:noProof/>
+                <w:webHidden/>
+              </w:rPr>
+              <w:tab/>
+            </w:r>
+            <w:r>
+              <w:rPr>
+                <w:noProof/>
+                <w:webHidden/>
+              </w:rPr>
+              <w:fldChar w:fldCharType="begin"/>
+            </w:r>
+            <w:r>
+              <w:rPr>
+                <w:noProof/>
+                <w:webHidden/>
+              </w:rPr>
+              <w:instrText xml:space="preserve"> PAGEREF _Toc87731418 \h </w:instrText>
+            </w:r>
+            <w:r>
+              <w:rPr>
+                <w:noProof/>
+                <w:webHidden/>
+              </w:rPr>
+            </w:r>
+            <w:r>
+              <w:rPr>
+                <w:noProof/>
+                <w:webHidden/>
+              </w:rPr>
+              <w:fldChar w:fldCharType="separate"/>
+            </w:r>
+            <w:r>
+              <w:rPr>
+                <w:noProof/>
+                <w:webHidden/>
+              </w:rPr>
+              <w:t>17</w:t>
             </w:r>
             <w:r>
               <w:rPr>
@@ -2691,7 +2910,7 @@
               <w:noProof/>
             </w:rPr>
           </w:pPr>
-          <w:hyperlink w:anchor="_Toc69332122" w:history="1">
+          <w:hyperlink w:anchor="_Toc87731419" w:history="1">
             <w:r>
               <w:rPr>
                 <w:rStyle w:val="Hyperlink"/>
@@ -2718,7 +2937,7 @@
                 <w:noProof/>
                 <w:webHidden/>
               </w:rPr>
-              <w:instrText xml:space="preserve"> PAGEREF _Toc69332122 \h </w:instrText>
+              <w:instrText xml:space="preserve"> PAGEREF _Toc87731419 \h </w:instrText>
             </w:r>
             <w:r>
               <w:rPr>
@@ -2738,7 +2957,7 @@
                 <w:noProof/>
                 <w:webHidden/>
               </w:rPr>
-              <w:t>16</w:t>
+              <w:t>17</w:t>
             </w:r>
             <w:r>
               <w:rPr>
@@ -2760,7 +2979,7 @@
               <w:noProof/>
             </w:rPr>
           </w:pPr>
-          <w:hyperlink w:anchor="_Toc69332123" w:history="1">
+          <w:hyperlink w:anchor="_Toc87731420" w:history="1">
             <w:r>
               <w:rPr>
                 <w:rStyle w:val="Hyperlink"/>
@@ -2787,7 +3006,7 @@
                 <w:noProof/>
                 <w:webHidden/>
               </w:rPr>
-              <w:instrText xml:space="preserve"> PAGEREF _Toc69332123 \h </w:instrText>
+              <w:instrText xml:space="preserve"> PAGEREF _Toc87731420 \h </w:instrText>
             </w:r>
             <w:r>
               <w:rPr>
@@ -2807,7 +3026,7 @@
                 <w:noProof/>
                 <w:webHidden/>
               </w:rPr>
-              <w:t>16</w:t>
+              <w:t>17</w:t>
             </w:r>
             <w:r>
               <w:rPr>
@@ -2829,7 +3048,7 @@
               <w:noProof/>
             </w:rPr>
           </w:pPr>
-          <w:hyperlink w:anchor="_Toc69332124" w:history="1">
+          <w:hyperlink w:anchor="_Toc87731421" w:history="1">
             <w:r>
               <w:rPr>
                 <w:rStyle w:val="Hyperlink"/>
@@ -2856,7 +3075,7 @@
                 <w:noProof/>
                 <w:webHidden/>
               </w:rPr>
-              <w:instrText xml:space="preserve"> PAGEREF _Toc69332124 \h </w:instrText>
+              <w:instrText xml:space="preserve"> PAGEREF _Toc87731421 \h </w:instrText>
             </w:r>
             <w:r>
               <w:rPr>
@@ -2876,7 +3095,7 @@
                 <w:noProof/>
                 <w:webHidden/>
               </w:rPr>
-              <w:t>16</w:t>
+              <w:t>18</w:t>
             </w:r>
             <w:r>
               <w:rPr>
@@ -2898,7 +3117,7 @@
               <w:noProof/>
             </w:rPr>
           </w:pPr>
-          <w:hyperlink w:anchor="_Toc69332125" w:history="1">
+          <w:hyperlink w:anchor="_Toc87731422" w:history="1">
             <w:r>
               <w:rPr>
                 <w:rStyle w:val="Hyperlink"/>
@@ -2925,7 +3144,7 @@
                 <w:noProof/>
                 <w:webHidden/>
               </w:rPr>
-              <w:instrText xml:space="preserve"> PAGEREF _Toc69332125 \h </w:instrText>
+              <w:instrText xml:space="preserve"> PAGEREF _Toc87731422 \h </w:instrText>
             </w:r>
             <w:r>
               <w:rPr>
@@ -2945,7 +3164,7 @@
                 <w:noProof/>
                 <w:webHidden/>
               </w:rPr>
-              <w:t>16</w:t>
+              <w:t>18</w:t>
             </w:r>
             <w:r>
               <w:rPr>
@@ -2967,7 +3186,7 @@
               <w:noProof/>
             </w:rPr>
           </w:pPr>
-          <w:hyperlink w:anchor="_Toc69332126" w:history="1">
+          <w:hyperlink w:anchor="_Toc87731423" w:history="1">
             <w:r>
               <w:rPr>
                 <w:rStyle w:val="Hyperlink"/>
@@ -2994,7 +3213,7 @@
                 <w:noProof/>
                 <w:webHidden/>
               </w:rPr>
-              <w:instrText xml:space="preserve"> PAGEREF _Toc69332126 \h </w:instrText>
+              <w:instrText xml:space="preserve"> PAGEREF _Toc87731423 \h </w:instrText>
             </w:r>
             <w:r>
               <w:rPr>
@@ -3014,7 +3233,7 @@
                 <w:noProof/>
                 <w:webHidden/>
               </w:rPr>
-              <w:t>16</w:t>
+              <w:t>18</w:t>
             </w:r>
             <w:r>
               <w:rPr>
@@ -3036,7 +3255,7 @@
               <w:noProof/>
             </w:rPr>
           </w:pPr>
-          <w:hyperlink w:anchor="_Toc69332127" w:history="1">
+          <w:hyperlink w:anchor="_Toc87731424" w:history="1">
             <w:r>
               <w:rPr>
                 <w:rStyle w:val="Hyperlink"/>
@@ -3063,7 +3282,7 @@
                 <w:noProof/>
                 <w:webHidden/>
               </w:rPr>
-              <w:instrText xml:space="preserve"> PAGEREF _Toc69332127 \h </w:instrText>
+              <w:instrText xml:space="preserve"> PAGEREF _Toc87731424 \h </w:instrText>
             </w:r>
             <w:r>
               <w:rPr>
@@ -3083,7 +3302,7 @@
                 <w:noProof/>
                 <w:webHidden/>
               </w:rPr>
-              <w:t>17</w:t>
+              <w:t>19</w:t>
             </w:r>
             <w:r>
               <w:rPr>
@@ -3105,7 +3324,7 @@
               <w:noProof/>
             </w:rPr>
           </w:pPr>
-          <w:hyperlink w:anchor="_Toc69332128" w:history="1">
+          <w:hyperlink w:anchor="_Toc87731425" w:history="1">
             <w:r>
               <w:rPr>
                 <w:rStyle w:val="Hyperlink"/>
@@ -3132,7 +3351,7 @@
                 <w:noProof/>
                 <w:webHidden/>
               </w:rPr>
-              <w:instrText xml:space="preserve"> PAGEREF _Toc69332128 \h </w:instrText>
+              <w:instrText xml:space="preserve"> PAGEREF _Toc87731425 \h </w:instrText>
             </w:r>
             <w:r>
               <w:rPr>
@@ -3152,7 +3371,7 @@
                 <w:noProof/>
                 <w:webHidden/>
               </w:rPr>
-              <w:t>17</w:t>
+              <w:t>19</w:t>
             </w:r>
             <w:r>
               <w:rPr>
@@ -3174,7 +3393,7 @@
               <w:noProof/>
             </w:rPr>
           </w:pPr>
-          <w:hyperlink w:anchor="_Toc69332129" w:history="1">
+          <w:hyperlink w:anchor="_Toc87731426" w:history="1">
             <w:r>
               <w:rPr>
                 <w:rStyle w:val="Hyperlink"/>
@@ -3201,7 +3420,7 @@
                 <w:noProof/>
                 <w:webHidden/>
               </w:rPr>
-              <w:instrText xml:space="preserve"> PAGEREF _Toc69332129 \h </w:instrText>
+              <w:instrText xml:space="preserve"> PAGEREF _Toc87731426 \h </w:instrText>
             </w:r>
             <w:r>
               <w:rPr>
@@ -3221,7 +3440,7 @@
                 <w:noProof/>
                 <w:webHidden/>
               </w:rPr>
-              <w:t>17</w:t>
+              <w:t>19</w:t>
             </w:r>
             <w:r>
               <w:rPr>
@@ -3243,7 +3462,7 @@
               <w:noProof/>
             </w:rPr>
           </w:pPr>
-          <w:hyperlink w:anchor="_Toc69332130" w:history="1">
+          <w:hyperlink w:anchor="_Toc87731427" w:history="1">
             <w:r>
               <w:rPr>
                 <w:rStyle w:val="Hyperlink"/>
@@ -3270,7 +3489,7 @@
                 <w:noProof/>
                 <w:webHidden/>
               </w:rPr>
-              <w:instrText xml:space="preserve"> PAGEREF _Toc69332130 \h </w:instrText>
+              <w:instrText xml:space="preserve"> PAGEREF _Toc87731427 \h </w:instrText>
             </w:r>
             <w:r>
               <w:rPr>
@@ -3290,7 +3509,7 @@
                 <w:noProof/>
                 <w:webHidden/>
               </w:rPr>
-              <w:t>18</w:t>
+              <w:t>20</w:t>
             </w:r>
             <w:r>
               <w:rPr>
@@ -3312,7 +3531,7 @@
               <w:noProof/>
             </w:rPr>
           </w:pPr>
-          <w:hyperlink w:anchor="_Toc69332131" w:history="1">
+          <w:hyperlink w:anchor="_Toc87731428" w:history="1">
             <w:r>
               <w:rPr>
                 <w:rStyle w:val="Hyperlink"/>
@@ -3339,7 +3558,7 @@
                 <w:noProof/>
                 <w:webHidden/>
               </w:rPr>
-              <w:instrText xml:space="preserve"> PAGEREF _Toc69332131 \h </w:instrText>
+              <w:instrText xml:space="preserve"> PAGEREF _Toc87731428 \h </w:instrText>
             </w:r>
             <w:r>
               <w:rPr>
@@ -3359,7 +3578,7 @@
                 <w:noProof/>
                 <w:webHidden/>
               </w:rPr>
-              <w:t>18</w:t>
+              <w:t>20</w:t>
             </w:r>
             <w:r>
               <w:rPr>
@@ -3381,7 +3600,7 @@
               <w:noProof/>
             </w:rPr>
           </w:pPr>
-          <w:hyperlink w:anchor="_Toc69332132" w:history="1">
+          <w:hyperlink w:anchor="_Toc87731429" w:history="1">
             <w:r>
               <w:rPr>
                 <w:rStyle w:val="Hyperlink"/>
@@ -3408,7 +3627,7 @@
                 <w:noProof/>
                 <w:webHidden/>
               </w:rPr>
-              <w:instrText xml:space="preserve"> PAGEREF _Toc69332132 \h </w:instrText>
+              <w:instrText xml:space="preserve"> PAGEREF _Toc87731429 \h </w:instrText>
             </w:r>
             <w:r>
               <w:rPr>
@@ -3428,7 +3647,7 @@
                 <w:noProof/>
                 <w:webHidden/>
               </w:rPr>
-              <w:t>18</w:t>
+              <w:t>20</w:t>
             </w:r>
             <w:r>
               <w:rPr>
@@ -3450,7 +3669,7 @@
               <w:noProof/>
             </w:rPr>
           </w:pPr>
-          <w:hyperlink w:anchor="_Toc69332133" w:history="1">
+          <w:hyperlink w:anchor="_Toc87731430" w:history="1">
             <w:r>
               <w:rPr>
                 <w:rStyle w:val="Hyperlink"/>
@@ -3477,7 +3696,7 @@
                 <w:noProof/>
                 <w:webHidden/>
               </w:rPr>
-              <w:instrText xml:space="preserve"> PAGEREF _Toc69332133 \h </w:instrText>
+              <w:instrText xml:space="preserve"> PAGEREF _Toc87731430 \h </w:instrText>
             </w:r>
             <w:r>
               <w:rPr>
@@ -3497,7 +3716,7 @@
                 <w:noProof/>
                 <w:webHidden/>
               </w:rPr>
-              <w:t>18</w:t>
+              <w:t>20</w:t>
             </w:r>
             <w:r>
               <w:rPr>
@@ -3519,7 +3738,7 @@
               <w:noProof/>
             </w:rPr>
           </w:pPr>
-          <w:hyperlink w:anchor="_Toc69332134" w:history="1">
+          <w:hyperlink w:anchor="_Toc87731431" w:history="1">
             <w:r>
               <w:rPr>
                 <w:rStyle w:val="Hyperlink"/>
@@ -3546,7 +3765,7 @@
                 <w:noProof/>
                 <w:webHidden/>
               </w:rPr>
-              <w:instrText xml:space="preserve"> PAGEREF _Toc69332134 \h </w:instrText>
+              <w:instrText xml:space="preserve"> PAGEREF _Toc87731431 \h </w:instrText>
             </w:r>
             <w:r>
               <w:rPr>
@@ -3566,7 +3785,7 @@
                 <w:noProof/>
                 <w:webHidden/>
               </w:rPr>
-              <w:t>19</w:t>
+              <w:t>21</w:t>
             </w:r>
             <w:r>
               <w:rPr>
@@ -3588,7 +3807,7 @@
               <w:noProof/>
             </w:rPr>
           </w:pPr>
-          <w:hyperlink w:anchor="_Toc69332135" w:history="1">
+          <w:hyperlink w:anchor="_Toc87731432" w:history="1">
             <w:r>
               <w:rPr>
                 <w:rStyle w:val="Hyperlink"/>
@@ -3615,7 +3834,7 @@
                 <w:noProof/>
                 <w:webHidden/>
               </w:rPr>
-              <w:instrText xml:space="preserve"> PAGEREF _Toc69332135 \h </w:instrText>
+              <w:instrText xml:space="preserve"> PAGEREF _Toc87731432 \h </w:instrText>
             </w:r>
             <w:r>
               <w:rPr>
@@ -3635,7 +3854,7 @@
                 <w:noProof/>
                 <w:webHidden/>
               </w:rPr>
-              <w:t>19</w:t>
+              <w:t>21</w:t>
             </w:r>
             <w:r>
               <w:rPr>
@@ -3657,7 +3876,7 @@
               <w:noProof/>
             </w:rPr>
           </w:pPr>
-          <w:hyperlink w:anchor="_Toc69332136" w:history="1">
+          <w:hyperlink w:anchor="_Toc87731433" w:history="1">
             <w:r>
               <w:rPr>
                 <w:rStyle w:val="Hyperlink"/>
@@ -3684,7 +3903,7 @@
                 <w:noProof/>
                 <w:webHidden/>
               </w:rPr>
-              <w:instrText xml:space="preserve"> PAGEREF _Toc69332136 \h </w:instrText>
+              <w:instrText xml:space="preserve"> PAGEREF _Toc87731433 \h </w:instrText>
             </w:r>
             <w:r>
               <w:rPr>
@@ -3704,7 +3923,7 @@
                 <w:noProof/>
                 <w:webHidden/>
               </w:rPr>
-              <w:t>19</w:t>
+              <w:t>21</w:t>
             </w:r>
             <w:r>
               <w:rPr>
@@ -3726,7 +3945,7 @@
               <w:noProof/>
             </w:rPr>
           </w:pPr>
-          <w:hyperlink w:anchor="_Toc69332137" w:history="1">
+          <w:hyperlink w:anchor="_Toc87731434" w:history="1">
             <w:r>
               <w:rPr>
                 <w:rStyle w:val="Hyperlink"/>
@@ -3753,7 +3972,7 @@
                 <w:noProof/>
                 <w:webHidden/>
               </w:rPr>
-              <w:instrText xml:space="preserve"> PAGEREF _Toc69332137 \h </w:instrText>
+              <w:instrText xml:space="preserve"> PAGEREF _Toc87731434 \h </w:instrText>
             </w:r>
             <w:r>
               <w:rPr>
@@ -3773,7 +3992,7 @@
                 <w:noProof/>
                 <w:webHidden/>
               </w:rPr>
-              <w:t>19</w:t>
+              <w:t>21</w:t>
             </w:r>
             <w:r>
               <w:rPr>
@@ -3800,7 +4019,7 @@
       <w:pPr>
         <w:pStyle w:val="Heading1"/>
       </w:pPr>
-      <w:bookmarkStart w:id="0" w:name="_Toc69332084"/>
+      <w:bookmarkStart w:id="0" w:name="_Toc87731378"/>
       <w:r>
         <w:t>Licensing</w:t>
       </w:r>
@@ -3837,7 +4056,7 @@
       <w:pPr>
         <w:pStyle w:val="Heading1"/>
       </w:pPr>
-      <w:bookmarkStart w:id="1" w:name="_Toc69332085"/>
+      <w:bookmarkStart w:id="1" w:name="_Toc87731379"/>
       <w:r>
         <w:t>Introduction</w:t>
       </w:r>
@@ -3855,7 +4074,7 @@
       <w:pPr>
         <w:pStyle w:val="Heading1"/>
       </w:pPr>
-      <w:bookmarkStart w:id="2" w:name="_Toc69332086"/>
+      <w:bookmarkStart w:id="2" w:name="_Toc87731380"/>
       <w:r>
         <w:t>Design Assumptions For This Framework</w:t>
       </w:r>
@@ -3885,6 +4104,7 @@
           <w:sz w:val="24"/>
           <w:szCs w:val="24"/>
         </w:rPr>
+        <w:lastRenderedPageBreak/>
         <w:t>Only a minimal number of rules would be automated.</w:t>
       </w:r>
       <w:r>
@@ -3945,7 +4165,6 @@
           <w:sz w:val="24"/>
           <w:szCs w:val="24"/>
         </w:rPr>
-        <w:lastRenderedPageBreak/>
         <w:t>An audit log was needed because GMs and Players forget.</w:t>
       </w:r>
       <w:r>
@@ -4445,7 +4664,7 @@
       <w:pPr>
         <w:pStyle w:val="Heading1"/>
       </w:pPr>
-      <w:bookmarkStart w:id="3" w:name="_Toc69332087"/>
+      <w:bookmarkStart w:id="3" w:name="_Toc87731381"/>
       <w:r>
         <w:t>Number One Rule</w:t>
       </w:r>
@@ -4494,25 +4713,15 @@
       <w:pPr>
         <w:pStyle w:val="Heading1"/>
       </w:pPr>
-      <w:bookmarkStart w:id="4" w:name="_Toc69332088"/>
-      <w:r>
-        <w:t xml:space="preserve">Why Use </w:t>
-      </w:r>
-      <w:proofErr w:type="spellStart"/>
-      <w:r>
-        <w:t>MapTool</w:t>
+      <w:bookmarkStart w:id="4" w:name="_Toc87731382"/>
+      <w:r>
+        <w:t>Why Use MapTool</w:t>
       </w:r>
       <w:bookmarkEnd w:id="4"/>
-      <w:proofErr w:type="spellEnd"/>
-    </w:p>
-    <w:p>
-      <w:proofErr w:type="spellStart"/>
-      <w:r>
-        <w:t>MapTool</w:t>
-      </w:r>
-      <w:proofErr w:type="spellEnd"/>
-      <w:r>
-        <w:t xml:space="preserve"> has several advantages over other virtual tabletops:</w:t>
+    </w:p>
+    <w:p>
+      <w:r>
+        <w:t>MapTool has several advantages over other virtual tabletops:</w:t>
       </w:r>
     </w:p>
     <w:p>
@@ -4523,13 +4732,8 @@
           <w:numId w:val="8"/>
         </w:numPr>
       </w:pPr>
-      <w:proofErr w:type="spellStart"/>
-      <w:r>
-        <w:t>MapTool</w:t>
-      </w:r>
-      <w:proofErr w:type="spellEnd"/>
-      <w:r>
-        <w:t xml:space="preserve"> is maintained by a very friendly and helpful development team.  I can’t say enough about this!</w:t>
+      <w:r>
+        <w:t>MapTool is maintained by a very friendly and helpful development team.  I can’t say enough about this!</w:t>
       </w:r>
     </w:p>
     <w:p>
@@ -4545,21 +4749,14 @@
           <w:numId w:val="8"/>
         </w:numPr>
       </w:pPr>
-      <w:proofErr w:type="spellStart"/>
-      <w:r>
-        <w:t>MapTool</w:t>
-      </w:r>
-      <w:proofErr w:type="spellEnd"/>
-      <w:r>
-        <w:t xml:space="preserve"> has so far been very stable and backward compatible.  I’ve used it heavily since version 1.4.0.5 through 1.7.0, and I’ve just starting using 1.8.3.  Somewhere in there, I started referring to </w:t>
-      </w:r>
-      <w:proofErr w:type="spellStart"/>
-      <w:r>
-        <w:t>MapTool</w:t>
-      </w:r>
-      <w:proofErr w:type="spellEnd"/>
-      <w:r>
-        <w:t xml:space="preserve"> as a professional grade virtual tabletop.</w:t>
+      <w:r>
+        <w:t>MapTool has so far been very stable and backward compatible.  I’ve used it heavily since version 1.4.0.5 through 1.7.0, and I’ve just starting using 1.8.3.  Somewhere in there, I started referring to MapTool as a professional grade virtual tabletop</w:t>
+      </w:r>
+      <w:r>
+        <w:t xml:space="preserve"> (VTT)</w:t>
+      </w:r>
+      <w:r>
+        <w:t>.</w:t>
       </w:r>
     </w:p>
     <w:p>
@@ -4575,21 +4772,8 @@
           <w:numId w:val="8"/>
         </w:numPr>
       </w:pPr>
-      <w:proofErr w:type="spellStart"/>
-      <w:r>
-        <w:t>MapTool</w:t>
-      </w:r>
-      <w:proofErr w:type="spellEnd"/>
-      <w:r>
-        <w:t xml:space="preserve"> is developed mostly in Java – not JavaScript!  For the 1 ½ years I was using it very actively for my campaigns, unlike other virtual tabletops, nearly all the problems I had with it were my own problems – not a bug in </w:t>
-      </w:r>
-      <w:proofErr w:type="spellStart"/>
-      <w:r>
-        <w:t>MapTool</w:t>
-      </w:r>
-      <w:proofErr w:type="spellEnd"/>
-      <w:r>
-        <w:t>!</w:t>
+      <w:r>
+        <w:t>MapTool is developed mostly in Java – not JavaScript!  For the 1 ½ years I was using it very actively for my campaigns, unlike other virtual tabletops, nearly all the problems I had with it were my own problems – not a bug in MapTool!</w:t>
       </w:r>
     </w:p>
     <w:p>
@@ -4605,13 +4789,8 @@
           <w:numId w:val="8"/>
         </w:numPr>
       </w:pPr>
-      <w:proofErr w:type="spellStart"/>
-      <w:r>
-        <w:t>MapTool</w:t>
-      </w:r>
-      <w:proofErr w:type="spellEnd"/>
-      <w:r>
-        <w:t xml:space="preserve"> has a Hero Lab® import feature that, for me as a GM combined with the macros in this framework, has been just an unbeatable experience.</w:t>
+      <w:r>
+        <w:t>MapTool has a Hero Lab® import feature that, for me as a GM combined with the macros in this framework, has been just an unbeatable experience.</w:t>
       </w:r>
     </w:p>
     <w:p>
@@ -4627,13 +4806,8 @@
           <w:numId w:val="8"/>
         </w:numPr>
       </w:pPr>
-      <w:proofErr w:type="spellStart"/>
-      <w:r>
-        <w:t>MapTool</w:t>
-      </w:r>
-      <w:proofErr w:type="spellEnd"/>
-      <w:r>
-        <w:t xml:space="preserve"> 1.8.3 has a really fast script engine that further improves the gaming experience.</w:t>
+      <w:r>
+        <w:t>MapTool 1.8.3 has a really fast script engine that further improves the gaming experience.</w:t>
       </w:r>
     </w:p>
     <w:p>
@@ -4649,13 +4823,8 @@
           <w:numId w:val="8"/>
         </w:numPr>
       </w:pPr>
-      <w:proofErr w:type="spellStart"/>
-      <w:r>
-        <w:t>MapTool</w:t>
-      </w:r>
-      <w:proofErr w:type="spellEnd"/>
-      <w:r>
-        <w:t xml:space="preserve"> has a vision and lighting system based on Lumens that works great not only for light sources – but also darkness such as darkness spells.</w:t>
+      <w:r>
+        <w:t>MapTool has a vision and lighting system based on Lumens that works great not only for light sources – but also darkness such as darkness spells.</w:t>
       </w:r>
     </w:p>
     <w:p>
@@ -4671,13 +4840,8 @@
           <w:numId w:val="8"/>
         </w:numPr>
       </w:pPr>
-      <w:proofErr w:type="spellStart"/>
-      <w:r>
-        <w:t>MapTool</w:t>
-      </w:r>
-      <w:proofErr w:type="spellEnd"/>
-      <w:r>
-        <w:t xml:space="preserve"> has a great macro API for creating macros and the Campaign Properties feature was brilliantly designed to make upgrading to new macro versions of this framework easy!</w:t>
+      <w:r>
+        <w:t>MapTool has a great macro API for creating macros and the Campaign Properties feature was brilliantly designed to make upgrading to new macro versions of this framework easy!</w:t>
       </w:r>
     </w:p>
     <w:p>
@@ -4693,13 +4857,8 @@
           <w:numId w:val="8"/>
         </w:numPr>
       </w:pPr>
-      <w:proofErr w:type="spellStart"/>
-      <w:r>
-        <w:t>MapTool</w:t>
-      </w:r>
-      <w:proofErr w:type="spellEnd"/>
-      <w:r>
-        <w:t xml:space="preserve"> has </w:t>
+      <w:r>
+        <w:t xml:space="preserve">MapTool has </w:t>
       </w:r>
       <w:r>
         <w:t>a user interface (UI) where you can rip out frames from the UI and reassemble them on the same or another monitor as a separate window or windows!</w:t>
@@ -4709,31 +4868,53 @@
       <w:pPr>
         <w:pStyle w:val="Heading1"/>
       </w:pPr>
-      <w:bookmarkStart w:id="5" w:name="_Toc69332089"/>
-      <w:r>
-        <w:t xml:space="preserve">What Does </w:t>
-      </w:r>
-      <w:proofErr w:type="spellStart"/>
-      <w:r>
-        <w:t>MapTool</w:t>
-      </w:r>
-      <w:proofErr w:type="spellEnd"/>
-      <w:r>
-        <w:t xml:space="preserve"> Need</w:t>
+      <w:bookmarkStart w:id="5" w:name="_Toc87731383"/>
+      <w:r>
+        <w:t xml:space="preserve">Advanced Topic:  </w:t>
+      </w:r>
+      <w:r>
+        <w:t>lib:elevation Will Make You Fly (Strongly Recommended)</w:t>
       </w:r>
       <w:bookmarkEnd w:id="5"/>
     </w:p>
     <w:p>
       <w:r>
-        <w:t xml:space="preserve">My feeling is that a major feature needed for </w:t>
-      </w:r>
-      <w:proofErr w:type="spellStart"/>
-      <w:r>
-        <w:t>MapTool</w:t>
-      </w:r>
-      <w:proofErr w:type="spellEnd"/>
-      <w:r>
-        <w:t xml:space="preserve"> is a revamped or replaced VBL (vision blocking layer) that supports the </w:t>
+        <w:t>To understand this feature, you’ll have to read about library tokens.  You might want to use MapTool for a while before trying this.</w:t>
+      </w:r>
+    </w:p>
+    <w:p>
+      <w:r>
+        <w:t>My feeling</w:t>
+      </w:r>
+      <w:r>
+        <w:t xml:space="preserve"> for a long time</w:t>
+      </w:r>
+      <w:r>
+        <w:t xml:space="preserve"> </w:t>
+      </w:r>
+      <w:r>
+        <w:t>was</w:t>
+      </w:r>
+      <w:r>
+        <w:t xml:space="preserve"> that a major feature needed for MapTool </w:t>
+      </w:r>
+      <w:r>
+        <w:t>was</w:t>
+      </w:r>
+      <w:r>
+        <w:t xml:space="preserve"> a revamped or replaced VBL</w:t>
+      </w:r>
+      <w:r>
+        <w:t>/MBL</w:t>
+      </w:r>
+      <w:r>
+        <w:t xml:space="preserve"> (vision blocking layer</w:t>
+      </w:r>
+      <w:r>
+        <w:t>/movement blocking layer</w:t>
+      </w:r>
+      <w:r>
+        <w:t xml:space="preserve">) that supports the </w:t>
       </w:r>
       <w:r>
         <w:rPr>
@@ -4748,85 +4929,104 @@
     </w:p>
     <w:p>
       <w:r>
-        <w:t>As a GM, this feature is critical for me and my current campaign – though when I was a GM for a campaign with 1</w:t>
-      </w:r>
-      <w:r>
-        <w:rPr>
-          <w:vertAlign w:val="superscript"/>
-        </w:rPr>
-        <w:t>st</w:t>
-      </w:r>
-      <w:r>
-        <w:t xml:space="preserve"> to 6</w:t>
-      </w:r>
-      <w:r>
-        <w:rPr>
-          <w:vertAlign w:val="superscript"/>
-        </w:rPr>
-        <w:t>th</w:t>
-      </w:r>
-      <w:r>
-        <w:t xml:space="preserve"> level characters that was all underground or inside, I did not need those features and had the best time of my life with </w:t>
-      </w:r>
-      <w:proofErr w:type="spellStart"/>
-      <w:r>
-        <w:t>MapTool</w:t>
-      </w:r>
-      <w:proofErr w:type="spellEnd"/>
-      <w:r>
-        <w:t>.  Other VTTs (virtual tabletops) I tried at the time, also did not support elevation.</w:t>
-      </w:r>
-    </w:p>
-    <w:p>
-      <w:r>
-        <w:t xml:space="preserve"> However, there is now a VTT that does support elevation but I am not as happy with it as </w:t>
-      </w:r>
-      <w:proofErr w:type="spellStart"/>
-      <w:r>
-        <w:t>MapTool</w:t>
-      </w:r>
-      <w:proofErr w:type="spellEnd"/>
-      <w:r>
-        <w:t xml:space="preserve"> – so I am using all of my influence to try to get the </w:t>
-      </w:r>
-      <w:proofErr w:type="spellStart"/>
-      <w:r>
-        <w:t>MapTool</w:t>
-      </w:r>
-      <w:proofErr w:type="spellEnd"/>
-      <w:r>
-        <w:t xml:space="preserve"> developers to work on that feature so that I can come back and use </w:t>
-      </w:r>
-      <w:proofErr w:type="spellStart"/>
-      <w:r>
-        <w:t>MapTool</w:t>
-      </w:r>
-      <w:proofErr w:type="spellEnd"/>
-      <w:r>
-        <w:t xml:space="preserve"> for my more advanced campaigns.</w:t>
-      </w:r>
-    </w:p>
-    <w:p>
-      <w:r>
-        <w:t xml:space="preserve">Another way to deal with it, though, if you still want to use </w:t>
-      </w:r>
-      <w:proofErr w:type="spellStart"/>
-      <w:r>
-        <w:t>MapTool</w:t>
-      </w:r>
-      <w:proofErr w:type="spellEnd"/>
-      <w:r>
-        <w:t xml:space="preserve"> in some of these more difficult scenarios is to grab tokens that should have vision into particular areas blocked off by VBL – and wave them around in that area to at least give them temporary vision</w:t>
-      </w:r>
-      <w:r>
-        <w:t>.</w:t>
+        <w:t xml:space="preserve">Well, guess what.  Thanks to </w:t>
+      </w:r>
+      <w:r>
+        <w:rPr>
+          <w:b/>
+          <w:bCs/>
+        </w:rPr>
+        <w:t>melek#4527</w:t>
+      </w:r>
+      <w:r>
+        <w:t xml:space="preserve"> (on Discord), we now have a </w:t>
+      </w:r>
+      <w:r>
+        <w:rPr>
+          <w:b/>
+          <w:bCs/>
+        </w:rPr>
+        <w:t>lib:elevation</w:t>
+      </w:r>
+      <w:r>
+        <w:t xml:space="preserve"> library token.  What it does is exactly what we need and </w:t>
+      </w:r>
+      <w:r>
+        <w:t xml:space="preserve">is </w:t>
+      </w:r>
+      <w:r>
+        <w:t xml:space="preserve">quite powerful.  It allows you to create elevation layers.  It does this by copying the VBL/MBL from the existing layer, if you want, into a newly created layer.  </w:t>
+      </w:r>
+    </w:p>
+    <w:p>
+      <w:r>
+        <w:t xml:space="preserve">I start by creating all the VBL/MBL I need for my ground level.  </w:t>
+      </w:r>
+      <w:r>
+        <w:t>Typically,</w:t>
+      </w:r>
+      <w:r>
+        <w:t xml:space="preserve"> </w:t>
+      </w:r>
+      <w:r>
+        <w:t>I have a “ground level” layer</w:t>
+      </w:r>
+      <w:r>
+        <w:t xml:space="preserve"> and, then, I might create a “flying” layer.  First, I create the “ground level” layer using what is now just a convenient button click and dialog that pops up with options, which just copies all the VBL/MBL I just created.</w:t>
+      </w:r>
+    </w:p>
+    <w:p>
+      <w:r>
+        <w:t>Then, when I create a “flying” layer, I follow the same process.  You select the elevation layer you want to be on</w:t>
+      </w:r>
+      <w:r>
+        <w:t xml:space="preserve"> with simple mouse clicks from your list of elevation layers.  For that layer, you can change the VBL/MBL all you want – it will not affect the other layers.</w:t>
+      </w:r>
+    </w:p>
+    <w:p>
+      <w:r>
+        <w:t>This feature is very powerful.  Normally, I use this sort of thing on outdoor terrain.  Various objects block a token’s view at ground level – but if someone flies high enough they can see and move past those objects and, thus, are not inhibited by VBL or MBL.</w:t>
+      </w:r>
+    </w:p>
+    <w:p>
+      <w:r>
+        <w:t xml:space="preserve">You could also use this feature to change the view a token has as he/she approaches the edge of a cliff.  While the token stands back </w:t>
+      </w:r>
+      <w:r>
+        <w:t>far away from the edge of the cliff, he/she can’t see what’s at the base of the cliff due to the angle.  As the token approaches the edge of the cliff, more and more of the base of the cliff is revealed until the token can see straight down.  You can implement this by setting up multiple elevation layers.  Really, an awesome feature!</w:t>
+      </w:r>
+    </w:p>
+    <w:p>
+      <w:r>
+        <w:rPr>
+          <w:b/>
+          <w:bCs/>
+        </w:rPr>
+        <w:lastRenderedPageBreak/>
+        <w:t>melek#4527</w:t>
+      </w:r>
+      <w:r>
+        <w:t xml:space="preserve"> also</w:t>
+      </w:r>
+      <w:r>
+        <w:t xml:space="preserve"> has another library token called </w:t>
+      </w:r>
+      <w:r>
+        <w:rPr>
+          <w:b/>
+          <w:bCs/>
+        </w:rPr>
+        <w:t>lib:simpledoors</w:t>
+      </w:r>
+      <w:r>
+        <w:t>, which enables you to put doors on your maps that open and close.  I strongly recommend this, too.</w:t>
       </w:r>
     </w:p>
     <w:p>
       <w:pPr>
         <w:pStyle w:val="Heading1"/>
       </w:pPr>
-      <w:bookmarkStart w:id="6" w:name="_Toc69332090"/>
+      <w:bookmarkStart w:id="6" w:name="_Toc87731384"/>
       <w:r>
         <w:t>Major Framework Components</w:t>
       </w:r>
@@ -4901,7 +5101,7 @@
       <w:pPr>
         <w:pStyle w:val="Heading2"/>
       </w:pPr>
-      <w:bookmarkStart w:id="7" w:name="_Toc69332091"/>
+      <w:bookmarkStart w:id="7" w:name="_Toc87731385"/>
       <w:r>
         <w:t>Campaign Properties</w:t>
       </w:r>
@@ -4944,12 +5144,9 @@
           <w:numId w:val="2"/>
         </w:numPr>
       </w:pPr>
-      <w:proofErr w:type="spellStart"/>
-      <w:r>
-        <w:lastRenderedPageBreak/>
+      <w:r>
         <w:t>TokenLibCampaignData</w:t>
       </w:r>
-      <w:proofErr w:type="spellEnd"/>
     </w:p>
     <w:p>
       <w:pPr>
@@ -4959,11 +5156,9 @@
           <w:numId w:val="2"/>
         </w:numPr>
       </w:pPr>
-      <w:proofErr w:type="spellStart"/>
       <w:r>
         <w:t>TokenLibCharacterSheet</w:t>
       </w:r>
-      <w:proofErr w:type="spellEnd"/>
     </w:p>
     <w:p>
       <w:pPr>
@@ -4973,11 +5168,9 @@
           <w:numId w:val="2"/>
         </w:numPr>
       </w:pPr>
-      <w:proofErr w:type="spellStart"/>
       <w:r>
         <w:t>TokenLibCharacterSheetData</w:t>
       </w:r>
-      <w:proofErr w:type="spellEnd"/>
     </w:p>
     <w:p>
       <w:pPr>
@@ -4987,11 +5180,9 @@
           <w:numId w:val="2"/>
         </w:numPr>
       </w:pPr>
-      <w:proofErr w:type="spellStart"/>
       <w:r>
         <w:t>TokenLibConfiguration</w:t>
       </w:r>
-      <w:proofErr w:type="spellEnd"/>
     </w:p>
     <w:p>
       <w:pPr>
@@ -5001,17 +5192,15 @@
           <w:numId w:val="2"/>
         </w:numPr>
       </w:pPr>
-      <w:proofErr w:type="spellStart"/>
       <w:r>
         <w:t>TokenLibUtilities</w:t>
       </w:r>
-      <w:proofErr w:type="spellEnd"/>
     </w:p>
     <w:p>
       <w:pPr>
         <w:pStyle w:val="Heading3"/>
       </w:pPr>
-      <w:bookmarkStart w:id="8" w:name="_Toc69332092"/>
+      <w:bookmarkStart w:id="8" w:name="_Toc87731386"/>
       <w:r>
         <w:t>Basic</w:t>
       </w:r>
@@ -5026,7 +5215,7 @@
       <w:pPr>
         <w:pStyle w:val="Heading3"/>
       </w:pPr>
-      <w:bookmarkStart w:id="9" w:name="_Toc69332093"/>
+      <w:bookmarkStart w:id="9" w:name="_Toc87731387"/>
       <w:r>
         <w:t>Hero Lab POR File</w:t>
       </w:r>
@@ -5044,13 +5233,11 @@
       <w:pPr>
         <w:pStyle w:val="Heading3"/>
       </w:pPr>
-      <w:bookmarkStart w:id="10" w:name="_Toc69332094"/>
-      <w:proofErr w:type="spellStart"/>
+      <w:bookmarkStart w:id="10" w:name="_Toc87731388"/>
       <w:r>
         <w:t>TokenLibCampaignData</w:t>
       </w:r>
       <w:bookmarkEnd w:id="10"/>
-      <w:proofErr w:type="spellEnd"/>
     </w:p>
     <w:p>
       <w:r>
@@ -5061,13 +5248,11 @@
       <w:pPr>
         <w:pStyle w:val="Heading3"/>
       </w:pPr>
-      <w:bookmarkStart w:id="11" w:name="_Toc69332095"/>
-      <w:proofErr w:type="spellStart"/>
+      <w:bookmarkStart w:id="11" w:name="_Toc87731389"/>
       <w:r>
         <w:t>TokenLibCharacterSheet</w:t>
       </w:r>
       <w:bookmarkEnd w:id="11"/>
-      <w:proofErr w:type="spellEnd"/>
     </w:p>
     <w:p>
       <w:r>
@@ -5078,13 +5263,11 @@
       <w:pPr>
         <w:pStyle w:val="Heading3"/>
       </w:pPr>
-      <w:bookmarkStart w:id="12" w:name="_Toc69332096"/>
-      <w:proofErr w:type="spellStart"/>
+      <w:bookmarkStart w:id="12" w:name="_Toc87731390"/>
       <w:r>
         <w:t>TokenLibCharacterSheetData</w:t>
       </w:r>
       <w:bookmarkEnd w:id="12"/>
-      <w:proofErr w:type="spellEnd"/>
     </w:p>
     <w:p>
       <w:r>
@@ -5095,13 +5278,11 @@
       <w:pPr>
         <w:pStyle w:val="Heading3"/>
       </w:pPr>
-      <w:bookmarkStart w:id="13" w:name="_Toc69332097"/>
-      <w:proofErr w:type="spellStart"/>
+      <w:bookmarkStart w:id="13" w:name="_Toc87731391"/>
       <w:r>
         <w:t>TokenLibConfiguration</w:t>
       </w:r>
       <w:bookmarkEnd w:id="13"/>
-      <w:proofErr w:type="spellEnd"/>
     </w:p>
     <w:p>
       <w:r>
@@ -5112,13 +5293,11 @@
       <w:pPr>
         <w:pStyle w:val="Heading3"/>
       </w:pPr>
-      <w:bookmarkStart w:id="14" w:name="_Toc69332098"/>
-      <w:proofErr w:type="spellStart"/>
+      <w:bookmarkStart w:id="14" w:name="_Toc87731392"/>
       <w:r>
         <w:t>TokenLibUtilities</w:t>
       </w:r>
       <w:bookmarkEnd w:id="14"/>
-      <w:proofErr w:type="spellEnd"/>
     </w:p>
     <w:p>
       <w:r>
@@ -5129,7 +5308,7 @@
       <w:pPr>
         <w:pStyle w:val="Heading2"/>
       </w:pPr>
-      <w:bookmarkStart w:id="15" w:name="_Toc69332099"/>
+      <w:bookmarkStart w:id="15" w:name="_Toc87731393"/>
       <w:r>
         <w:t>Library Tokens</w:t>
       </w:r>
@@ -5137,15 +5316,7 @@
     </w:p>
     <w:p>
       <w:r>
-        <w:t xml:space="preserve">This framework uses the following library tokens (in the </w:t>
-      </w:r>
-      <w:proofErr w:type="spellStart"/>
-      <w:r>
-        <w:t>Example.cmpgn</w:t>
-      </w:r>
-      <w:proofErr w:type="spellEnd"/>
-      <w:r>
-        <w:t xml:space="preserve"> they are located on the “Library Tokens” map):</w:t>
+        <w:t>This framework uses the following library tokens (in the Example.cmpgn they are located on the “Library Tokens” map):</w:t>
       </w:r>
     </w:p>
     <w:p>
@@ -5156,11 +5327,9 @@
           <w:numId w:val="3"/>
         </w:numPr>
       </w:pPr>
-      <w:proofErr w:type="spellStart"/>
       <w:r>
         <w:t>Lib:Configuration</w:t>
       </w:r>
-      <w:proofErr w:type="spellEnd"/>
     </w:p>
     <w:p>
       <w:pPr>
@@ -5170,11 +5339,9 @@
           <w:numId w:val="3"/>
         </w:numPr>
       </w:pPr>
-      <w:proofErr w:type="spellStart"/>
       <w:r>
         <w:t>Lib:CampaignData</w:t>
       </w:r>
-      <w:proofErr w:type="spellEnd"/>
     </w:p>
     <w:p>
       <w:pPr>
@@ -5184,11 +5351,9 @@
           <w:numId w:val="3"/>
         </w:numPr>
       </w:pPr>
-      <w:proofErr w:type="spellStart"/>
       <w:r>
         <w:t>Lib:CharacterSheetData</w:t>
       </w:r>
-      <w:proofErr w:type="spellEnd"/>
     </w:p>
     <w:p>
       <w:pPr>
@@ -5198,11 +5363,9 @@
           <w:numId w:val="3"/>
         </w:numPr>
       </w:pPr>
-      <w:proofErr w:type="spellStart"/>
       <w:r>
         <w:t>Lib:Utilities</w:t>
       </w:r>
-      <w:proofErr w:type="spellEnd"/>
     </w:p>
     <w:p>
       <w:pPr>
@@ -5212,11 +5375,10 @@
           <w:numId w:val="3"/>
         </w:numPr>
       </w:pPr>
-      <w:proofErr w:type="spellStart"/>
-      <w:r>
+      <w:r>
+        <w:lastRenderedPageBreak/>
         <w:t>Lib:CharacterSheet</w:t>
       </w:r>
-      <w:proofErr w:type="spellEnd"/>
     </w:p>
     <w:p>
       <w:r>
@@ -5251,11 +5413,9 @@
           <w:numId w:val="3"/>
         </w:numPr>
       </w:pPr>
-      <w:proofErr w:type="spellStart"/>
       <w:r>
         <w:t>Lib:Utilities</w:t>
       </w:r>
-      <w:proofErr w:type="spellEnd"/>
     </w:p>
     <w:p>
       <w:pPr>
@@ -5265,11 +5425,9 @@
           <w:numId w:val="4"/>
         </w:numPr>
       </w:pPr>
-      <w:proofErr w:type="spellStart"/>
       <w:r>
         <w:t>Lib:CharacterSheet</w:t>
       </w:r>
-      <w:proofErr w:type="spellEnd"/>
     </w:p>
     <w:p>
       <w:r>
@@ -5315,7 +5473,7 @@
       <w:pPr>
         <w:pStyle w:val="Heading2"/>
       </w:pPr>
-      <w:bookmarkStart w:id="16" w:name="_Toc69332100"/>
+      <w:bookmarkStart w:id="16" w:name="_Toc87731394"/>
       <w:r>
         <w:t>Image Tables</w:t>
       </w:r>
@@ -5330,7 +5488,7 @@
       <w:pPr>
         <w:pStyle w:val="Heading2"/>
       </w:pPr>
-      <w:bookmarkStart w:id="17" w:name="_Toc69332101"/>
+      <w:bookmarkStart w:id="17" w:name="_Toc87731395"/>
       <w:r>
         <w:t>Campaign Macros</w:t>
       </w:r>
@@ -5345,7 +5503,7 @@
       <w:pPr>
         <w:pStyle w:val="Heading2"/>
       </w:pPr>
-      <w:bookmarkStart w:id="18" w:name="_Toc69332102"/>
+      <w:bookmarkStart w:id="18" w:name="_Toc87731396"/>
       <w:r>
         <w:t>GM Macros</w:t>
       </w:r>
@@ -5360,9 +5518,8 @@
       <w:pPr>
         <w:pStyle w:val="Heading1"/>
       </w:pPr>
-      <w:bookmarkStart w:id="19" w:name="_Toc69332103"/>
-      <w:r>
-        <w:lastRenderedPageBreak/>
+      <w:bookmarkStart w:id="19" w:name="_Toc87731397"/>
+      <w:r>
         <w:t>Windows Used For Macros By This Framework</w:t>
       </w:r>
       <w:bookmarkEnd w:id="19"/>
@@ -5412,7 +5569,7 @@
       <w:pPr>
         <w:pStyle w:val="Heading2"/>
       </w:pPr>
-      <w:bookmarkStart w:id="20" w:name="_Toc69332104"/>
+      <w:bookmarkStart w:id="20" w:name="_Toc87731398"/>
       <w:r>
         <w:t>Campaign Window</w:t>
       </w:r>
@@ -5432,7 +5589,7 @@
       <w:pPr>
         <w:pStyle w:val="Heading2"/>
       </w:pPr>
-      <w:bookmarkStart w:id="21" w:name="_Toc69332105"/>
+      <w:bookmarkStart w:id="21" w:name="_Toc87731399"/>
       <w:r>
         <w:t>GM Window</w:t>
       </w:r>
@@ -5447,7 +5604,7 @@
       <w:pPr>
         <w:pStyle w:val="Heading2"/>
       </w:pPr>
-      <w:bookmarkStart w:id="22" w:name="_Toc69332106"/>
+      <w:bookmarkStart w:id="22" w:name="_Toc87731400"/>
       <w:r>
         <w:t>Selection Window</w:t>
       </w:r>
@@ -5514,8 +5671,9 @@
       <w:pPr>
         <w:pStyle w:val="Heading1"/>
       </w:pPr>
-      <w:bookmarkStart w:id="23" w:name="_Toc69332107"/>
-      <w:r>
+      <w:bookmarkStart w:id="23" w:name="_Toc87731401"/>
+      <w:r>
+        <w:lastRenderedPageBreak/>
         <w:t>Recommended Optional Additions To This Framework</w:t>
       </w:r>
       <w:bookmarkEnd w:id="23"/>
@@ -5527,14 +5685,9 @@
       <w:pPr>
         <w:pStyle w:val="Heading2"/>
       </w:pPr>
-      <w:bookmarkStart w:id="24" w:name="_Toc69332108"/>
-      <w:proofErr w:type="spellStart"/>
-      <w:r>
-        <w:t>MapTool</w:t>
-      </w:r>
-      <w:proofErr w:type="spellEnd"/>
-      <w:r>
-        <w:t xml:space="preserve"> Help, Add Default Tables</w:t>
+      <w:bookmarkStart w:id="24" w:name="_Toc87731402"/>
+      <w:r>
+        <w:t>MapTool Help, Add Default Tables</w:t>
       </w:r>
       <w:bookmarkEnd w:id="24"/>
       <w:r>
@@ -5543,15 +5696,7 @@
     </w:p>
     <w:p>
       <w:r>
-        <w:t xml:space="preserve">In </w:t>
-      </w:r>
-      <w:proofErr w:type="spellStart"/>
-      <w:r>
-        <w:t>MapTool</w:t>
-      </w:r>
-      <w:proofErr w:type="spellEnd"/>
-      <w:r>
-        <w:t xml:space="preserve"> using the Help menu, click on "Add Default Tables"</w:t>
+        <w:t>In MapTool using the Help menu, click on "Add Default Tables"</w:t>
       </w:r>
       <w:r>
         <w:t>:</w:t>
@@ -5621,13 +5766,11 @@
       <w:pPr>
         <w:pStyle w:val="Heading2"/>
       </w:pPr>
-      <w:bookmarkStart w:id="25" w:name="_Toc69332109"/>
-      <w:proofErr w:type="spellStart"/>
+      <w:bookmarkStart w:id="25" w:name="_Toc87731403"/>
       <w:r>
         <w:t>lib:frames</w:t>
       </w:r>
       <w:bookmarkEnd w:id="25"/>
-      <w:proofErr w:type="spellEnd"/>
       <w:r>
         <w:t xml:space="preserve"> </w:t>
       </w:r>
@@ -5649,7 +5792,6 @@
         </w:rPr>
         <w:t xml:space="preserve">Down load </w:t>
       </w:r>
-      <w:proofErr w:type="spellStart"/>
       <w:r>
         <w:rPr>
           <w:rFonts w:asciiTheme="minorHAnsi" w:hAnsiTheme="minorHAnsi" w:cstheme="minorHAnsi"/>
@@ -5660,7 +5802,6 @@
         </w:rPr>
         <w:t>lib_frames.rptok</w:t>
       </w:r>
-      <w:proofErr w:type="spellEnd"/>
       <w:r>
         <w:rPr>
           <w:rFonts w:asciiTheme="minorHAnsi" w:hAnsiTheme="minorHAnsi" w:cstheme="minorHAnsi"/>
@@ -5669,7 +5810,6 @@
         </w:rPr>
         <w:t xml:space="preserve"> and </w:t>
       </w:r>
-      <w:proofErr w:type="spellStart"/>
       <w:r>
         <w:rPr>
           <w:rFonts w:asciiTheme="minorHAnsi" w:hAnsiTheme="minorHAnsi" w:cstheme="minorHAnsi"/>
@@ -5680,7 +5820,6 @@
         </w:rPr>
         <w:t>frames_table.mttable</w:t>
       </w:r>
-      <w:proofErr w:type="spellEnd"/>
       <w:r>
         <w:rPr>
           <w:rFonts w:asciiTheme="minorHAnsi" w:hAnsiTheme="minorHAnsi" w:cstheme="minorHAnsi"/>
@@ -5725,7 +5864,6 @@
           <w:sz w:val="22"/>
           <w:szCs w:val="22"/>
         </w:rPr>
-        <w:lastRenderedPageBreak/>
         <w:drawing>
           <wp:inline distT="0" distB="0" distL="0" distR="0" wp14:anchorId="313344A6" wp14:editId="0A19FC40">
             <wp:extent cx="5267034" cy="887105"/>
@@ -5902,6 +6040,7 @@
         <w:rPr>
           <w:noProof/>
         </w:rPr>
+        <w:lastRenderedPageBreak/>
         <w:drawing>
           <wp:inline distT="0" distB="0" distL="0" distR="0" wp14:anchorId="722BDDE3" wp14:editId="6301FBF1">
             <wp:extent cx="4715301" cy="1513906"/>
@@ -6073,20 +6212,8 @@
           <w:sz w:val="24"/>
           <w:szCs w:val="24"/>
         </w:rPr>
-        <w:t xml:space="preserve">cause the forms used by the tokens to be rebuilt using </w:t>
-      </w:r>
-      <w:proofErr w:type="spellStart"/>
-      <w:r>
-        <w:rPr>
-          <w:rFonts w:ascii="Times New Roman" w:eastAsia="Times New Roman" w:hAnsi="Times New Roman" w:cs="Times New Roman"/>
-          <w:b/>
-          <w:bCs/>
-          <w:sz w:val="24"/>
-          <w:szCs w:val="24"/>
-        </w:rPr>
-        <w:t>lib:frames</w:t>
-      </w:r>
-      <w:proofErr w:type="spellEnd"/>
+        <w:t>cause the forms used by the tokens to be rebuilt using lib:frames</w:t>
+      </w:r>
       <w:r>
         <w:rPr>
           <w:rFonts w:ascii="Times New Roman" w:eastAsia="Times New Roman" w:hAnsi="Times New Roman" w:cs="Times New Roman"/>
@@ -6111,25 +6238,7 @@
           <w:sz w:val="24"/>
           <w:szCs w:val="24"/>
         </w:rPr>
-        <w:t xml:space="preserve">An example of a form used with </w:t>
-      </w:r>
-      <w:proofErr w:type="spellStart"/>
-      <w:r>
-        <w:rPr>
-          <w:rFonts w:ascii="Times New Roman" w:eastAsia="Times New Roman" w:hAnsi="Times New Roman" w:cs="Times New Roman"/>
-          <w:sz w:val="24"/>
-          <w:szCs w:val="24"/>
-        </w:rPr>
-        <w:t>lib:frames</w:t>
-      </w:r>
-      <w:proofErr w:type="spellEnd"/>
-      <w:r>
-        <w:rPr>
-          <w:rFonts w:ascii="Times New Roman" w:eastAsia="Times New Roman" w:hAnsi="Times New Roman" w:cs="Times New Roman"/>
-          <w:sz w:val="24"/>
-          <w:szCs w:val="24"/>
-        </w:rPr>
-        <w:t>:</w:t>
+        <w:t>An example of a form used with lib:frames:</w:t>
       </w:r>
     </w:p>
     <w:p>
@@ -6148,7 +6257,6 @@
           <w:sz w:val="24"/>
           <w:szCs w:val="24"/>
         </w:rPr>
-        <w:lastRenderedPageBreak/>
         <w:drawing>
           <wp:inline distT="0" distB="0" distL="0" distR="0" wp14:anchorId="2E798B74" wp14:editId="6065C985">
             <wp:extent cx="5767033" cy="3800902"/>
@@ -6261,23 +6369,16 @@
       <w:pPr>
         <w:pStyle w:val="Heading1"/>
       </w:pPr>
-      <w:bookmarkStart w:id="26" w:name="_Toc69332110"/>
-      <w:r>
+      <w:bookmarkStart w:id="26" w:name="_Toc87731404"/>
+      <w:r>
+        <w:lastRenderedPageBreak/>
         <w:t>Upgrading To Newer Version Of My Framework</w:t>
       </w:r>
       <w:bookmarkEnd w:id="26"/>
     </w:p>
     <w:p>
       <w:r>
-        <w:t xml:space="preserve">When upgrading to a newer version of my framework, you’ll need to save the following from the new versions </w:t>
-      </w:r>
-      <w:proofErr w:type="spellStart"/>
-      <w:r>
-        <w:t>Example.cmpgn</w:t>
-      </w:r>
-      <w:proofErr w:type="spellEnd"/>
-      <w:r>
-        <w:t xml:space="preserve"> file:</w:t>
+        <w:t>When upgrading to a newer version of my framework, you’ll need to save the following from the new versions Example.cmpgn file:</w:t>
       </w:r>
     </w:p>
     <w:p>
@@ -6300,11 +6401,9 @@
           <w:numId w:val="4"/>
         </w:numPr>
       </w:pPr>
-      <w:proofErr w:type="spellStart"/>
       <w:r>
         <w:t>Lib:Utilities</w:t>
       </w:r>
-      <w:proofErr w:type="spellEnd"/>
     </w:p>
     <w:p>
       <w:pPr>
@@ -6314,17 +6413,15 @@
           <w:numId w:val="4"/>
         </w:numPr>
       </w:pPr>
-      <w:proofErr w:type="spellStart"/>
       <w:r>
         <w:t>Lib:CharacterSheet</w:t>
       </w:r>
-      <w:proofErr w:type="spellEnd"/>
     </w:p>
     <w:p>
       <w:pPr>
         <w:pStyle w:val="Heading2"/>
       </w:pPr>
-      <w:bookmarkStart w:id="27" w:name="_Toc69332111"/>
+      <w:bookmarkStart w:id="27" w:name="_Toc87731405"/>
       <w:r>
         <w:t xml:space="preserve">Upgrading </w:t>
       </w:r>
@@ -6335,23 +6432,7 @@
     </w:p>
     <w:p>
       <w:r>
-        <w:t xml:space="preserve">Normally, what you would do is Export the Campaign Settings from the new </w:t>
-      </w:r>
-      <w:proofErr w:type="spellStart"/>
-      <w:r>
-        <w:t>Example.cmpgn</w:t>
-      </w:r>
-      <w:proofErr w:type="spellEnd"/>
-      <w:r>
-        <w:t xml:space="preserve"> file.  Then, Import those Campaign Settings into your current *.</w:t>
-      </w:r>
-      <w:proofErr w:type="spellStart"/>
-      <w:r>
-        <w:t>cmpgn</w:t>
-      </w:r>
-      <w:proofErr w:type="spellEnd"/>
-      <w:r>
-        <w:t xml:space="preserve"> file (that you’re using for your campaign).</w:t>
+        <w:t>Normally, what you would do is Export the Campaign Settings from the new Example.cmpgn file.  Then, Import those Campaign Settings into your current *.cmpgn file (that you’re using for your campaign).</w:t>
       </w:r>
     </w:p>
     <w:p>
@@ -6390,15 +6471,7 @@
         </w:numPr>
       </w:pPr>
       <w:r>
-        <w:t>Backup your latest *.</w:t>
-      </w:r>
-      <w:proofErr w:type="spellStart"/>
-      <w:r>
-        <w:t>cmpgn</w:t>
-      </w:r>
-      <w:proofErr w:type="spellEnd"/>
-      <w:r>
-        <w:t xml:space="preserve"> file – in case something goes wrong.</w:t>
+        <w:t>Backup your latest *.cmpgn file – in case something goes wrong.</w:t>
       </w:r>
     </w:p>
     <w:p>
@@ -6410,16 +6483,7 @@
         </w:numPr>
       </w:pPr>
       <w:r>
-        <w:lastRenderedPageBreak/>
-        <w:t>From your latest *.</w:t>
-      </w:r>
-      <w:proofErr w:type="spellStart"/>
-      <w:r>
-        <w:t>cmpgn</w:t>
-      </w:r>
-      <w:proofErr w:type="spellEnd"/>
-      <w:r>
-        <w:t xml:space="preserve"> file (for your campaign), export all of the tables in the Tables window – and save them somewhere.</w:t>
+        <w:t>From your latest *.cmpgn file (for your campaign), export all of the tables in the Tables window – and save them somewhere.</w:t>
       </w:r>
     </w:p>
     <w:p>
@@ -6431,15 +6495,7 @@
         </w:numPr>
       </w:pPr>
       <w:r>
-        <w:t xml:space="preserve">From the latest </w:t>
-      </w:r>
-      <w:proofErr w:type="spellStart"/>
-      <w:r>
-        <w:t>Example.cmpgn</w:t>
-      </w:r>
-      <w:proofErr w:type="spellEnd"/>
-      <w:r>
-        <w:t xml:space="preserve"> file, export Campaign Settings to a file.</w:t>
+        <w:t>From the latest Example.cmpgn file, export Campaign Settings to a file.</w:t>
       </w:r>
     </w:p>
     <w:p>
@@ -6451,15 +6507,7 @@
         </w:numPr>
       </w:pPr>
       <w:r>
-        <w:t>Into your latest *.</w:t>
-      </w:r>
-      <w:proofErr w:type="spellStart"/>
-      <w:r>
-        <w:t>cmpgn</w:t>
-      </w:r>
-      <w:proofErr w:type="spellEnd"/>
-      <w:r>
-        <w:t xml:space="preserve"> file, import the latest Campaign Settings from the file.</w:t>
+        <w:t>Into your latest *.cmpgn file, import the latest Campaign Settings from the file.</w:t>
       </w:r>
     </w:p>
     <w:p>
@@ -6478,7 +6526,7 @@
       <w:pPr>
         <w:pStyle w:val="Heading2"/>
       </w:pPr>
-      <w:bookmarkStart w:id="28" w:name="_Toc69332112"/>
+      <w:bookmarkStart w:id="28" w:name="_Toc87731406"/>
       <w:r>
         <w:t>Upgrading The Library Tokens</w:t>
       </w:r>
@@ -6493,31 +6541,7 @@
         </w:numPr>
       </w:pPr>
       <w:r>
-        <w:t xml:space="preserve">From the latest </w:t>
-      </w:r>
-      <w:proofErr w:type="spellStart"/>
-      <w:r>
-        <w:t>Example.cmpgn</w:t>
-      </w:r>
-      <w:proofErr w:type="spellEnd"/>
-      <w:r>
-        <w:t xml:space="preserve"> file, save the tokens </w:t>
-      </w:r>
-      <w:proofErr w:type="spellStart"/>
-      <w:r>
-        <w:t>Lib:Utilities</w:t>
-      </w:r>
-      <w:proofErr w:type="spellEnd"/>
-      <w:r>
-        <w:t xml:space="preserve"> and </w:t>
-      </w:r>
-      <w:proofErr w:type="spellStart"/>
-      <w:r>
-        <w:t>Lib:CharacterSheet</w:t>
-      </w:r>
-      <w:proofErr w:type="spellEnd"/>
-      <w:r>
-        <w:t xml:space="preserve"> (they are on the Library Tokens map).</w:t>
+        <w:t>From the latest Example.cmpgn file, save the tokens Lib:Utilities and Lib:CharacterSheet (they are on the Library Tokens map).</w:t>
       </w:r>
     </w:p>
     <w:p>
@@ -6529,23 +6553,7 @@
         </w:numPr>
       </w:pPr>
       <w:r>
-        <w:t xml:space="preserve">Replace the old </w:t>
-      </w:r>
-      <w:proofErr w:type="spellStart"/>
-      <w:r>
-        <w:t>Lib:Utilities</w:t>
-      </w:r>
-      <w:proofErr w:type="spellEnd"/>
-      <w:r>
-        <w:t xml:space="preserve"> and </w:t>
-      </w:r>
-      <w:proofErr w:type="spellStart"/>
-      <w:r>
-        <w:t>Lib:CharacterSheet</w:t>
-      </w:r>
-      <w:proofErr w:type="spellEnd"/>
-      <w:r>
-        <w:t xml:space="preserve"> tokens with the new ones.</w:t>
+        <w:t>Replace the old Lib:Utilities and Lib:CharacterSheet tokens with the new ones.</w:t>
       </w:r>
     </w:p>
     <w:p>
@@ -6564,7 +6572,7 @@
       <w:pPr>
         <w:pStyle w:val="Heading2"/>
       </w:pPr>
-      <w:bookmarkStart w:id="29" w:name="_Toc69332113"/>
+      <w:bookmarkStart w:id="29" w:name="_Toc87731407"/>
       <w:r>
         <w:t>How The Upgrade Process Works</w:t>
       </w:r>
@@ -6579,17 +6587,9 @@
       <w:pPr>
         <w:pStyle w:val="Heading1"/>
       </w:pPr>
-      <w:bookmarkStart w:id="30" w:name="_Toc69332114"/>
-      <w:r>
-        <w:t xml:space="preserve">Settings To Use To Start The </w:t>
-      </w:r>
-      <w:proofErr w:type="spellStart"/>
-      <w:r>
-        <w:t>MapTool</w:t>
-      </w:r>
-      <w:proofErr w:type="spellEnd"/>
-      <w:r>
-        <w:t xml:space="preserve"> Server</w:t>
+      <w:bookmarkStart w:id="30" w:name="_Toc87731408"/>
+      <w:r>
+        <w:t>Settings To Use To Start The MapTool Server</w:t>
       </w:r>
       <w:bookmarkEnd w:id="30"/>
     </w:p>
@@ -6608,6 +6608,7 @@
         <w:rPr>
           <w:noProof/>
         </w:rPr>
+        <w:lastRenderedPageBreak/>
         <w:drawing>
           <wp:inline distT="0" distB="0" distL="0" distR="0" wp14:anchorId="4BD06957" wp14:editId="286943CC">
             <wp:extent cx="2899286" cy="3592286"/>
@@ -6649,7 +6650,7 @@
       <w:pPr>
         <w:pStyle w:val="Heading1"/>
       </w:pPr>
-      <w:bookmarkStart w:id="31" w:name="_Toc69332115"/>
+      <w:bookmarkStart w:id="31" w:name="_Toc87731409"/>
       <w:r>
         <w:t>Hero Lab® Import And Synchronization</w:t>
       </w:r>
@@ -6662,26 +6663,14 @@
     </w:p>
     <w:p>
       <w:r>
-        <w:t xml:space="preserve">After the initial import, these characters can be changed in Hero Lab® and re-synchronized with this framework.  Basically, what the framework does is remember what the Hero Lab® file looked like last time, preserve the changes you’ve made to your character within this framework in </w:t>
-      </w:r>
-      <w:proofErr w:type="spellStart"/>
-      <w:r>
-        <w:t>MapTool</w:t>
-      </w:r>
-      <w:proofErr w:type="spellEnd"/>
-      <w:r>
-        <w:t xml:space="preserve">, and import changes made to the Hero Lab® file.  This </w:t>
-      </w:r>
-      <w:r>
-        <w:lastRenderedPageBreak/>
-        <w:t>feature isn’t perfect, but it goes a long way to managing PCs (player characters) for players that like to use Hero Lab® -- or you, the GM, if you like to maintain your NPCs (non-player characters) there, too.</w:t>
+        <w:t>After the initial import, these characters can be changed in Hero Lab® and re-synchronized with this framework.  Basically, what the framework does is remember what the Hero Lab® file looked like last time, preserve the changes you’ve made to your character within this framework in MapTool, and import changes made to the Hero Lab® file.  This feature isn’t perfect, but it goes a long way to managing PCs (player characters) for players that like to use Hero Lab® -- or you, the GM, if you like to maintain your NPCs (non-player characters) there, too.</w:t>
       </w:r>
     </w:p>
     <w:p>
       <w:pPr>
         <w:pStyle w:val="Heading2"/>
       </w:pPr>
-      <w:bookmarkStart w:id="32" w:name="_Toc69332116"/>
+      <w:bookmarkStart w:id="32" w:name="_Toc87731410"/>
       <w:r>
         <w:t>How To Do The Initial Hero Lab® Import</w:t>
       </w:r>
@@ -6701,15 +6690,7 @@
         </w:numPr>
       </w:pPr>
       <w:r>
-        <w:t xml:space="preserve">Use the “Add Resource to Library” feature of </w:t>
-      </w:r>
-      <w:proofErr w:type="spellStart"/>
-      <w:r>
-        <w:t>MapTool</w:t>
-      </w:r>
-      <w:proofErr w:type="spellEnd"/>
-      <w:r>
-        <w:t xml:space="preserve"> to add Hero Lab® POR files to your Resource Library.</w:t>
+        <w:t>Use the “Add Resource to Library” feature of MapTool to add Hero Lab® POR files to your Resource Library.</w:t>
       </w:r>
     </w:p>
     <w:p>
@@ -6740,7 +6721,7 @@
       <w:pPr>
         <w:pStyle w:val="Heading2"/>
       </w:pPr>
-      <w:bookmarkStart w:id="33" w:name="_Toc69332117"/>
+      <w:bookmarkStart w:id="33" w:name="_Toc87731411"/>
       <w:r>
         <w:t>Add Resource to Library</w:t>
       </w:r>
@@ -6748,15 +6729,7 @@
     </w:p>
     <w:p>
       <w:r>
-        <w:t xml:space="preserve">Use this feature of </w:t>
-      </w:r>
-      <w:proofErr w:type="spellStart"/>
-      <w:r>
-        <w:t>MapTool</w:t>
-      </w:r>
-      <w:proofErr w:type="spellEnd"/>
-      <w:r>
-        <w:t>:</w:t>
+        <w:t>Use this feature of MapTool:</w:t>
       </w:r>
     </w:p>
     <w:p>
@@ -6764,6 +6737,7 @@
         <w:rPr>
           <w:noProof/>
         </w:rPr>
+        <w:lastRenderedPageBreak/>
         <w:drawing>
           <wp:inline distT="0" distB="0" distL="0" distR="0" wp14:anchorId="1F5ECF54" wp14:editId="648D03BA">
             <wp:extent cx="1597447" cy="2470068"/>
@@ -6865,7 +6839,7 @@
       <w:pPr>
         <w:pStyle w:val="Heading2"/>
       </w:pPr>
-      <w:bookmarkStart w:id="34" w:name="_Toc69332118"/>
+      <w:bookmarkStart w:id="34" w:name="_Toc87731412"/>
       <w:r>
         <w:t>Drag Hero Lab® POR File Token To Map</w:t>
       </w:r>
@@ -6876,15 +6850,7 @@
         <w:t>Using the bottom part of the Resource Library window, drag a token to one of your maps</w:t>
       </w:r>
       <w:r>
-        <w:t xml:space="preserve"> (note:  </w:t>
-      </w:r>
-      <w:proofErr w:type="spellStart"/>
-      <w:r>
-        <w:t>Kulgar</w:t>
-      </w:r>
-      <w:proofErr w:type="spellEnd"/>
-      <w:r>
-        <w:t xml:space="preserve"> does not have an image but if he did, you would see his token image below instead of an “X”)</w:t>
+        <w:t xml:space="preserve"> (note:  Kulgar does not have an image but if he did, you would see his token image below instead of an “X”)</w:t>
       </w:r>
       <w:r>
         <w:t>:</w:t>
@@ -6979,7 +6945,7 @@
       <w:pPr>
         <w:pStyle w:val="Heading2"/>
       </w:pPr>
-      <w:bookmarkStart w:id="35" w:name="_Toc69332119"/>
+      <w:bookmarkStart w:id="35" w:name="_Toc87731413"/>
       <w:r>
         <w:t>Run GM Macro “Sync Token With Hero Lab® POR File”</w:t>
       </w:r>
@@ -6987,7 +6953,147 @@
     </w:p>
     <w:p>
       <w:r>
-        <w:t>With the token selected, run the GM macro “Sync Token With Hero Lab® POR File”:</w:t>
+        <w:t xml:space="preserve">The GM macro </w:t>
+      </w:r>
+      <w:r>
+        <w:rPr>
+          <w:b/>
+          <w:bCs/>
+        </w:rPr>
+        <w:t>“Sync Token With Hero Lab® POR File”</w:t>
+      </w:r>
+      <w:r>
+        <w:t xml:space="preserve"> </w:t>
+      </w:r>
+      <w:r>
+        <w:t xml:space="preserve">is the </w:t>
+      </w:r>
+      <w:r>
+        <w:t>fastest way to import a huge number of tokens all at once if you just want to get it done.  I’m not clear exactly how long it takes per token</w:t>
+      </w:r>
+      <w:r>
+        <w:t xml:space="preserve"> because I no longer do it this way</w:t>
+      </w:r>
+      <w:r>
+        <w:t xml:space="preserve"> (see </w:t>
+      </w:r>
+      <w:r>
+        <w:rPr>
+          <w:b/>
+          <w:bCs/>
+          <w:i/>
+          <w:iCs/>
+        </w:rPr>
+        <w:fldChar w:fldCharType="begin"/>
+      </w:r>
+      <w:r>
+        <w:rPr>
+          <w:b/>
+          <w:bCs/>
+          <w:i/>
+          <w:iCs/>
+        </w:rPr>
+        <w:instrText xml:space="preserve"> REF _Ref87728122 \h </w:instrText>
+      </w:r>
+      <w:r>
+        <w:rPr>
+          <w:b/>
+          <w:bCs/>
+          <w:i/>
+          <w:iCs/>
+        </w:rPr>
+        <w:instrText xml:space="preserve"> \* MERGEFORMAT </w:instrText>
+      </w:r>
+      <w:r>
+        <w:rPr>
+          <w:b/>
+          <w:bCs/>
+          <w:i/>
+          <w:iCs/>
+        </w:rPr>
+      </w:r>
+      <w:r>
+        <w:rPr>
+          <w:b/>
+          <w:bCs/>
+          <w:i/>
+          <w:iCs/>
+        </w:rPr>
+        <w:fldChar w:fldCharType="separate"/>
+      </w:r>
+      <w:r>
+        <w:rPr>
+          <w:b/>
+          <w:bCs/>
+          <w:i/>
+          <w:iCs/>
+        </w:rPr>
+        <w:t>Consider Doing It All In One Step With “Sync &amp; Optimize Token With Hero Lab® POR File”</w:t>
+      </w:r>
+      <w:r>
+        <w:rPr>
+          <w:b/>
+          <w:bCs/>
+          <w:i/>
+          <w:iCs/>
+        </w:rPr>
+        <w:fldChar w:fldCharType="end"/>
+      </w:r>
+      <w:r>
+        <w:t>).</w:t>
+      </w:r>
+    </w:p>
+    <w:p>
+      <w:r>
+        <w:t>However, tokens</w:t>
+      </w:r>
+      <w:r>
+        <w:t xml:space="preserve"> imported this way will not be optimized.  Their macros initially will tend to run a little slower.  You can drag them onto your maps and use the</w:t>
+      </w:r>
+      <w:r>
+        <w:t xml:space="preserve"> GM macro</w:t>
+      </w:r>
+      <w:r>
+        <w:t xml:space="preserve"> </w:t>
+      </w:r>
+      <w:r>
+        <w:rPr>
+          <w:b/>
+          <w:bCs/>
+        </w:rPr>
+        <w:t xml:space="preserve">“Optimize </w:t>
+      </w:r>
+      <w:r>
+        <w:rPr>
+          <w:b/>
+          <w:bCs/>
+        </w:rPr>
+        <w:t>Token Data For Game Play”</w:t>
+      </w:r>
+      <w:r>
+        <w:t xml:space="preserve"> to optimize only those tokens you plan to use – but more on that later below.</w:t>
+      </w:r>
+    </w:p>
+    <w:p>
+      <w:r>
+        <w:lastRenderedPageBreak/>
+        <w:t xml:space="preserve">With the token selected, </w:t>
+      </w:r>
+      <w:r>
+        <w:t xml:space="preserve">you can </w:t>
+      </w:r>
+      <w:r>
+        <w:t xml:space="preserve">run the GM macro </w:t>
+      </w:r>
+      <w:r>
+        <w:rPr>
+          <w:b/>
+          <w:bCs/>
+        </w:rPr>
+        <w:t>“Sync Token With Hero Lab® POR File”</w:t>
+      </w:r>
+      <w:r>
+        <w:t>:</w:t>
       </w:r>
     </w:p>
     <w:p>
@@ -6995,7 +7101,6 @@
         <w:rPr>
           <w:noProof/>
         </w:rPr>
-        <w:lastRenderedPageBreak/>
         <w:drawing>
           <wp:inline distT="0" distB="0" distL="0" distR="0" wp14:anchorId="72CACBA5" wp14:editId="04435370">
             <wp:extent cx="3888727" cy="3040083"/>
@@ -7095,7 +7200,13 @@
     </w:p>
     <w:p>
       <w:r>
-        <w:t>If you are a GM importing NPCs on-the-fly for an encounter, you might just want to import the first three items:  basics, skills, and attacks – because importing equipment and spells takes a bit longer.</w:t>
+        <w:t>If you are a GM importing NPCs on-the-fly for an encounter, you might just want to import the first three items:  basics, skills, and attacks – because importing equipment and spells takes a bit longer</w:t>
+      </w:r>
+      <w:r>
+        <w:t xml:space="preserve"> but with the performance improvements of MapTool 1.8.3 and higher even these import fairly quickly</w:t>
+      </w:r>
+      <w:r>
+        <w:t>.</w:t>
       </w:r>
     </w:p>
     <w:p>
@@ -7198,7 +7309,6 @@
             <w:r>
               <w:t xml:space="preserve"> on behalf of </w:t>
             </w:r>
-            <w:proofErr w:type="spellStart"/>
             <w:r>
               <w:rPr>
                 <w:b/>
@@ -7206,7 +7316,6 @@
               </w:rPr>
               <w:t>Kulgar</w:t>
             </w:r>
-            <w:proofErr w:type="spellEnd"/>
             <w:r>
               <w:t>: (visibility: GM, time: 16:02:49)</w:t>
             </w:r>
@@ -7227,23 +7336,7 @@
                 <w:i/>
                 <w:iCs/>
               </w:rPr>
-              <w:t xml:space="preserve"> synchronizing token '</w:t>
-            </w:r>
-            <w:proofErr w:type="spellStart"/>
-            <w:r>
-              <w:rPr>
-                <w:i/>
-                <w:iCs/>
-              </w:rPr>
-              <w:t>Kulgar</w:t>
-            </w:r>
-            <w:proofErr w:type="spellEnd"/>
-            <w:r>
-              <w:rPr>
-                <w:i/>
-                <w:iCs/>
-              </w:rPr>
-              <w:t>' at 2021-03-11 16:02:49 with Hero Lab POR file:</w:t>
+              <w:t xml:space="preserve"> synchronizing token 'Kulgar' at 2021-03-11 16:02:49 with Hero Lab POR file:</w:t>
             </w:r>
             <w:r>
               <w:rPr>
@@ -7286,7 +7379,6 @@
             <w:r>
               <w:t xml:space="preserve"> on behalf of </w:t>
             </w:r>
-            <w:proofErr w:type="spellStart"/>
             <w:r>
               <w:rPr>
                 <w:b/>
@@ -7294,7 +7386,6 @@
               </w:rPr>
               <w:t>Kulgar</w:t>
             </w:r>
-            <w:proofErr w:type="spellEnd"/>
             <w:r>
               <w:t>: (visibility: GM and self, time: 16:02:51)</w:t>
             </w:r>
@@ -7326,7 +7417,6 @@
             <w:r>
               <w:t xml:space="preserve"> on behalf of </w:t>
             </w:r>
-            <w:proofErr w:type="spellStart"/>
             <w:r>
               <w:rPr>
                 <w:b/>
@@ -7334,7 +7424,6 @@
               </w:rPr>
               <w:t>Kulgar</w:t>
             </w:r>
-            <w:proofErr w:type="spellEnd"/>
             <w:r>
               <w:t>: (visibility: GM and self, time: 16:02:51)</w:t>
             </w:r>
@@ -7366,7 +7455,6 @@
             <w:r>
               <w:t xml:space="preserve"> on behalf of </w:t>
             </w:r>
-            <w:proofErr w:type="spellStart"/>
             <w:r>
               <w:rPr>
                 <w:b/>
@@ -7374,7 +7462,6 @@
               </w:rPr>
               <w:t>Kulgar</w:t>
             </w:r>
-            <w:proofErr w:type="spellEnd"/>
             <w:r>
               <w:t>: (visibility: GM and self, time: 16:02:52)</w:t>
             </w:r>
@@ -7386,39 +7473,83 @@
                 <w:i/>
                 <w:iCs/>
               </w:rPr>
-              <w:t xml:space="preserve">Updated token macro version. Due to the use of base64.encode(), the minimum recommended </w:t>
-            </w:r>
-            <w:proofErr w:type="spellStart"/>
+              <w:t>Updated token macro version. Due to the use of base64.encode(), the minimum recommended MapTool version for this token is MapTool 1.5.2.</w:t>
+            </w:r>
+            <w:r>
+              <w:t xml:space="preserve"> </w:t>
+            </w:r>
+          </w:p>
+          <w:p>
+            <w:r>
+              <w:br/>
+            </w:r>
+            <w:r>
+              <w:rPr>
+                <w:b/>
+                <w:bCs/>
+              </w:rPr>
+              <w:t>Me</w:t>
+            </w:r>
+            <w:r>
+              <w:t xml:space="preserve"> on behalf of </w:t>
+            </w:r>
+            <w:r>
+              <w:rPr>
+                <w:b/>
+                <w:bCs/>
+              </w:rPr>
+              <w:t>Kulgar</w:t>
+            </w:r>
+            <w:r>
+              <w:t>: (visibility: GM and self, time: 16:02:52)</w:t>
+            </w:r>
+            <w:r>
+              <w:br/>
+            </w:r>
             <w:r>
               <w:rPr>
                 <w:i/>
                 <w:iCs/>
               </w:rPr>
-              <w:t>MapTool</w:t>
-            </w:r>
-            <w:proofErr w:type="spellEnd"/>
+              <w:t>Updated token buffs &amp; conditions to now be controlled through Adjustments ...</w:t>
+            </w:r>
+            <w:r>
+              <w:t xml:space="preserve"> </w:t>
+            </w:r>
+          </w:p>
+          <w:p>
+            <w:r>
+              <w:br/>
+            </w:r>
+            <w:r>
+              <w:rPr>
+                <w:b/>
+                <w:bCs/>
+              </w:rPr>
+              <w:t>Me</w:t>
+            </w:r>
+            <w:r>
+              <w:t xml:space="preserve"> on behalf of </w:t>
+            </w:r>
+            <w:r>
+              <w:rPr>
+                <w:b/>
+                <w:bCs/>
+              </w:rPr>
+              <w:t>Kulgar</w:t>
+            </w:r>
+            <w:r>
+              <w:t>: (visibility: GM and self, time: 16:02:58)</w:t>
+            </w:r>
+            <w:r>
+              <w:br/>
+            </w:r>
             <w:r>
               <w:rPr>
                 <w:i/>
                 <w:iCs/>
               </w:rPr>
-              <w:t xml:space="preserve"> version for this token is </w:t>
-            </w:r>
-            <w:proofErr w:type="spellStart"/>
-            <w:r>
-              <w:rPr>
-                <w:i/>
-                <w:iCs/>
-              </w:rPr>
-              <w:t>MapTool</w:t>
-            </w:r>
-            <w:proofErr w:type="spellEnd"/>
-            <w:r>
-              <w:rPr>
-                <w:i/>
-                <w:iCs/>
-              </w:rPr>
-              <w:t xml:space="preserve"> 1.5.2.</w:t>
+              <w:t>Updated token 'Kulgar' to latest macro version.</w:t>
             </w:r>
             <w:r>
               <w:t xml:space="preserve"> </w:t>
@@ -7438,7 +7569,6 @@
             <w:r>
               <w:t xml:space="preserve"> on behalf of </w:t>
             </w:r>
-            <w:proofErr w:type="spellStart"/>
             <w:r>
               <w:rPr>
                 <w:b/>
@@ -7446,103 +7576,6 @@
               </w:rPr>
               <w:t>Kulgar</w:t>
             </w:r>
-            <w:proofErr w:type="spellEnd"/>
-            <w:r>
-              <w:t>: (visibility: GM and self, time: 16:02:52)</w:t>
-            </w:r>
-            <w:r>
-              <w:br/>
-            </w:r>
-            <w:r>
-              <w:rPr>
-                <w:i/>
-                <w:iCs/>
-              </w:rPr>
-              <w:t>Updated token buffs &amp; conditions to now be controlled through Adjustments ...</w:t>
-            </w:r>
-            <w:r>
-              <w:t xml:space="preserve"> </w:t>
-            </w:r>
-          </w:p>
-          <w:p>
-            <w:r>
-              <w:br/>
-            </w:r>
-            <w:r>
-              <w:rPr>
-                <w:b/>
-                <w:bCs/>
-              </w:rPr>
-              <w:t>Me</w:t>
-            </w:r>
-            <w:r>
-              <w:t xml:space="preserve"> on behalf of </w:t>
-            </w:r>
-            <w:proofErr w:type="spellStart"/>
-            <w:r>
-              <w:rPr>
-                <w:b/>
-                <w:bCs/>
-              </w:rPr>
-              <w:t>Kulgar</w:t>
-            </w:r>
-            <w:proofErr w:type="spellEnd"/>
-            <w:r>
-              <w:t>: (visibility: GM and self, time: 16:02:58)</w:t>
-            </w:r>
-            <w:r>
-              <w:br/>
-            </w:r>
-            <w:r>
-              <w:rPr>
-                <w:i/>
-                <w:iCs/>
-              </w:rPr>
-              <w:t>Updated token '</w:t>
-            </w:r>
-            <w:proofErr w:type="spellStart"/>
-            <w:r>
-              <w:rPr>
-                <w:i/>
-                <w:iCs/>
-              </w:rPr>
-              <w:t>Kulgar</w:t>
-            </w:r>
-            <w:proofErr w:type="spellEnd"/>
-            <w:r>
-              <w:rPr>
-                <w:i/>
-                <w:iCs/>
-              </w:rPr>
-              <w:t>' to latest macro version.</w:t>
-            </w:r>
-            <w:r>
-              <w:t xml:space="preserve"> </w:t>
-            </w:r>
-          </w:p>
-          <w:p>
-            <w:r>
-              <w:br/>
-            </w:r>
-            <w:r>
-              <w:rPr>
-                <w:b/>
-                <w:bCs/>
-              </w:rPr>
-              <w:t>Me</w:t>
-            </w:r>
-            <w:r>
-              <w:t xml:space="preserve"> on behalf of </w:t>
-            </w:r>
-            <w:proofErr w:type="spellStart"/>
-            <w:r>
-              <w:rPr>
-                <w:b/>
-                <w:bCs/>
-              </w:rPr>
-              <w:t>Kulgar</w:t>
-            </w:r>
-            <w:proofErr w:type="spellEnd"/>
             <w:r>
               <w:t>: (visibility: GM, time: 16:03:05)</w:t>
             </w:r>
@@ -7563,23 +7596,7 @@
                 <w:i/>
                 <w:iCs/>
               </w:rPr>
-              <w:t xml:space="preserve"> for token '</w:t>
-            </w:r>
-            <w:proofErr w:type="spellStart"/>
-            <w:r>
-              <w:rPr>
-                <w:i/>
-                <w:iCs/>
-              </w:rPr>
-              <w:t>Kulgar</w:t>
-            </w:r>
-            <w:proofErr w:type="spellEnd"/>
-            <w:r>
-              <w:rPr>
-                <w:i/>
-                <w:iCs/>
-              </w:rPr>
-              <w:t>' successfully imported at 2021-03-11 16:03:05 from Hero Lab POR file:</w:t>
+              <w:t xml:space="preserve"> for token 'Kulgar' successfully imported at 2021-03-11 16:03:05 from Hero Lab POR file:</w:t>
             </w:r>
             <w:r>
               <w:rPr>
@@ -7622,7 +7639,6 @@
             <w:r>
               <w:t xml:space="preserve"> on behalf of </w:t>
             </w:r>
-            <w:proofErr w:type="spellStart"/>
             <w:r>
               <w:rPr>
                 <w:b/>
@@ -7630,7 +7646,6 @@
               </w:rPr>
               <w:t>Kulgar</w:t>
             </w:r>
-            <w:proofErr w:type="spellEnd"/>
             <w:r>
               <w:t>: (visibility: GM, time: 16:03:19)</w:t>
             </w:r>
@@ -7651,23 +7666,7 @@
                 <w:i/>
                 <w:iCs/>
               </w:rPr>
-              <w:t xml:space="preserve"> for token '</w:t>
-            </w:r>
-            <w:proofErr w:type="spellStart"/>
-            <w:r>
-              <w:rPr>
-                <w:i/>
-                <w:iCs/>
-              </w:rPr>
-              <w:t>Kulgar</w:t>
-            </w:r>
-            <w:proofErr w:type="spellEnd"/>
-            <w:r>
-              <w:rPr>
-                <w:i/>
-                <w:iCs/>
-              </w:rPr>
-              <w:t>' successfully imported at 2021-03-11 16:03:19 from Hero Lab POR file:</w:t>
+              <w:t xml:space="preserve"> for token 'Kulgar' successfully imported at 2021-03-11 16:03:19 from Hero Lab POR file:</w:t>
             </w:r>
             <w:r>
               <w:rPr>
@@ -7710,7 +7709,6 @@
             <w:r>
               <w:t xml:space="preserve"> on behalf of </w:t>
             </w:r>
-            <w:proofErr w:type="spellStart"/>
             <w:r>
               <w:rPr>
                 <w:b/>
@@ -7718,7 +7716,6 @@
               </w:rPr>
               <w:t>Kulgar</w:t>
             </w:r>
-            <w:proofErr w:type="spellEnd"/>
             <w:r>
               <w:t>: (visibility: GM, time: 16:03:20)</w:t>
             </w:r>
@@ -7739,23 +7736,7 @@
                 <w:i/>
                 <w:iCs/>
               </w:rPr>
-              <w:t xml:space="preserve"> for token '</w:t>
-            </w:r>
-            <w:proofErr w:type="spellStart"/>
-            <w:r>
-              <w:rPr>
-                <w:i/>
-                <w:iCs/>
-              </w:rPr>
-              <w:t>Kulgar</w:t>
-            </w:r>
-            <w:proofErr w:type="spellEnd"/>
-            <w:r>
-              <w:rPr>
-                <w:i/>
-                <w:iCs/>
-              </w:rPr>
-              <w:t>' successfully imported at 2021-03-11 16:03:20 from Hero Lab POR file:</w:t>
+              <w:t xml:space="preserve"> for token 'Kulgar' successfully imported at 2021-03-11 16:03:20 from Hero Lab POR file:</w:t>
             </w:r>
             <w:r>
               <w:rPr>
@@ -7799,7 +7780,6 @@
             <w:r>
               <w:t xml:space="preserve"> on behalf of </w:t>
             </w:r>
-            <w:proofErr w:type="spellStart"/>
             <w:r>
               <w:rPr>
                 <w:b/>
@@ -7807,7 +7787,6 @@
               </w:rPr>
               <w:t>Kulgar</w:t>
             </w:r>
-            <w:proofErr w:type="spellEnd"/>
             <w:r>
               <w:t>: (visibility: GM, time: 16:03:36)</w:t>
             </w:r>
@@ -7828,23 +7807,7 @@
                 <w:i/>
                 <w:iCs/>
               </w:rPr>
-              <w:t xml:space="preserve"> for token '</w:t>
-            </w:r>
-            <w:proofErr w:type="spellStart"/>
-            <w:r>
-              <w:rPr>
-                <w:i/>
-                <w:iCs/>
-              </w:rPr>
-              <w:t>Kulgar</w:t>
-            </w:r>
-            <w:proofErr w:type="spellEnd"/>
-            <w:r>
-              <w:rPr>
-                <w:i/>
-                <w:iCs/>
-              </w:rPr>
-              <w:t>' successfully imported at 2021-03-11 16:03:36 from Hero Lab POR file:</w:t>
+              <w:t xml:space="preserve"> for token 'Kulgar' successfully imported at 2021-03-11 16:03:36 from Hero Lab POR file:</w:t>
             </w:r>
             <w:r>
               <w:rPr>
@@ -7887,7 +7850,6 @@
             <w:r>
               <w:t xml:space="preserve"> on behalf of </w:t>
             </w:r>
-            <w:proofErr w:type="spellStart"/>
             <w:r>
               <w:rPr>
                 <w:b/>
@@ -7895,7 +7857,6 @@
               </w:rPr>
               <w:t>Kulgar</w:t>
             </w:r>
-            <w:proofErr w:type="spellEnd"/>
             <w:r>
               <w:t>: (visibility: GM and self, time: 16:04:21)</w:t>
             </w:r>
@@ -7905,15 +7866,7 @@
           </w:p>
           <w:p>
             <w:r>
-              <w:t xml:space="preserve">Spell Status: </w:t>
-            </w:r>
-            <w:proofErr w:type="spellStart"/>
-            <w:r>
-              <w:t>Kulgar</w:t>
-            </w:r>
-            <w:proofErr w:type="spellEnd"/>
-            <w:r>
-              <w:t xml:space="preserve"> </w:t>
+              <w:t xml:space="preserve">Spell Status: Kulgar </w:t>
             </w:r>
           </w:p>
           <w:tbl>
@@ -8309,7 +8262,6 @@
             <w:r>
               <w:t xml:space="preserve"> on behalf of </w:t>
             </w:r>
-            <w:proofErr w:type="spellStart"/>
             <w:r>
               <w:rPr>
                 <w:b/>
@@ -8317,7 +8269,6 @@
               </w:rPr>
               <w:t>Kulgar</w:t>
             </w:r>
-            <w:proofErr w:type="spellEnd"/>
             <w:r>
               <w:t>: (visibility: GM, time: 16:04:21)</w:t>
             </w:r>
@@ -8338,23 +8289,7 @@
                 <w:i/>
                 <w:iCs/>
               </w:rPr>
-              <w:t xml:space="preserve"> for token '</w:t>
-            </w:r>
-            <w:proofErr w:type="spellStart"/>
-            <w:r>
-              <w:rPr>
-                <w:i/>
-                <w:iCs/>
-              </w:rPr>
-              <w:t>Kulgar</w:t>
-            </w:r>
-            <w:proofErr w:type="spellEnd"/>
-            <w:r>
-              <w:rPr>
-                <w:i/>
-                <w:iCs/>
-              </w:rPr>
-              <w:t>' successfully imported at 2021-03-11 16:04:21 from Hero Lab POR file:</w:t>
+              <w:t xml:space="preserve"> for token 'Kulgar' successfully imported at 2021-03-11 16:04:21 from Hero Lab POR file:</w:t>
             </w:r>
             <w:r>
               <w:rPr>
@@ -8397,7 +8332,6 @@
             <w:r>
               <w:t xml:space="preserve"> on behalf of </w:t>
             </w:r>
-            <w:proofErr w:type="spellStart"/>
             <w:r>
               <w:rPr>
                 <w:b/>
@@ -8405,7 +8339,6 @@
               </w:rPr>
               <w:t>Kulgar</w:t>
             </w:r>
-            <w:proofErr w:type="spellEnd"/>
             <w:r>
               <w:t>: (visibility: GM and self, time: 16:04:22)</w:t>
             </w:r>
@@ -8415,15 +8348,7 @@
           </w:p>
           <w:p>
             <w:r>
-              <w:t xml:space="preserve">Spell Status: </w:t>
-            </w:r>
-            <w:proofErr w:type="spellStart"/>
-            <w:r>
-              <w:t>Kulgar</w:t>
-            </w:r>
-            <w:proofErr w:type="spellEnd"/>
-            <w:r>
-              <w:t xml:space="preserve"> </w:t>
+              <w:t xml:space="preserve">Spell Status: Kulgar </w:t>
             </w:r>
           </w:p>
           <w:tbl>
@@ -8819,7 +8744,6 @@
             <w:r>
               <w:t xml:space="preserve"> on behalf of </w:t>
             </w:r>
-            <w:proofErr w:type="spellStart"/>
             <w:r>
               <w:rPr>
                 <w:b/>
@@ -8827,7 +8751,6 @@
               </w:rPr>
               <w:t>Kulgar</w:t>
             </w:r>
-            <w:proofErr w:type="spellEnd"/>
             <w:r>
               <w:t>: (visibility: GM, time: 16:04:22)</w:t>
             </w:r>
@@ -8848,23 +8771,7 @@
                 <w:i/>
                 <w:iCs/>
               </w:rPr>
-              <w:t xml:space="preserve"> for token '</w:t>
-            </w:r>
-            <w:proofErr w:type="spellStart"/>
-            <w:r>
-              <w:rPr>
-                <w:i/>
-                <w:iCs/>
-              </w:rPr>
-              <w:t>Kulgar</w:t>
-            </w:r>
-            <w:proofErr w:type="spellEnd"/>
-            <w:r>
-              <w:rPr>
-                <w:i/>
-                <w:iCs/>
-              </w:rPr>
-              <w:t>' checked at 2021-03-11 16:04:22 from Hero Lab POR file:</w:t>
+              <w:t xml:space="preserve"> for token 'Kulgar' checked at 2021-03-11 16:04:22 from Hero Lab POR file:</w:t>
             </w:r>
             <w:r>
               <w:rPr>
@@ -8907,7 +8814,6 @@
             <w:r>
               <w:t xml:space="preserve"> on behalf of </w:t>
             </w:r>
-            <w:proofErr w:type="spellStart"/>
             <w:r>
               <w:rPr>
                 <w:b/>
@@ -8915,7 +8821,6 @@
               </w:rPr>
               <w:t>Kulgar</w:t>
             </w:r>
-            <w:proofErr w:type="spellEnd"/>
             <w:r>
               <w:t>: (visibility: GM, time: 16:04:23)</w:t>
             </w:r>
@@ -8936,23 +8841,7 @@
                 <w:i/>
                 <w:iCs/>
               </w:rPr>
-              <w:t xml:space="preserve"> synchronizing token '</w:t>
-            </w:r>
-            <w:proofErr w:type="spellStart"/>
-            <w:r>
-              <w:rPr>
-                <w:i/>
-                <w:iCs/>
-              </w:rPr>
-              <w:t>Kulgar</w:t>
-            </w:r>
-            <w:proofErr w:type="spellEnd"/>
-            <w:r>
-              <w:rPr>
-                <w:i/>
-                <w:iCs/>
-              </w:rPr>
-              <w:t>' at 2021-03-11 16:04:23 with Hero Lab POR file:</w:t>
+              <w:t xml:space="preserve"> synchronizing token 'Kulgar' at 2021-03-11 16:04:23 with Hero Lab POR file:</w:t>
             </w:r>
             <w:r>
               <w:rPr>
@@ -8994,12 +8883,209 @@
       <w:pPr>
         <w:pStyle w:val="Heading2"/>
       </w:pPr>
-      <w:bookmarkStart w:id="36" w:name="_Toc69332120"/>
+      <w:bookmarkStart w:id="36" w:name="_Toc87731414"/>
       <w:r>
         <w:lastRenderedPageBreak/>
+        <w:t>GM Macro “Optimize Token Data For Game Play”</w:t>
+      </w:r>
+      <w:bookmarkEnd w:id="36"/>
+    </w:p>
+    <w:p>
+      <w:r>
+        <w:t>Select your tokens on your map and click this button:</w:t>
+      </w:r>
+    </w:p>
+    <w:p>
+      <w:r>
+        <w:rPr>
+          <w:noProof/>
+        </w:rPr>
+        <w:drawing>
+          <wp:inline distT="0" distB="0" distL="0" distR="0" wp14:anchorId="3B4356BE" wp14:editId="21638D31">
+            <wp:extent cx="3321221" cy="863644"/>
+            <wp:effectExtent l="0" t="0" r="0" b="0"/>
+            <wp:docPr id="28" name="Picture 28"/>
+            <wp:cNvGraphicFramePr>
+              <a:graphicFrameLocks xmlns:a="http://schemas.openxmlformats.org/drawingml/2006/main" noChangeAspect="1"/>
+            </wp:cNvGraphicFramePr>
+            <a:graphic xmlns:a="http://schemas.openxmlformats.org/drawingml/2006/main">
+              <a:graphicData uri="http://schemas.openxmlformats.org/drawingml/2006/picture">
+                <pic:pic xmlns:pic="http://schemas.openxmlformats.org/drawingml/2006/picture">
+                  <pic:nvPicPr>
+                    <pic:cNvPr id="1" name=""/>
+                    <pic:cNvPicPr/>
+                  </pic:nvPicPr>
+                  <pic:blipFill>
+                    <a:blip r:embed="rId27"/>
+                    <a:stretch>
+                      <a:fillRect/>
+                    </a:stretch>
+                  </pic:blipFill>
+                  <pic:spPr>
+                    <a:xfrm>
+                      <a:off x="0" y="0"/>
+                      <a:ext cx="3321221" cy="863644"/>
+                    </a:xfrm>
+                    <a:prstGeom prst="rect">
+                      <a:avLst/>
+                    </a:prstGeom>
+                  </pic:spPr>
+                </pic:pic>
+              </a:graphicData>
+            </a:graphic>
+          </wp:inline>
+        </w:drawing>
+      </w:r>
+    </w:p>
+    <w:p>
+      <w:r>
+        <w:t>This will make the macros run faster for your tokens.  I know what I said above.  Normally, I do not run this before each game.  You can, if you want.</w:t>
+      </w:r>
+      <w:r>
+        <w:t xml:space="preserve">  After the performance improvements for MTScript macros in MapTool 1.8.x, I find that even my slowest macros for tokens run with very good performance.</w:t>
+      </w:r>
+    </w:p>
+    <w:p>
+      <w:pPr>
+        <w:pStyle w:val="Heading2"/>
+      </w:pPr>
+      <w:bookmarkStart w:id="37" w:name="_Ref87728122"/>
+      <w:bookmarkStart w:id="38" w:name="_Toc87731415"/>
+      <w:r>
+        <w:t>Consider Doing It All In One Step With “Sync &amp; Optimize Token With Hero Lab® POR File”</w:t>
+      </w:r>
+      <w:bookmarkEnd w:id="37"/>
+      <w:bookmarkEnd w:id="38"/>
+    </w:p>
+    <w:p>
+      <w:r>
+        <w:t xml:space="preserve">Instead of using </w:t>
+      </w:r>
+      <w:r>
+        <w:rPr>
+          <w:b/>
+          <w:bCs/>
+        </w:rPr>
+        <w:t>“Sync Token With Hero Lab® POR File”</w:t>
+      </w:r>
+      <w:r>
+        <w:t>,</w:t>
+      </w:r>
+      <w:r>
+        <w:t xml:space="preserve"> I recommend running </w:t>
+      </w:r>
+      <w:r>
+        <w:rPr>
+          <w:b/>
+          <w:bCs/>
+        </w:rPr>
+        <w:t>“Sync &amp; Optimize Token With Hero Lab® POR File”</w:t>
+      </w:r>
+      <w:r>
+        <w:t>, instead, because your tokens’ macros will run faster on game day</w:t>
+      </w:r>
+      <w:r>
+        <w:t xml:space="preserve">.  What this does in reality is run the </w:t>
+      </w:r>
+      <w:r>
+        <w:rPr>
+          <w:b/>
+          <w:bCs/>
+        </w:rPr>
+        <w:t>“Sync Token With Hero Lab® POR File”</w:t>
+      </w:r>
+      <w:r>
+        <w:t xml:space="preserve"> and </w:t>
+      </w:r>
+      <w:r>
+        <w:rPr>
+          <w:b/>
+          <w:bCs/>
+        </w:rPr>
+        <w:t>“Optimize Token Data For Game Play”</w:t>
+      </w:r>
+      <w:r>
+        <w:t xml:space="preserve"> macros for each token.  This is what I normally do.</w:t>
+      </w:r>
+    </w:p>
+    <w:p>
+      <w:r>
+        <w:t>It typically takes about 1 minute per token – so I recommend selecting a group of tokens, clicking the macro below, and walking away.  Look at the Chat window for status.  When the whole thing is done, it will tell you how it all went</w:t>
+      </w:r>
+      <w:r>
+        <w:t xml:space="preserve"> and how much time it took.  I don’t typically have any problems, so normally you do not need to look at these messages in detail.</w:t>
+      </w:r>
+    </w:p>
+    <w:p>
+      <w:r>
+        <w:t>Click the following to do it all at once:</w:t>
+      </w:r>
+      <w:r>
+        <w:br/>
+      </w:r>
+      <w:r>
+        <w:rPr>
+          <w:noProof/>
+        </w:rPr>
+        <w:drawing>
+          <wp:inline distT="0" distB="0" distL="0" distR="0" wp14:anchorId="21FCC75F" wp14:editId="79793DC2">
+            <wp:extent cx="3300095" cy="1294765"/>
+            <wp:effectExtent l="0" t="0" r="0" b="635"/>
+            <wp:docPr id="27" name="Picture 27"/>
+            <wp:cNvGraphicFramePr>
+              <a:graphicFrameLocks xmlns:a="http://schemas.openxmlformats.org/drawingml/2006/main" noChangeAspect="1"/>
+            </wp:cNvGraphicFramePr>
+            <a:graphic xmlns:a="http://schemas.openxmlformats.org/drawingml/2006/main">
+              <a:graphicData uri="http://schemas.openxmlformats.org/drawingml/2006/picture">
+                <pic:pic xmlns:pic="http://schemas.openxmlformats.org/drawingml/2006/picture">
+                  <pic:nvPicPr>
+                    <pic:cNvPr id="0" name="Picture 1"/>
+                    <pic:cNvPicPr>
+                      <a:picLocks noChangeAspect="1" noChangeArrowheads="1"/>
+                    </pic:cNvPicPr>
+                  </pic:nvPicPr>
+                  <pic:blipFill>
+                    <a:blip r:embed="rId28">
+                      <a:extLst>
+                        <a:ext uri="{28A0092B-C50C-407E-A947-70E740481C1C}">
+                          <a14:useLocalDpi xmlns:a14="http://schemas.microsoft.com/office/drawing/2010/main" val="0"/>
+                        </a:ext>
+                      </a:extLst>
+                    </a:blip>
+                    <a:srcRect/>
+                    <a:stretch>
+                      <a:fillRect/>
+                    </a:stretch>
+                  </pic:blipFill>
+                  <pic:spPr bwMode="auto">
+                    <a:xfrm>
+                      <a:off x="0" y="0"/>
+                      <a:ext cx="3300095" cy="1294765"/>
+                    </a:xfrm>
+                    <a:prstGeom prst="rect">
+                      <a:avLst/>
+                    </a:prstGeom>
+                    <a:noFill/>
+                    <a:ln>
+                      <a:noFill/>
+                    </a:ln>
+                  </pic:spPr>
+                </pic:pic>
+              </a:graphicData>
+            </a:graphic>
+          </wp:inline>
+        </w:drawing>
+      </w:r>
+    </w:p>
+    <w:p>
+      <w:pPr>
+        <w:pStyle w:val="Heading2"/>
+      </w:pPr>
+      <w:bookmarkStart w:id="39" w:name="_Toc87731416"/>
+      <w:r>
         <w:t>Synchronize Token With Hero Lab® POR File</w:t>
       </w:r>
-      <w:bookmarkEnd w:id="36"/>
+      <w:bookmarkEnd w:id="39"/>
     </w:p>
     <w:p>
       <w:r>
@@ -9032,7 +9118,7 @@
                     </pic:cNvPicPr>
                   </pic:nvPicPr>
                   <pic:blipFill>
-                    <a:blip r:embed="rId27">
+                    <a:blip r:embed="rId29">
                       <a:extLst>
                         <a:ext uri="{28A0092B-C50C-407E-A947-70E740481C1C}">
                           <a14:useLocalDpi xmlns:a14="http://schemas.microsoft.com/office/drawing/2010/main" val="0"/>
@@ -9077,6 +9163,7 @@
         <w:rPr>
           <w:noProof/>
         </w:rPr>
+        <w:lastRenderedPageBreak/>
         <w:drawing>
           <wp:inline distT="0" distB="0" distL="0" distR="0" wp14:anchorId="653ECDCC" wp14:editId="3569ECE5">
             <wp:extent cx="2953162" cy="1238423"/>
@@ -9093,7 +9180,7 @@
                     <pic:cNvPicPr/>
                   </pic:nvPicPr>
                   <pic:blipFill>
-                    <a:blip r:embed="rId28"/>
+                    <a:blip r:embed="rId30"/>
                     <a:stretch>
                       <a:fillRect/>
                     </a:stretch>
@@ -9188,11 +9275,11 @@
       <w:pPr>
         <w:pStyle w:val="Heading2"/>
       </w:pPr>
-      <w:bookmarkStart w:id="37" w:name="_Toc69332121"/>
+      <w:bookmarkStart w:id="40" w:name="_Toc87731417"/>
       <w:r>
         <w:t>Do A Bunch Of Tokens At Once</w:t>
       </w:r>
-      <w:bookmarkEnd w:id="37"/>
+      <w:bookmarkEnd w:id="40"/>
     </w:p>
     <w:p>
       <w:r>
@@ -9201,49 +9288,70 @@
     </w:p>
     <w:p>
       <w:r>
-        <w:t xml:space="preserve">This enables you to walk away and come back from a long import of multiple tokens! </w:t>
+        <w:t>This enables you to walk away and come back from a long import of multiple tokens!</w:t>
+      </w:r>
+      <w:r>
+        <w:t xml:space="preserve">  It typically takes about 1 minute per token.</w:t>
+      </w:r>
+      <w:r>
+        <w:t xml:space="preserve"> </w:t>
+      </w:r>
+    </w:p>
+    <w:p>
+      <w:pPr>
+        <w:pStyle w:val="Heading2"/>
+      </w:pPr>
+      <w:bookmarkStart w:id="41" w:name="_Toc87731418"/>
+      <w:r>
+        <w:t>What’s Not Done Yet</w:t>
+      </w:r>
+      <w:bookmarkEnd w:id="41"/>
+    </w:p>
+    <w:p>
+      <w:r>
+        <w:t>Importing feats, traits, drawbacks, tricks, deeds, special abilities, special attacks, and special qualities from Hero Lab® is not done yet.  Because most of the players I play with don’t have Hero Lab®, I’ve been using this feature with NPCs.  As a GM, I found that this feature was not urgent – but now I have a player I’ve been playing with for a long time that has made a major investment in Hero Lab®.  You can bet this feature is coming soon!</w:t>
       </w:r>
     </w:p>
     <w:p>
       <w:pPr>
         <w:pStyle w:val="Heading1"/>
       </w:pPr>
-      <w:bookmarkStart w:id="38" w:name="_Toc69332122"/>
+      <w:bookmarkStart w:id="42" w:name="_Toc87731419"/>
+      <w:r>
+        <w:t>Overview Of Important Features And Concepts</w:t>
+      </w:r>
+      <w:bookmarkEnd w:id="42"/>
+    </w:p>
+    <w:p>
+      <w:pPr>
+        <w:pStyle w:val="Heading2"/>
+      </w:pPr>
+      <w:bookmarkStart w:id="43" w:name="_Toc87731420"/>
+      <w:r>
+        <w:t>Token Ownership</w:t>
+      </w:r>
+      <w:bookmarkEnd w:id="43"/>
+    </w:p>
+    <w:p>
+      <w:r>
+        <w:t>Generally, players can only affect their own tokens.  The only exception is that a player can give the token belonging to another player equipment items – like a torch.</w:t>
+      </w:r>
+    </w:p>
+    <w:p>
+      <w:r>
+        <w:t>GMs can affect any token.</w:t>
+      </w:r>
+    </w:p>
+    <w:p>
+      <w:pPr>
+        <w:pStyle w:val="Heading2"/>
+      </w:pPr>
+      <w:bookmarkStart w:id="44" w:name="_Toc87731421"/>
       <w:r>
         <w:lastRenderedPageBreak/>
-        <w:t>Overview Of Important Features And Concepts</w:t>
-      </w:r>
-      <w:bookmarkEnd w:id="38"/>
-    </w:p>
-    <w:p>
-      <w:pPr>
-        <w:pStyle w:val="Heading2"/>
-      </w:pPr>
-      <w:bookmarkStart w:id="39" w:name="_Toc69332123"/>
-      <w:r>
-        <w:t>Token Ownership</w:t>
-      </w:r>
-      <w:bookmarkEnd w:id="39"/>
-    </w:p>
-    <w:p>
-      <w:r>
-        <w:t>Generally, players can only affect their own tokens.  The only exception is that a player can give the token belonging to another player equipment items – like a torch.</w:t>
-      </w:r>
-    </w:p>
-    <w:p>
-      <w:r>
-        <w:t>GMs can affect any token.</w:t>
-      </w:r>
-    </w:p>
-    <w:p>
-      <w:pPr>
-        <w:pStyle w:val="Heading2"/>
-      </w:pPr>
-      <w:bookmarkStart w:id="40" w:name="_Toc69332124"/>
-      <w:r>
         <w:t>Stat Sheet</w:t>
       </w:r>
-      <w:bookmarkEnd w:id="40"/>
+      <w:bookmarkEnd w:id="44"/>
     </w:p>
     <w:p>
       <w:r>
@@ -9274,7 +9382,7 @@
                     </pic:cNvPicPr>
                   </pic:nvPicPr>
                   <pic:blipFill>
-                    <a:blip r:embed="rId29">
+                    <a:blip r:embed="rId31">
                       <a:extLst>
                         <a:ext uri="{28A0092B-C50C-407E-A947-70E740481C1C}">
                           <a14:useLocalDpi xmlns:a14="http://schemas.microsoft.com/office/drawing/2010/main" val="0"/>
@@ -9315,11 +9423,11 @@
       <w:pPr>
         <w:pStyle w:val="Heading2"/>
       </w:pPr>
-      <w:bookmarkStart w:id="41" w:name="_Toc69332125"/>
+      <w:bookmarkStart w:id="45" w:name="_Toc87731422"/>
       <w:r>
         <w:t>Campaign Window</w:t>
       </w:r>
-      <w:bookmarkEnd w:id="41"/>
+      <w:bookmarkEnd w:id="45"/>
     </w:p>
     <w:p>
       <w:r>
@@ -9330,11 +9438,11 @@
       <w:pPr>
         <w:pStyle w:val="Heading3"/>
       </w:pPr>
-      <w:bookmarkStart w:id="42" w:name="_Toc69332126"/>
+      <w:bookmarkStart w:id="46" w:name="_Toc87731423"/>
       <w:r>
         <w:t>Color Coded Buttons</w:t>
       </w:r>
-      <w:bookmarkEnd w:id="42"/>
+      <w:bookmarkEnd w:id="46"/>
     </w:p>
     <w:p>
       <w:r>
@@ -9366,215 +9474,6 @@
             <wp:extent cx="3543795" cy="1600423"/>
             <wp:effectExtent l="0" t="0" r="0" b="0"/>
             <wp:docPr id="20" name="Picture 20"/>
-            <wp:cNvGraphicFramePr>
-              <a:graphicFrameLocks xmlns:a="http://schemas.openxmlformats.org/drawingml/2006/main" noChangeAspect="1"/>
-            </wp:cNvGraphicFramePr>
-            <a:graphic xmlns:a="http://schemas.openxmlformats.org/drawingml/2006/main">
-              <a:graphicData uri="http://schemas.openxmlformats.org/drawingml/2006/picture">
-                <pic:pic xmlns:pic="http://schemas.openxmlformats.org/drawingml/2006/picture">
-                  <pic:nvPicPr>
-                    <pic:cNvPr id="1" name=""/>
-                    <pic:cNvPicPr/>
-                  </pic:nvPicPr>
-                  <pic:blipFill>
-                    <a:blip r:embed="rId30"/>
-                    <a:stretch>
-                      <a:fillRect/>
-                    </a:stretch>
-                  </pic:blipFill>
-                  <pic:spPr>
-                    <a:xfrm>
-                      <a:off x="0" y="0"/>
-                      <a:ext cx="3543795" cy="1600423"/>
-                    </a:xfrm>
-                    <a:prstGeom prst="rect">
-                      <a:avLst/>
-                    </a:prstGeom>
-                  </pic:spPr>
-                </pic:pic>
-              </a:graphicData>
-            </a:graphic>
-          </wp:inline>
-        </w:drawing>
-      </w:r>
-    </w:p>
-    <w:p>
-      <w:r>
-        <w:t>To add more types of melee attacks, you’d select the token and click the “Add” button below – and notice the color of these buttons match (with “Delete” and “View &amp; Delete Links” an exception):</w:t>
-      </w:r>
-    </w:p>
-    <w:p>
-      <w:r>
-        <w:rPr>
-          <w:noProof/>
-        </w:rPr>
-        <w:lastRenderedPageBreak/>
-        <w:drawing>
-          <wp:inline distT="0" distB="0" distL="0" distR="0" wp14:anchorId="6982F2BD" wp14:editId="5FA73A50">
-            <wp:extent cx="3400900" cy="771633"/>
-            <wp:effectExtent l="0" t="0" r="0" b="9525"/>
-            <wp:docPr id="21" name="Picture 21"/>
-            <wp:cNvGraphicFramePr>
-              <a:graphicFrameLocks xmlns:a="http://schemas.openxmlformats.org/drawingml/2006/main" noChangeAspect="1"/>
-            </wp:cNvGraphicFramePr>
-            <a:graphic xmlns:a="http://schemas.openxmlformats.org/drawingml/2006/main">
-              <a:graphicData uri="http://schemas.openxmlformats.org/drawingml/2006/picture">
-                <pic:pic xmlns:pic="http://schemas.openxmlformats.org/drawingml/2006/picture">
-                  <pic:nvPicPr>
-                    <pic:cNvPr id="1" name=""/>
-                    <pic:cNvPicPr/>
-                  </pic:nvPicPr>
-                  <pic:blipFill>
-                    <a:blip r:embed="rId31"/>
-                    <a:stretch>
-                      <a:fillRect/>
-                    </a:stretch>
-                  </pic:blipFill>
-                  <pic:spPr>
-                    <a:xfrm>
-                      <a:off x="0" y="0"/>
-                      <a:ext cx="3400900" cy="771633"/>
-                    </a:xfrm>
-                    <a:prstGeom prst="rect">
-                      <a:avLst/>
-                    </a:prstGeom>
-                  </pic:spPr>
-                </pic:pic>
-              </a:graphicData>
-            </a:graphic>
-          </wp:inline>
-        </w:drawing>
-      </w:r>
-    </w:p>
-    <w:p>
-      <w:pPr>
-        <w:pStyle w:val="Heading3"/>
-      </w:pPr>
-      <w:bookmarkStart w:id="43" w:name="_Toc69332127"/>
-      <w:r>
-        <w:t>“Copy” Buttons</w:t>
-      </w:r>
-      <w:bookmarkEnd w:id="43"/>
-    </w:p>
-    <w:p>
-      <w:r>
-        <w:t>“Copy” buttons exist in several places to enable you to copy something and, then, use the “Edit” button to make minor changes.</w:t>
-      </w:r>
-    </w:p>
-    <w:p>
-      <w:r>
-        <w:t xml:space="preserve">For </w:t>
-      </w:r>
-      <w:r>
-        <w:t>m</w:t>
-      </w:r>
-      <w:r>
-        <w:t xml:space="preserve">elee </w:t>
-      </w:r>
-      <w:r>
-        <w:t>a</w:t>
-      </w:r>
-      <w:r>
-        <w:t>ttack</w:t>
-      </w:r>
-      <w:r>
-        <w:t xml:space="preserve">s (see above), it’s common to have different kinds of attacks using, for example, the same weapon.  </w:t>
-      </w:r>
-    </w:p>
-    <w:p>
-      <w:r>
-        <w:t>Say, for example, the character sometimes has a spell cast upon them that increases their size.  You might want to have one type of melee attack for when the character is their normal size – and another for when they are enlarged.</w:t>
-      </w:r>
-    </w:p>
-    <w:p>
-      <w:pPr>
-        <w:pStyle w:val="Heading3"/>
-      </w:pPr>
-      <w:bookmarkStart w:id="44" w:name="_Toc69332128"/>
-      <w:r>
-        <w:t>“Give Item” Button</w:t>
-      </w:r>
-      <w:bookmarkEnd w:id="44"/>
-    </w:p>
-    <w:p>
-      <w:r>
-        <w:t>This button is used for a selected token to give an item to another selected token.  You select both tokens.  When you click the “Give Item” button, you will be prompted to indicate which token is giving the item.</w:t>
-      </w:r>
-    </w:p>
-    <w:p>
-      <w:pPr>
-        <w:pStyle w:val="Heading3"/>
-      </w:pPr>
-      <w:bookmarkStart w:id="45" w:name="_Toc69332129"/>
-      <w:r>
-        <w:t>“Change Elevation” Button</w:t>
-      </w:r>
-      <w:bookmarkEnd w:id="45"/>
-    </w:p>
-    <w:p>
-      <w:r>
-        <w:t>This button enables you to set the elevation (in feet or whatever unit you want) of the selected token.  If the elevation is non-zero, it will be displayed under the token.  This helps you keep track of characters that are flying</w:t>
-      </w:r>
-      <w:r>
-        <w:t xml:space="preserve"> or levitating</w:t>
-      </w:r>
-      <w:r>
-        <w:t>.</w:t>
-      </w:r>
-    </w:p>
-    <w:p>
-      <w:r>
-        <w:t>Negative numbers might be used for characters that are below ground or swimming</w:t>
-      </w:r>
-      <w:r>
-        <w:t>, but I can’t remember if that’s supported.</w:t>
-      </w:r>
-    </w:p>
-    <w:p>
-      <w:r>
-        <w:t>“Display Special Conditions” Button</w:t>
-      </w:r>
-    </w:p>
-    <w:p>
-      <w:r>
-        <w:t>Special conditions are things that affect a character in certain circumstances.  When you edit different parts of the character sheet, you will often be given the opportunity to describe special conditions.</w:t>
-      </w:r>
-    </w:p>
-    <w:p>
-      <w:r>
-        <w:t>“Only Seen By You” Groups Of Buttons</w:t>
-      </w:r>
-    </w:p>
-    <w:p>
-      <w:r>
-        <w:t>The idea behind these was to allow players to review their characters without causing an entry to be logged in the Chat window.</w:t>
-      </w:r>
-    </w:p>
-    <w:p>
-      <w:r>
-        <w:t>When it’s their turn, though, they should use the other buttons so that a Chat window entry will be logged and you have a record of what happened during your game.</w:t>
-      </w:r>
-    </w:p>
-    <w:p>
-      <w:r>
-        <w:t>“Any” Dice Button</w:t>
-      </w:r>
-    </w:p>
-    <w:p>
-      <w:r>
-        <w:t>After selecting a token and clicking “Any”, this button brings up a dialog that looks as follows:</w:t>
-      </w:r>
-    </w:p>
-    <w:p>
-      <w:r>
-        <w:rPr>
-          <w:noProof/>
-        </w:rPr>
-        <w:drawing>
-          <wp:inline distT="0" distB="0" distL="0" distR="0" wp14:anchorId="71E83F31" wp14:editId="75CD323C">
-            <wp:extent cx="2619741" cy="2210108"/>
-            <wp:effectExtent l="0" t="0" r="9525" b="0"/>
-            <wp:docPr id="22" name="Picture 22"/>
             <wp:cNvGraphicFramePr>
               <a:graphicFrameLocks xmlns:a="http://schemas.openxmlformats.org/drawingml/2006/main" noChangeAspect="1"/>
             </wp:cNvGraphicFramePr>
@@ -9594,7 +9493,7 @@
                   <pic:spPr>
                     <a:xfrm>
                       <a:off x="0" y="0"/>
-                      <a:ext cx="2619741" cy="2210108"/>
+                      <a:ext cx="3543795" cy="1600423"/>
                     </a:xfrm>
                     <a:prstGeom prst="rect">
                       <a:avLst/>
@@ -9609,19 +9508,8 @@
     </w:p>
     <w:p>
       <w:r>
-        <w:lastRenderedPageBreak/>
-        <w:t>You can specify any type of die, even something like “3” (for a “d3”).</w:t>
-      </w:r>
-    </w:p>
-    <w:p>
-      <w:pPr>
-        <w:pStyle w:val="Heading3"/>
-      </w:pPr>
-      <w:bookmarkStart w:id="46" w:name="_Toc69332130"/>
-      <w:r>
-        <w:t>“Campaign” Buttons</w:t>
-      </w:r>
-      <w:bookmarkEnd w:id="46"/>
+        <w:t>To add more types of melee attacks, you’d select the token and click the “Add” button below – and notice the color of these buttons match (with “Delete” and “View &amp; Delete Links” an exception):</w:t>
+      </w:r>
     </w:p>
     <w:p>
       <w:r>
@@ -9629,10 +9517,10 @@
           <w:noProof/>
         </w:rPr>
         <w:drawing>
-          <wp:inline distT="0" distB="0" distL="0" distR="0" wp14:anchorId="70416CC4" wp14:editId="18F69B68">
-            <wp:extent cx="3419952" cy="533474"/>
-            <wp:effectExtent l="0" t="0" r="9525" b="0"/>
-            <wp:docPr id="24" name="Picture 24"/>
+          <wp:inline distT="0" distB="0" distL="0" distR="0" wp14:anchorId="6982F2BD" wp14:editId="5FA73A50">
+            <wp:extent cx="3400900" cy="771633"/>
+            <wp:effectExtent l="0" t="0" r="0" b="9525"/>
+            <wp:docPr id="21" name="Picture 21"/>
             <wp:cNvGraphicFramePr>
               <a:graphicFrameLocks xmlns:a="http://schemas.openxmlformats.org/drawingml/2006/main" noChangeAspect="1"/>
             </wp:cNvGraphicFramePr>
@@ -9652,7 +9540,7 @@
                   <pic:spPr>
                     <a:xfrm>
                       <a:off x="0" y="0"/>
-                      <a:ext cx="3419952" cy="533474"/>
+                      <a:ext cx="3400900" cy="771633"/>
                     </a:xfrm>
                     <a:prstGeom prst="rect">
                       <a:avLst/>
@@ -9666,101 +9554,135 @@
       </w:r>
     </w:p>
     <w:p>
-      <w:r>
-        <w:t>The following buttons display campaign information for players (and GMs).  These buttons display information in a player view.  No GM information is displayed.</w:t>
-      </w:r>
-    </w:p>
-    <w:p>
-      <w:pPr>
-        <w:pStyle w:val="Heading4"/>
-      </w:pPr>
-      <w:r>
-        <w:t>“Handouts” Button</w:t>
-      </w:r>
-    </w:p>
-    <w:p>
-      <w:r>
-        <w:t>The “Handouts” button requires a token to be selected and displays only those handouts relevant to that token.</w:t>
-      </w:r>
-    </w:p>
-    <w:p>
       <w:pPr>
         <w:pStyle w:val="Heading3"/>
       </w:pPr>
-      <w:bookmarkStart w:id="47" w:name="_Toc69332131"/>
-      <w:r>
-        <w:t>“Log” Buttons</w:t>
+      <w:bookmarkStart w:id="47" w:name="_Toc87731424"/>
+      <w:r>
+        <w:lastRenderedPageBreak/>
+        <w:t>“Copy” Buttons</w:t>
       </w:r>
       <w:bookmarkEnd w:id="47"/>
     </w:p>
     <w:p>
       <w:r>
-        <w:t>These buttons display the relevant information for the selected token.  The purpose of these buttons is to display the audit log for the selected token in whatever context is appropriate.</w:t>
-      </w:r>
-    </w:p>
-    <w:p>
-      <w:r>
-        <w:t>The audit log helps players and GMs keep track of when certain actions or events important to a token occurred – and this feature has been very useful in quickly settling arguments (such as, for example, a player who swears they never casted that spell and should be able to cast it now).</w:t>
-      </w:r>
-    </w:p>
-    <w:p>
-      <w:r>
-        <w:t>This feature is very useful when a single day in game time lasts for multiple game sessions in real world time.</w:t>
+        <w:t>“Copy” buttons exist in several places to enable you to copy something and, then, use the “Edit” button to make minor changes.</w:t>
+      </w:r>
+    </w:p>
+    <w:p>
+      <w:r>
+        <w:t xml:space="preserve">For </w:t>
+      </w:r>
+      <w:r>
+        <w:t>m</w:t>
+      </w:r>
+      <w:r>
+        <w:t xml:space="preserve">elee </w:t>
+      </w:r>
+      <w:r>
+        <w:t>a</w:t>
+      </w:r>
+      <w:r>
+        <w:t>ttack</w:t>
+      </w:r>
+      <w:r>
+        <w:t xml:space="preserve">s (see above), it’s common to have different kinds of attacks using, for example, the same weapon.  </w:t>
+      </w:r>
+    </w:p>
+    <w:p>
+      <w:r>
+        <w:t>Say, for example, the character sometimes has a spell cast upon them that increases their size.  You might want to have one type of melee attack for when the character is their normal size – and another for when they are enlarged.</w:t>
       </w:r>
     </w:p>
     <w:p>
       <w:pPr>
         <w:pStyle w:val="Heading3"/>
       </w:pPr>
-      <w:bookmarkStart w:id="48" w:name="_Toc69332132"/>
-      <w:r>
-        <w:t>“Adjustments, Permanent &amp; Temporary” Buttons</w:t>
+      <w:bookmarkStart w:id="48" w:name="_Toc87731425"/>
+      <w:r>
+        <w:t>“Give Item” Button</w:t>
       </w:r>
       <w:bookmarkEnd w:id="48"/>
     </w:p>
     <w:p>
       <w:r>
-        <w:t>Adjustments are those things you do to a character because they’ve picked up a condition, had a spell cast on them, used a light source, had ability damage or drain, get a bonus to a skill, etc.</w:t>
-      </w:r>
-    </w:p>
-    <w:p>
-      <w:r>
-        <w:t>Adjustments are applied automatically to a character when relevant and enabled.</w:t>
-      </w:r>
-    </w:p>
-    <w:p>
-      <w:r>
-        <w:t>For example, a character that has suffered strength damage will have an adjustment applied automatically to their melee attack rolls – unless some other ability is the ability they use for attacks due to a feat, class feature, or something.</w:t>
-      </w:r>
-    </w:p>
-    <w:p>
-      <w:r>
-        <w:t>This is a very powerful feature.  It can also help you keep track of when adjustments expire.  The stat sheet will show these adjustments (if you want).</w:t>
-      </w:r>
-    </w:p>
-    <w:p>
-      <w:pPr>
-        <w:pStyle w:val="Heading4"/>
-      </w:pPr>
-      <w:r>
-        <w:t>“Apply Template” Button</w:t>
-      </w:r>
-    </w:p>
-    <w:p>
-      <w:r>
-        <w:t xml:space="preserve">Adjustment “templates” are supported.  </w:t>
-      </w:r>
-      <w:r>
-        <w:t>So, you can setup templates for conditions, light sources, and spells in advance and simply apply them to selected tokens as needed:</w:t>
-      </w:r>
-    </w:p>
-    <w:p>
-      <w:r>
+        <w:t>This button is used for a selected token to give an item to another selected token.  You select both tokens.  When you click the “Give Item” button, you will be prompted to indicate which token is giving the item.</w:t>
+      </w:r>
+    </w:p>
+    <w:p>
+      <w:pPr>
+        <w:pStyle w:val="Heading3"/>
+      </w:pPr>
+      <w:bookmarkStart w:id="49" w:name="_Toc87731426"/>
+      <w:r>
+        <w:t>“Change Elevation” Button</w:t>
+      </w:r>
+      <w:bookmarkEnd w:id="49"/>
+    </w:p>
+    <w:p>
+      <w:r>
+        <w:t>This button enables you to set the elevation (in feet or whatever unit you want) of the selected token.  If the elevation is non-zero, it will be displayed under the token.  This helps you keep track of characters that are flying</w:t>
+      </w:r>
+      <w:r>
+        <w:t xml:space="preserve"> or levitating</w:t>
+      </w:r>
+      <w:r>
+        <w:t>.</w:t>
+      </w:r>
+    </w:p>
+    <w:p>
+      <w:r>
+        <w:t>Negative numbers might be used for characters that are below ground or swimming</w:t>
+      </w:r>
+      <w:r>
+        <w:t>, but I can’t remember if that’s supported.</w:t>
+      </w:r>
+    </w:p>
+    <w:p>
+      <w:r>
+        <w:t>“Display Special Conditions” Button</w:t>
+      </w:r>
+    </w:p>
+    <w:p>
+      <w:r>
+        <w:t>Special conditions are things that affect a character in certain circumstances.  When you edit different parts of the character sheet, you will often be given the opportunity to describe special conditions.</w:t>
+      </w:r>
+    </w:p>
+    <w:p>
+      <w:r>
+        <w:t>“Only Seen By You” Groups Of Buttons</w:t>
+      </w:r>
+    </w:p>
+    <w:p>
+      <w:r>
+        <w:t>The idea behind these was to allow players to review their characters without causing an entry to be logged in the Chat window.</w:t>
+      </w:r>
+    </w:p>
+    <w:p>
+      <w:r>
+        <w:t>When it’s their turn, though, they should use the other buttons so that a Chat window entry will be logged and you have a record of what happened during your game.</w:t>
+      </w:r>
+    </w:p>
+    <w:p>
+      <w:r>
+        <w:t>“Any” Dice Button</w:t>
+      </w:r>
+    </w:p>
+    <w:p>
+      <w:r>
+        <w:t>After selecting a token and clicking “Any”, this button brings up a dialog that looks as follows:</w:t>
+      </w:r>
+    </w:p>
+    <w:p>
+      <w:r>
+        <w:rPr>
+          <w:noProof/>
+        </w:rPr>
         <w:drawing>
-          <wp:inline distT="0" distB="0" distL="0" distR="0" wp14:anchorId="021C1C4B" wp14:editId="0B762A96">
-            <wp:extent cx="4553585" cy="2152950"/>
-            <wp:effectExtent l="0" t="0" r="0" b="0"/>
-            <wp:docPr id="26" name="Picture 26"/>
+          <wp:inline distT="0" distB="0" distL="0" distR="0" wp14:anchorId="71E83F31" wp14:editId="75CD323C">
+            <wp:extent cx="2619741" cy="2210108"/>
+            <wp:effectExtent l="0" t="0" r="9525" b="0"/>
+            <wp:docPr id="22" name="Picture 22"/>
             <wp:cNvGraphicFramePr>
               <a:graphicFrameLocks xmlns:a="http://schemas.openxmlformats.org/drawingml/2006/main" noChangeAspect="1"/>
             </wp:cNvGraphicFramePr>
@@ -9780,7 +9702,7 @@
                   <pic:spPr>
                     <a:xfrm>
                       <a:off x="0" y="0"/>
-                      <a:ext cx="4553585" cy="2152950"/>
+                      <a:ext cx="2619741" cy="2210108"/>
                     </a:xfrm>
                     <a:prstGeom prst="rect">
                       <a:avLst/>
@@ -9794,31 +9716,31 @@
       </w:r>
     </w:p>
     <w:p>
+      <w:r>
+        <w:t>You can specify any type of die, even something like “3” (for a “d3”).</w:t>
+      </w:r>
+    </w:p>
+    <w:p>
       <w:pPr>
         <w:pStyle w:val="Heading3"/>
       </w:pPr>
-      <w:bookmarkStart w:id="49" w:name="_Toc69332133"/>
-      <w:r>
-        <w:t>“Edit Spells Prepared” Button</w:t>
-      </w:r>
-      <w:bookmarkEnd w:id="49"/>
-    </w:p>
-    <w:p>
-      <w:r>
-        <w:t>This feature is for prepared spell casters.  It brings up a dialog that looks like this:</w:t>
-      </w:r>
+      <w:bookmarkStart w:id="50" w:name="_Toc87731427"/>
+      <w:r>
+        <w:lastRenderedPageBreak/>
+        <w:t>“Campaign” Buttons</w:t>
+      </w:r>
+      <w:bookmarkEnd w:id="50"/>
     </w:p>
     <w:p>
       <w:r>
         <w:rPr>
           <w:noProof/>
         </w:rPr>
-        <w:lastRenderedPageBreak/>
         <w:drawing>
-          <wp:inline distT="0" distB="0" distL="0" distR="0" wp14:anchorId="7C1C2E0D" wp14:editId="460D5871">
-            <wp:extent cx="5568287" cy="4067427"/>
-            <wp:effectExtent l="0" t="0" r="0" b="0"/>
-            <wp:docPr id="25" name="Picture 25"/>
+          <wp:inline distT="0" distB="0" distL="0" distR="0" wp14:anchorId="70416CC4" wp14:editId="18F69B68">
+            <wp:extent cx="3419952" cy="533474"/>
+            <wp:effectExtent l="0" t="0" r="9525" b="0"/>
+            <wp:docPr id="24" name="Picture 24"/>
             <wp:cNvGraphicFramePr>
               <a:graphicFrameLocks xmlns:a="http://schemas.openxmlformats.org/drawingml/2006/main" noChangeAspect="1"/>
             </wp:cNvGraphicFramePr>
@@ -9838,6 +9760,195 @@
                   <pic:spPr>
                     <a:xfrm>
                       <a:off x="0" y="0"/>
+                      <a:ext cx="3419952" cy="533474"/>
+                    </a:xfrm>
+                    <a:prstGeom prst="rect">
+                      <a:avLst/>
+                    </a:prstGeom>
+                  </pic:spPr>
+                </pic:pic>
+              </a:graphicData>
+            </a:graphic>
+          </wp:inline>
+        </w:drawing>
+      </w:r>
+    </w:p>
+    <w:p>
+      <w:r>
+        <w:t>The following buttons display campaign information for players (and GMs).  These buttons display information in a player view.  No GM information is displayed.</w:t>
+      </w:r>
+    </w:p>
+    <w:p>
+      <w:pPr>
+        <w:pStyle w:val="Heading4"/>
+      </w:pPr>
+      <w:r>
+        <w:t>“Handouts” Button</w:t>
+      </w:r>
+    </w:p>
+    <w:p>
+      <w:r>
+        <w:t>The “Handouts” button requires a token to be selected and displays only those handouts relevant to that token.</w:t>
+      </w:r>
+    </w:p>
+    <w:p>
+      <w:pPr>
+        <w:pStyle w:val="Heading3"/>
+      </w:pPr>
+      <w:bookmarkStart w:id="51" w:name="_Toc87731428"/>
+      <w:r>
+        <w:t>“Log” Buttons</w:t>
+      </w:r>
+      <w:bookmarkEnd w:id="51"/>
+    </w:p>
+    <w:p>
+      <w:r>
+        <w:t>These buttons display the relevant information for the selected token.  The purpose of these buttons is to display the audit log for the selected token in whatever context is appropriate.</w:t>
+      </w:r>
+    </w:p>
+    <w:p>
+      <w:r>
+        <w:t>The audit log helps players and GMs keep track of when certain actions or events important to a token occurred – and this feature has been very useful in quickly settling arguments (such as, for example, a player who swears they never casted that spell and should be able to cast it now).</w:t>
+      </w:r>
+    </w:p>
+    <w:p>
+      <w:r>
+        <w:t>This feature is very useful when a single day in game time lasts for multiple game sessions in real world time.</w:t>
+      </w:r>
+    </w:p>
+    <w:p>
+      <w:pPr>
+        <w:pStyle w:val="Heading3"/>
+      </w:pPr>
+      <w:bookmarkStart w:id="52" w:name="_Toc87731429"/>
+      <w:r>
+        <w:t>“Adjustments, Permanent &amp; Temporary” Buttons</w:t>
+      </w:r>
+      <w:bookmarkEnd w:id="52"/>
+    </w:p>
+    <w:p>
+      <w:r>
+        <w:t>Adjustments are those things you do to a character because they’ve picked up a condition, had a spell cast on them, used a light source, had ability damage or drain, get a bonus to a skill, etc.</w:t>
+      </w:r>
+    </w:p>
+    <w:p>
+      <w:r>
+        <w:t>Adjustments are applied automatically to a character when relevant and enabled.</w:t>
+      </w:r>
+    </w:p>
+    <w:p>
+      <w:r>
+        <w:t>For example, a character that has suffered strength damage will have an adjustment applied automatically to their melee attack rolls – unless some other ability is the ability they use for attacks due to a feat, class feature, or something.</w:t>
+      </w:r>
+    </w:p>
+    <w:p>
+      <w:r>
+        <w:t>This is a very powerful feature.  It can also help you keep track of when adjustments expire.  The stat sheet will show these adjustments (if you want).</w:t>
+      </w:r>
+    </w:p>
+    <w:p>
+      <w:pPr>
+        <w:pStyle w:val="Heading4"/>
+      </w:pPr>
+      <w:r>
+        <w:t>“Apply Template” Button</w:t>
+      </w:r>
+    </w:p>
+    <w:p>
+      <w:r>
+        <w:t xml:space="preserve">Adjustment “templates” are supported.  </w:t>
+      </w:r>
+      <w:r>
+        <w:t>So, you can setup templates for conditions, light sources, and spells in advance and simply apply them to selected tokens as needed:</w:t>
+      </w:r>
+    </w:p>
+    <w:p>
+      <w:r>
+        <w:rPr>
+          <w:noProof/>
+        </w:rPr>
+        <w:drawing>
+          <wp:inline distT="0" distB="0" distL="0" distR="0" wp14:anchorId="021C1C4B" wp14:editId="0B762A96">
+            <wp:extent cx="4553585" cy="2152950"/>
+            <wp:effectExtent l="0" t="0" r="0" b="0"/>
+            <wp:docPr id="26" name="Picture 26"/>
+            <wp:cNvGraphicFramePr>
+              <a:graphicFrameLocks xmlns:a="http://schemas.openxmlformats.org/drawingml/2006/main" noChangeAspect="1"/>
+            </wp:cNvGraphicFramePr>
+            <a:graphic xmlns:a="http://schemas.openxmlformats.org/drawingml/2006/main">
+              <a:graphicData uri="http://schemas.openxmlformats.org/drawingml/2006/picture">
+                <pic:pic xmlns:pic="http://schemas.openxmlformats.org/drawingml/2006/picture">
+                  <pic:nvPicPr>
+                    <pic:cNvPr id="1" name=""/>
+                    <pic:cNvPicPr/>
+                  </pic:nvPicPr>
+                  <pic:blipFill>
+                    <a:blip r:embed="rId36"/>
+                    <a:stretch>
+                      <a:fillRect/>
+                    </a:stretch>
+                  </pic:blipFill>
+                  <pic:spPr>
+                    <a:xfrm>
+                      <a:off x="0" y="0"/>
+                      <a:ext cx="4553585" cy="2152950"/>
+                    </a:xfrm>
+                    <a:prstGeom prst="rect">
+                      <a:avLst/>
+                    </a:prstGeom>
+                  </pic:spPr>
+                </pic:pic>
+              </a:graphicData>
+            </a:graphic>
+          </wp:inline>
+        </w:drawing>
+      </w:r>
+    </w:p>
+    <w:p>
+      <w:pPr>
+        <w:pStyle w:val="Heading3"/>
+      </w:pPr>
+      <w:bookmarkStart w:id="53" w:name="_Toc87731430"/>
+      <w:r>
+        <w:t>“Edit Spells Prepared” Button</w:t>
+      </w:r>
+      <w:bookmarkEnd w:id="53"/>
+    </w:p>
+    <w:p>
+      <w:r>
+        <w:t>This feature is for prepared spell casters.  It brings up a dialog that looks like this:</w:t>
+      </w:r>
+    </w:p>
+    <w:p>
+      <w:r>
+        <w:rPr>
+          <w:noProof/>
+        </w:rPr>
+        <w:lastRenderedPageBreak/>
+        <w:drawing>
+          <wp:inline distT="0" distB="0" distL="0" distR="0" wp14:anchorId="7C1C2E0D" wp14:editId="460D5871">
+            <wp:extent cx="5568287" cy="4067427"/>
+            <wp:effectExtent l="0" t="0" r="0" b="0"/>
+            <wp:docPr id="25" name="Picture 25"/>
+            <wp:cNvGraphicFramePr>
+              <a:graphicFrameLocks xmlns:a="http://schemas.openxmlformats.org/drawingml/2006/main" noChangeAspect="1"/>
+            </wp:cNvGraphicFramePr>
+            <a:graphic xmlns:a="http://schemas.openxmlformats.org/drawingml/2006/main">
+              <a:graphicData uri="http://schemas.openxmlformats.org/drawingml/2006/picture">
+                <pic:pic xmlns:pic="http://schemas.openxmlformats.org/drawingml/2006/picture">
+                  <pic:nvPicPr>
+                    <pic:cNvPr id="1" name=""/>
+                    <pic:cNvPicPr/>
+                  </pic:nvPicPr>
+                  <pic:blipFill>
+                    <a:blip r:embed="rId37"/>
+                    <a:stretch>
+                      <a:fillRect/>
+                    </a:stretch>
+                  </pic:blipFill>
+                  <pic:spPr>
+                    <a:xfrm>
+                      <a:off x="0" y="0"/>
                       <a:ext cx="5588894" cy="4082480"/>
                     </a:xfrm>
                     <a:prstGeom prst="rect">
@@ -9865,15 +9976,7 @@
         </w:numPr>
       </w:pPr>
       <w:r>
-        <w:t xml:space="preserve">Spells can be organized into </w:t>
-      </w:r>
-      <w:proofErr w:type="spellStart"/>
-      <w:r>
-        <w:t>spellbooks</w:t>
-      </w:r>
-      <w:proofErr w:type="spellEnd"/>
-      <w:r>
-        <w:t xml:space="preserve"> (more on this later).</w:t>
+        <w:t>Spells can be organized into spellbooks (more on this later).</w:t>
       </w:r>
     </w:p>
     <w:p>
@@ -9910,11 +10013,11 @@
       <w:pPr>
         <w:pStyle w:val="Heading3"/>
       </w:pPr>
-      <w:bookmarkStart w:id="50" w:name="_Toc69332134"/>
+      <w:bookmarkStart w:id="54" w:name="_Toc87731431"/>
       <w:r>
         <w:t>“Validate Spell Limits” Button</w:t>
       </w:r>
-      <w:bookmarkEnd w:id="50"/>
+      <w:bookmarkEnd w:id="54"/>
     </w:p>
     <w:p>
       <w:r>
@@ -9930,11 +10033,11 @@
       <w:pPr>
         <w:pStyle w:val="Heading3"/>
       </w:pPr>
-      <w:bookmarkStart w:id="51" w:name="_Toc69332135"/>
+      <w:bookmarkStart w:id="55" w:name="_Toc87731432"/>
       <w:r>
         <w:t>“Set Item Locations” Button</w:t>
       </w:r>
-      <w:bookmarkEnd w:id="51"/>
+      <w:bookmarkEnd w:id="55"/>
     </w:p>
     <w:p>
       <w:r>
@@ -9945,11 +10048,11 @@
       <w:pPr>
         <w:pStyle w:val="Heading3"/>
       </w:pPr>
-      <w:bookmarkStart w:id="52" w:name="_Toc69332136"/>
+      <w:bookmarkStart w:id="56" w:name="_Toc87731433"/>
       <w:r>
         <w:t>“Rollup” Button</w:t>
       </w:r>
-      <w:bookmarkEnd w:id="52"/>
+      <w:bookmarkEnd w:id="56"/>
     </w:p>
     <w:p>
       <w:r>
@@ -9973,11 +10076,11 @@
       <w:pPr>
         <w:pStyle w:val="Heading2"/>
       </w:pPr>
-      <w:bookmarkStart w:id="53" w:name="_Toc69332137"/>
+      <w:bookmarkStart w:id="57" w:name="_Toc87731434"/>
       <w:r>
         <w:t>GM Window</w:t>
       </w:r>
-      <w:bookmarkEnd w:id="53"/>
+      <w:bookmarkEnd w:id="57"/>
     </w:p>
     <w:p>
       <w:r>
@@ -9991,7 +10094,7 @@
       </w:r>
     </w:p>
     <w:sectPr>
-      <w:footerReference w:type="default" r:id="rId36"/>
+      <w:footerReference w:type="default" r:id="rId38"/>
       <w:pgSz w:w="12240" w:h="15840"/>
       <w:pgMar w:top="360" w:right="720" w:bottom="360" w:left="720" w:header="720" w:footer="720" w:gutter="0"/>
       <w:cols w:space="720"/>
@@ -11961,6 +12064,16 @@
       <w:color w:val="2F5496" w:themeColor="accent1" w:themeShade="BF"/>
     </w:rPr>
   </w:style>
+  <w:style w:type="character" w:customStyle="1" w:styleId="username-2b1r56">
+    <w:name w:val="username-2b1r56"/>
+    <w:basedOn w:val="DefaultParagraphFont"/>
+    <w:rsid w:val="00955273"/>
+  </w:style>
+  <w:style w:type="character" w:customStyle="1" w:styleId="discrimbase-24vy8o">
+    <w:name w:val="discrimbase-24vy8o"/>
+    <w:basedOn w:val="DefaultParagraphFont"/>
+    <w:rsid w:val="00955273"/>
+  </w:style>
 </w:styles>
 </file>
 

</xml_diff>